<commit_message>
Doc Paso a paso Simulacro PAV1
</commit_message>
<xml_diff>
--- a/semana_08_simulacro_parcial/Paso a Paso_Simulacro_PAVI_2018.docx
+++ b/semana_08_simulacro_parcial/Paso a Paso_Simulacro_PAVI_2018.docx
@@ -16,7 +16,23 @@
           <w:rFonts w:ascii="Arial" w:eastAsia="Arial" w:hAnsi="Arial" w:cs="Arial"/>
           <w:b/>
         </w:rPr>
-        <w:t>Ejercicio Simulacro Primer Parcial</w:t>
+        <w:t>Paso a P</w:t>
+      </w:r>
+      <w:bookmarkStart w:id="0" w:name="_GoBack"/>
+      <w:bookmarkEnd w:id="0"/>
+      <w:r>
+        <w:rPr>
+          <w:rFonts w:ascii="Arial" w:eastAsia="Arial" w:hAnsi="Arial" w:cs="Arial"/>
+          <w:b/>
+        </w:rPr>
+        <w:t>aso -</w:t>
+      </w:r>
+      <w:r>
+        <w:rPr>
+          <w:rFonts w:ascii="Arial" w:eastAsia="Arial" w:hAnsi="Arial" w:cs="Arial"/>
+          <w:b/>
+        </w:rPr>
+        <w:t xml:space="preserve"> Simulacro Primer Parcial</w:t>
       </w:r>
       <w:r>
         <w:rPr>
@@ -31,33 +47,78 @@
         <w:spacing w:line="360" w:lineRule="auto"/>
         <w:rPr>
           <w:rFonts w:ascii="Arial" w:eastAsia="Arial" w:hAnsi="Arial" w:cs="Arial"/>
-        </w:rPr>
-      </w:pPr>
+          <w:b/>
+        </w:rPr>
+      </w:pPr>
+      <w:r>
+        <w:rPr>
+          <w:rFonts w:ascii="Arial" w:eastAsia="Arial" w:hAnsi="Arial" w:cs="Arial"/>
+          <w:b/>
+        </w:rPr>
+        <w:t>Base de datos</w:t>
+      </w:r>
     </w:p>
     <w:p>
       <w:pPr>
+        <w:pStyle w:val="Prrafodelista"/>
+        <w:numPr>
+          <w:ilvl w:val="0"/>
+          <w:numId w:val="9"/>
+        </w:numPr>
         <w:spacing w:line="360" w:lineRule="auto"/>
         <w:rPr>
           <w:rFonts w:ascii="Arial" w:eastAsia="Arial" w:hAnsi="Arial" w:cs="Arial"/>
-        </w:rPr>
-      </w:pPr>
-      <w:r>
-        <w:rPr>
-          <w:rFonts w:ascii="Arial" w:eastAsia="Arial" w:hAnsi="Arial" w:cs="Arial"/>
-        </w:rPr>
-        <w:t>Dados los formularios disponibles en el proyecto:</w:t>
+          <w:sz w:val="20"/>
+          <w:szCs w:val="20"/>
+        </w:rPr>
+      </w:pPr>
+      <w:r>
+        <w:rPr>
+          <w:rFonts w:ascii="Arial" w:eastAsia="Arial" w:hAnsi="Arial" w:cs="Arial"/>
+          <w:sz w:val="20"/>
+          <w:szCs w:val="20"/>
+        </w:rPr>
+        <w:t xml:space="preserve">Abrir </w:t>
+      </w:r>
+      <w:r>
+        <w:rPr>
+          <w:rFonts w:ascii="Arial" w:eastAsia="Arial" w:hAnsi="Arial" w:cs="Arial"/>
+          <w:b/>
+          <w:sz w:val="20"/>
+          <w:szCs w:val="20"/>
+        </w:rPr>
+        <w:t>Microsoft SQL Server Management Studio</w:t>
+      </w:r>
+      <w:r>
+        <w:rPr>
+          <w:rFonts w:ascii="Arial" w:eastAsia="Arial" w:hAnsi="Arial" w:cs="Arial"/>
+          <w:sz w:val="20"/>
+          <w:szCs w:val="20"/>
+        </w:rPr>
+        <w:t>.</w:t>
       </w:r>
     </w:p>
     <w:p>
       <w:pPr>
+        <w:pStyle w:val="Prrafodelista"/>
         <w:spacing w:line="360" w:lineRule="auto"/>
-        <w:jc w:val="center"/>
-      </w:pPr>
-      <w:r>
+        <w:ind w:left="1080"/>
+        <w:rPr>
+          <w:rFonts w:ascii="Arial" w:eastAsia="Arial" w:hAnsi="Arial" w:cs="Arial"/>
+          <w:sz w:val="20"/>
+          <w:szCs w:val="20"/>
+        </w:rPr>
+      </w:pPr>
+      <w:r>
+        <w:rPr>
+          <w:rFonts w:ascii="Arial" w:eastAsia="Arial" w:hAnsi="Arial" w:cs="Arial"/>
+          <w:sz w:val="20"/>
+          <w:szCs w:val="20"/>
+        </w:rPr>
         <w:drawing>
-          <wp:inline distT="0" distB="0" distL="0" distR="0" wp14:anchorId="2D2401C3" wp14:editId="78886CA5">
-            <wp:extent cx="4248743" cy="4077269"/>
-            <wp:effectExtent l="0" t="0" r="0" b="0"/>
+          <wp:inline distT="0" distB="0" distL="0" distR="0" wp14:anchorId="7A54844D" wp14:editId="22B45B9E">
+            <wp:extent cx="3991532" cy="3038899"/>
+            <wp:effectExtent l="0" t="0" r="9525" b="9525"/>
             <wp:docPr id="1" name="Imagen 1"/>
             <wp:cNvGraphicFramePr>
               <a:graphicFrameLocks xmlns:a="http://schemas.openxmlformats.org/drawingml/2006/main" noChangeAspect="1"/>
@@ -78,7 +139,7 @@
                   <pic:spPr>
                     <a:xfrm>
                       <a:off x="0" y="0"/>
-                      <a:ext cx="4248743" cy="4077269"/>
+                      <a:ext cx="3991532" cy="3038899"/>
                     </a:xfrm>
                     <a:prstGeom prst="rect">
                       <a:avLst/>
@@ -93,21 +154,103 @@
     </w:p>
     <w:p>
       <w:pPr>
+        <w:pStyle w:val="Prrafodelista"/>
+        <w:numPr>
+          <w:ilvl w:val="0"/>
+          <w:numId w:val="9"/>
+        </w:numPr>
         <w:spacing w:line="360" w:lineRule="auto"/>
-        <w:jc w:val="center"/>
-      </w:pPr>
+        <w:rPr>
+          <w:rFonts w:ascii="Arial" w:eastAsia="Arial" w:hAnsi="Arial" w:cs="Arial"/>
+          <w:sz w:val="20"/>
+          <w:szCs w:val="20"/>
+        </w:rPr>
+      </w:pPr>
+      <w:r>
+        <w:rPr>
+          <w:rFonts w:ascii="Arial" w:eastAsia="Arial" w:hAnsi="Arial" w:cs="Arial"/>
+          <w:sz w:val="20"/>
+          <w:szCs w:val="20"/>
+        </w:rPr>
+        <w:t>Crear una nueva base de datos con el nombr</w:t>
+      </w:r>
+      <w:r>
+        <w:rPr>
+          <w:rFonts w:ascii="Arial" w:eastAsia="Arial" w:hAnsi="Arial" w:cs="Arial"/>
+          <w:sz w:val="20"/>
+          <w:szCs w:val="20"/>
+        </w:rPr>
+        <w:t xml:space="preserve">e </w:t>
+      </w:r>
+      <w:proofErr w:type="spellStart"/>
+      <w:r>
+        <w:rPr>
+          <w:rFonts w:ascii="Arial" w:eastAsia="Arial" w:hAnsi="Arial" w:cs="Arial"/>
+          <w:b/>
+          <w:sz w:val="20"/>
+          <w:szCs w:val="20"/>
+        </w:rPr>
+        <w:t>DBUsuarios</w:t>
+      </w:r>
+      <w:proofErr w:type="spellEnd"/>
+      <w:r>
+        <w:rPr>
+          <w:rFonts w:ascii="Arial" w:eastAsia="Arial" w:hAnsi="Arial" w:cs="Arial"/>
+          <w:b/>
+          <w:sz w:val="20"/>
+          <w:szCs w:val="20"/>
+        </w:rPr>
+        <w:t>{{</w:t>
+      </w:r>
+      <w:r>
+        <w:rPr>
+          <w:rFonts w:ascii="Arial" w:eastAsia="Arial" w:hAnsi="Arial" w:cs="Arial"/>
+          <w:b/>
+          <w:sz w:val="20"/>
+          <w:szCs w:val="20"/>
+        </w:rPr>
+        <w:t>legajo</w:t>
+      </w:r>
+      <w:r>
+        <w:rPr>
+          <w:rFonts w:ascii="Arial" w:eastAsia="Arial" w:hAnsi="Arial" w:cs="Arial"/>
+          <w:b/>
+          <w:sz w:val="20"/>
+          <w:szCs w:val="20"/>
+        </w:rPr>
+        <w:t>}}</w:t>
+      </w:r>
+      <w:r>
+        <w:rPr>
+          <w:rFonts w:ascii="Arial" w:eastAsia="Arial" w:hAnsi="Arial" w:cs="Arial"/>
+          <w:sz w:val="20"/>
+          <w:szCs w:val="20"/>
+        </w:rPr>
+        <w:t>.</w:t>
+      </w:r>
     </w:p>
     <w:p>
       <w:pPr>
+        <w:pStyle w:val="Prrafodelista"/>
         <w:spacing w:line="360" w:lineRule="auto"/>
-        <w:jc w:val="center"/>
-      </w:pPr>
-      <w:r>
+        <w:ind w:left="1080"/>
+        <w:rPr>
+          <w:rFonts w:ascii="Arial" w:eastAsia="Arial" w:hAnsi="Arial" w:cs="Arial"/>
+          <w:sz w:val="20"/>
+          <w:szCs w:val="20"/>
+        </w:rPr>
+      </w:pPr>
+      <w:r>
+        <w:rPr>
+          <w:rFonts w:ascii="Arial" w:eastAsia="Arial" w:hAnsi="Arial" w:cs="Arial"/>
+          <w:sz w:val="20"/>
+          <w:szCs w:val="20"/>
+        </w:rPr>
         <w:drawing>
-          <wp:inline distT="0" distB="0" distL="0" distR="0" wp14:anchorId="02EAE928" wp14:editId="3E45ED3E">
-            <wp:extent cx="3972479" cy="2200582"/>
+          <wp:inline distT="0" distB="0" distL="0" distR="0" wp14:anchorId="4163A708" wp14:editId="7D23BB3E">
+            <wp:extent cx="3820058" cy="2029108"/>
             <wp:effectExtent l="0" t="0" r="9525" b="9525"/>
-            <wp:docPr id="4" name="Imagen 4"/>
+            <wp:docPr id="2" name="Imagen 2"/>
             <wp:cNvGraphicFramePr>
               <a:graphicFrameLocks xmlns:a="http://schemas.openxmlformats.org/drawingml/2006/main" noChangeAspect="1"/>
             </wp:cNvGraphicFramePr>
@@ -127,7 +270,7 @@
                   <pic:spPr>
                     <a:xfrm>
                       <a:off x="0" y="0"/>
-                      <a:ext cx="3972479" cy="2200582"/>
+                      <a:ext cx="3820058" cy="2029108"/>
                     </a:xfrm>
                     <a:prstGeom prst="rect">
                       <a:avLst/>
@@ -142,65 +285,518 @@
     </w:p>
     <w:p>
       <w:pPr>
-        <w:jc w:val="center"/>
-        <w:rPr>
-          <w:b/>
-        </w:rPr>
-      </w:pPr>
+        <w:pStyle w:val="Prrafodelista"/>
+        <w:spacing w:line="360" w:lineRule="auto"/>
+        <w:ind w:left="1080"/>
+        <w:rPr>
+          <w:rFonts w:ascii="Arial" w:eastAsia="Arial" w:hAnsi="Arial" w:cs="Arial"/>
+          <w:sz w:val="20"/>
+          <w:szCs w:val="20"/>
+        </w:rPr>
+      </w:pPr>
+      <w:r>
+        <w:rPr>
+          <w:rFonts w:ascii="Arial" w:eastAsia="Arial" w:hAnsi="Arial" w:cs="Arial"/>
+          <w:sz w:val="20"/>
+          <w:szCs w:val="20"/>
+        </w:rPr>
+        <w:lastRenderedPageBreak/>
+        <w:drawing>
+          <wp:inline distT="0" distB="0" distL="0" distR="0" wp14:anchorId="571F6ABB" wp14:editId="283BF5FB">
+            <wp:extent cx="4919557" cy="4478815"/>
+            <wp:effectExtent l="0" t="0" r="0" b="0"/>
+            <wp:docPr id="3" name="Imagen 3"/>
+            <wp:cNvGraphicFramePr>
+              <a:graphicFrameLocks xmlns:a="http://schemas.openxmlformats.org/drawingml/2006/main" noChangeAspect="1"/>
+            </wp:cNvGraphicFramePr>
+            <a:graphic xmlns:a="http://schemas.openxmlformats.org/drawingml/2006/main">
+              <a:graphicData uri="http://schemas.openxmlformats.org/drawingml/2006/picture">
+                <pic:pic xmlns:pic="http://schemas.openxmlformats.org/drawingml/2006/picture">
+                  <pic:nvPicPr>
+                    <pic:cNvPr id="1" name=""/>
+                    <pic:cNvPicPr/>
+                  </pic:nvPicPr>
+                  <pic:blipFill>
+                    <a:blip r:embed="rId9"/>
+                    <a:stretch>
+                      <a:fillRect/>
+                    </a:stretch>
+                  </pic:blipFill>
+                  <pic:spPr>
+                    <a:xfrm>
+                      <a:off x="0" y="0"/>
+                      <a:ext cx="4924625" cy="4483429"/>
+                    </a:xfrm>
+                    <a:prstGeom prst="rect">
+                      <a:avLst/>
+                    </a:prstGeom>
+                  </pic:spPr>
+                </pic:pic>
+              </a:graphicData>
+            </a:graphic>
+          </wp:inline>
+        </w:drawing>
+      </w:r>
     </w:p>
     <w:p>
       <w:pPr>
-        <w:rPr>
-          <w:b/>
-        </w:rPr>
-      </w:pPr>
+        <w:pStyle w:val="Prrafodelista"/>
+        <w:numPr>
+          <w:ilvl w:val="0"/>
+          <w:numId w:val="9"/>
+        </w:numPr>
+        <w:spacing w:line="360" w:lineRule="auto"/>
+        <w:rPr>
+          <w:rFonts w:ascii="Arial" w:eastAsia="Arial" w:hAnsi="Arial" w:cs="Arial"/>
+          <w:sz w:val="20"/>
+          <w:szCs w:val="20"/>
+        </w:rPr>
+      </w:pPr>
+      <w:r>
+        <w:rPr>
+          <w:rFonts w:ascii="Arial" w:eastAsia="Arial" w:hAnsi="Arial" w:cs="Arial"/>
+          <w:sz w:val="20"/>
+          <w:szCs w:val="20"/>
+        </w:rPr>
+        <w:t xml:space="preserve">Actualizar la carpeta Base de datos y </w:t>
+      </w:r>
+      <w:r>
+        <w:rPr>
+          <w:rFonts w:ascii="Arial" w:eastAsia="Arial" w:hAnsi="Arial" w:cs="Arial"/>
+          <w:sz w:val="20"/>
+          <w:szCs w:val="20"/>
+        </w:rPr>
+        <w:t>v</w:t>
+      </w:r>
+      <w:r>
+        <w:rPr>
+          <w:rFonts w:ascii="Arial" w:eastAsia="Arial" w:hAnsi="Arial" w:cs="Arial"/>
+          <w:sz w:val="20"/>
+          <w:szCs w:val="20"/>
+        </w:rPr>
+        <w:t>erificar</w:t>
+      </w:r>
+      <w:r>
+        <w:rPr>
+          <w:rFonts w:ascii="Arial" w:eastAsia="Arial" w:hAnsi="Arial" w:cs="Arial"/>
+          <w:sz w:val="20"/>
+          <w:szCs w:val="20"/>
+        </w:rPr>
+        <w:t xml:space="preserve"> que la base de datos se </w:t>
+      </w:r>
+      <w:r>
+        <w:rPr>
+          <w:rFonts w:ascii="Arial" w:eastAsia="Arial" w:hAnsi="Arial" w:cs="Arial"/>
+          <w:sz w:val="20"/>
+          <w:szCs w:val="20"/>
+        </w:rPr>
+        <w:t>generó correctamente.</w:t>
+      </w:r>
     </w:p>
     <w:p>
       <w:pPr>
-        <w:rPr>
-          <w:b/>
-        </w:rPr>
-      </w:pPr>
-      <w:r>
-        <w:rPr>
-          <w:b/>
-        </w:rPr>
-        <w:br w:type="page"/>
+        <w:spacing w:line="360" w:lineRule="auto"/>
+        <w:ind w:left="720"/>
+        <w:rPr>
+          <w:rFonts w:ascii="Arial" w:eastAsia="Arial" w:hAnsi="Arial" w:cs="Arial"/>
+          <w:sz w:val="20"/>
+          <w:szCs w:val="20"/>
+        </w:rPr>
+      </w:pPr>
+      <w:r>
+        <w:rPr>
+          <w:rFonts w:eastAsia="Arial"/>
+        </w:rPr>
+        <w:drawing>
+          <wp:inline distT="0" distB="0" distL="0" distR="0" wp14:anchorId="3B4453DD" wp14:editId="48F87C61">
+            <wp:extent cx="4067743" cy="2286319"/>
+            <wp:effectExtent l="0" t="0" r="9525" b="0"/>
+            <wp:docPr id="5" name="Imagen 5"/>
+            <wp:cNvGraphicFramePr>
+              <a:graphicFrameLocks xmlns:a="http://schemas.openxmlformats.org/drawingml/2006/main" noChangeAspect="1"/>
+            </wp:cNvGraphicFramePr>
+            <a:graphic xmlns:a="http://schemas.openxmlformats.org/drawingml/2006/main">
+              <a:graphicData uri="http://schemas.openxmlformats.org/drawingml/2006/picture">
+                <pic:pic xmlns:pic="http://schemas.openxmlformats.org/drawingml/2006/picture">
+                  <pic:nvPicPr>
+                    <pic:cNvPr id="1" name=""/>
+                    <pic:cNvPicPr/>
+                  </pic:nvPicPr>
+                  <pic:blipFill>
+                    <a:blip r:embed="rId10"/>
+                    <a:stretch>
+                      <a:fillRect/>
+                    </a:stretch>
+                  </pic:blipFill>
+                  <pic:spPr>
+                    <a:xfrm>
+                      <a:off x="0" y="0"/>
+                      <a:ext cx="4067743" cy="2286319"/>
+                    </a:xfrm>
+                    <a:prstGeom prst="rect">
+                      <a:avLst/>
+                    </a:prstGeom>
+                  </pic:spPr>
+                </pic:pic>
+              </a:graphicData>
+            </a:graphic>
+          </wp:inline>
+        </w:drawing>
       </w:r>
     </w:p>
     <w:p>
       <w:pPr>
         <w:rPr>
-          <w:b/>
-        </w:rPr>
-      </w:pPr>
-      <w:r>
-        <w:rPr>
-          <w:b/>
-        </w:rPr>
-        <w:lastRenderedPageBreak/>
-        <w:t>Consigna:</w:t>
+          <w:rFonts w:ascii="Arial" w:eastAsia="Arial" w:hAnsi="Arial" w:cs="Arial"/>
+          <w:sz w:val="20"/>
+          <w:szCs w:val="20"/>
+          <w:lang w:val="es-AR" w:eastAsia="en-US"/>
+        </w:rPr>
+      </w:pPr>
+      <w:r>
+        <w:rPr>
+          <w:rFonts w:ascii="Arial" w:eastAsia="Arial" w:hAnsi="Arial" w:cs="Arial"/>
+          <w:sz w:val="20"/>
+          <w:szCs w:val="20"/>
+        </w:rPr>
+        <w:br w:type="page"/>
       </w:r>
     </w:p>
     <w:p>
       <w:pPr>
-        <w:ind w:firstLine="360"/>
-        <w:rPr>
+        <w:pStyle w:val="Prrafodelista"/>
+        <w:numPr>
+          <w:ilvl w:val="0"/>
+          <w:numId w:val="9"/>
+        </w:numPr>
+        <w:spacing w:line="360" w:lineRule="auto"/>
+        <w:rPr>
+          <w:rFonts w:ascii="Arial" w:eastAsia="Arial" w:hAnsi="Arial" w:cs="Arial"/>
+          <w:sz w:val="20"/>
+          <w:szCs w:val="20"/>
+        </w:rPr>
+      </w:pPr>
+      <w:r>
+        <w:rPr>
+          <w:rFonts w:ascii="Arial" w:eastAsia="Arial" w:hAnsi="Arial" w:cs="Arial"/>
+          <w:sz w:val="20"/>
+          <w:szCs w:val="20"/>
+        </w:rPr>
+        <w:lastRenderedPageBreak/>
+        <w:t>Abrir el archivo script_semana_08_simulacro_parcial.sql, y reemplazar en la primera línea</w:t>
+      </w:r>
+      <w:r>
+        <w:rPr>
+          <w:rFonts w:ascii="Arial" w:eastAsia="Arial" w:hAnsi="Arial" w:cs="Arial"/>
+          <w:sz w:val="20"/>
+          <w:szCs w:val="20"/>
+        </w:rPr>
+        <w:t xml:space="preserve"> </w:t>
+      </w:r>
+      <w:r>
+        <w:rPr>
+          <w:rFonts w:ascii="Arial" w:eastAsia="Arial" w:hAnsi="Arial" w:cs="Arial"/>
+          <w:sz w:val="20"/>
+          <w:szCs w:val="20"/>
+        </w:rPr>
+        <w:t>el nombre</w:t>
+      </w:r>
+      <w:r>
+        <w:rPr>
+          <w:rFonts w:ascii="Arial" w:eastAsia="Arial" w:hAnsi="Arial" w:cs="Arial"/>
+          <w:sz w:val="20"/>
+          <w:szCs w:val="20"/>
+        </w:rPr>
+        <w:t xml:space="preserve"> de la base de datos</w:t>
+      </w:r>
+      <w:r>
+        <w:rPr>
+          <w:rFonts w:ascii="Arial" w:eastAsia="Arial" w:hAnsi="Arial" w:cs="Arial"/>
+          <w:sz w:val="20"/>
+          <w:szCs w:val="20"/>
+        </w:rPr>
+        <w:t xml:space="preserve"> </w:t>
+      </w:r>
+      <w:r>
+        <w:rPr>
+          <w:rFonts w:ascii="Arial" w:eastAsia="Arial" w:hAnsi="Arial" w:cs="Arial"/>
+          <w:sz w:val="20"/>
+          <w:szCs w:val="20"/>
+        </w:rPr>
+        <w:t>u</w:t>
+      </w:r>
+      <w:r>
+        <w:rPr>
+          <w:rFonts w:ascii="Arial" w:eastAsia="Arial" w:hAnsi="Arial" w:cs="Arial"/>
+          <w:sz w:val="20"/>
+          <w:szCs w:val="20"/>
+        </w:rPr>
+        <w:t>sado en el punto anterior.</w:t>
+      </w:r>
+    </w:p>
+    <w:p>
+      <w:pPr>
+        <w:pStyle w:val="Prrafodelista"/>
+        <w:spacing w:line="360" w:lineRule="auto"/>
+        <w:ind w:left="1080"/>
+        <w:rPr>
+          <w:rFonts w:ascii="Arial" w:eastAsia="Arial" w:hAnsi="Arial" w:cs="Arial"/>
+          <w:sz w:val="20"/>
+          <w:szCs w:val="20"/>
+        </w:rPr>
+      </w:pPr>
+      <w:r>
+        <w:rPr>
+          <w:rFonts w:ascii="Arial" w:eastAsia="Arial" w:hAnsi="Arial" w:cs="Arial"/>
+          <w:sz w:val="20"/>
+          <w:szCs w:val="20"/>
+        </w:rPr>
+        <w:drawing>
+          <wp:inline distT="0" distB="0" distL="0" distR="0" wp14:anchorId="70BF7082" wp14:editId="1321CC79">
+            <wp:extent cx="5058481" cy="2114845"/>
+            <wp:effectExtent l="0" t="0" r="8890" b="0"/>
+            <wp:docPr id="7" name="Imagen 7"/>
+            <wp:cNvGraphicFramePr>
+              <a:graphicFrameLocks xmlns:a="http://schemas.openxmlformats.org/drawingml/2006/main" noChangeAspect="1"/>
+            </wp:cNvGraphicFramePr>
+            <a:graphic xmlns:a="http://schemas.openxmlformats.org/drawingml/2006/main">
+              <a:graphicData uri="http://schemas.openxmlformats.org/drawingml/2006/picture">
+                <pic:pic xmlns:pic="http://schemas.openxmlformats.org/drawingml/2006/picture">
+                  <pic:nvPicPr>
+                    <pic:cNvPr id="1" name=""/>
+                    <pic:cNvPicPr/>
+                  </pic:nvPicPr>
+                  <pic:blipFill>
+                    <a:blip r:embed="rId11"/>
+                    <a:stretch>
+                      <a:fillRect/>
+                    </a:stretch>
+                  </pic:blipFill>
+                  <pic:spPr>
+                    <a:xfrm>
+                      <a:off x="0" y="0"/>
+                      <a:ext cx="5058481" cy="2114845"/>
+                    </a:xfrm>
+                    <a:prstGeom prst="rect">
+                      <a:avLst/>
+                    </a:prstGeom>
+                  </pic:spPr>
+                </pic:pic>
+              </a:graphicData>
+            </a:graphic>
+          </wp:inline>
+        </w:drawing>
+      </w:r>
+    </w:p>
+    <w:p>
+      <w:pPr>
+        <w:pStyle w:val="Prrafodelista"/>
+        <w:spacing w:line="360" w:lineRule="auto"/>
+        <w:ind w:left="1080"/>
+        <w:rPr>
+          <w:rFonts w:ascii="Arial" w:eastAsia="Arial" w:hAnsi="Arial" w:cs="Arial"/>
+          <w:sz w:val="20"/>
+          <w:szCs w:val="20"/>
+        </w:rPr>
+      </w:pPr>
+      <w:r>
+        <w:rPr>
+          <w:rFonts w:ascii="Arial" w:eastAsia="Arial" w:hAnsi="Arial" w:cs="Arial"/>
+          <w:sz w:val="20"/>
+          <w:szCs w:val="20"/>
+        </w:rPr>
+        <w:drawing>
+          <wp:inline distT="0" distB="0" distL="0" distR="0" wp14:anchorId="54803B75" wp14:editId="5F9F6B7F">
+            <wp:extent cx="5281930" cy="3350776"/>
+            <wp:effectExtent l="0" t="0" r="0" b="2540"/>
+            <wp:docPr id="8" name="Imagen 8"/>
+            <wp:cNvGraphicFramePr>
+              <a:graphicFrameLocks xmlns:a="http://schemas.openxmlformats.org/drawingml/2006/main" noChangeAspect="1"/>
+            </wp:cNvGraphicFramePr>
+            <a:graphic xmlns:a="http://schemas.openxmlformats.org/drawingml/2006/main">
+              <a:graphicData uri="http://schemas.openxmlformats.org/drawingml/2006/picture">
+                <pic:pic xmlns:pic="http://schemas.openxmlformats.org/drawingml/2006/picture">
+                  <pic:nvPicPr>
+                    <pic:cNvPr id="1" name=""/>
+                    <pic:cNvPicPr/>
+                  </pic:nvPicPr>
+                  <pic:blipFill>
+                    <a:blip r:embed="rId12"/>
+                    <a:stretch>
+                      <a:fillRect/>
+                    </a:stretch>
+                  </pic:blipFill>
+                  <pic:spPr>
+                    <a:xfrm>
+                      <a:off x="0" y="0"/>
+                      <a:ext cx="5303854" cy="3364684"/>
+                    </a:xfrm>
+                    <a:prstGeom prst="rect">
+                      <a:avLst/>
+                    </a:prstGeom>
+                  </pic:spPr>
+                </pic:pic>
+              </a:graphicData>
+            </a:graphic>
+          </wp:inline>
+        </w:drawing>
+      </w:r>
+    </w:p>
+    <w:p>
+      <w:pPr>
+        <w:pStyle w:val="Prrafodelista"/>
+        <w:spacing w:line="360" w:lineRule="auto"/>
+        <w:ind w:left="1080"/>
+        <w:rPr>
+          <w:rFonts w:ascii="Arial" w:eastAsia="Arial" w:hAnsi="Arial" w:cs="Arial"/>
+          <w:sz w:val="20"/>
+          <w:szCs w:val="20"/>
+        </w:rPr>
+      </w:pPr>
+    </w:p>
+    <w:p>
+      <w:pPr>
+        <w:pStyle w:val="Prrafodelista"/>
+        <w:spacing w:line="360" w:lineRule="auto"/>
+        <w:ind w:left="1080"/>
+        <w:rPr>
+          <w:rFonts w:ascii="Arial" w:eastAsia="Arial" w:hAnsi="Arial" w:cs="Arial"/>
+          <w:sz w:val="20"/>
+          <w:szCs w:val="20"/>
+        </w:rPr>
+      </w:pPr>
+      <w:r>
+        <w:rPr>
+          <w:rFonts w:ascii="Arial" w:eastAsia="Arial" w:hAnsi="Arial" w:cs="Arial"/>
+          <w:sz w:val="20"/>
+          <w:szCs w:val="20"/>
+        </w:rPr>
+        <w:drawing>
+          <wp:inline distT="0" distB="0" distL="0" distR="0" wp14:anchorId="407914F1" wp14:editId="0000E9EB">
+            <wp:extent cx="5029200" cy="2264371"/>
+            <wp:effectExtent l="0" t="0" r="0" b="3175"/>
+            <wp:docPr id="9" name="Imagen 9"/>
+            <wp:cNvGraphicFramePr>
+              <a:graphicFrameLocks xmlns:a="http://schemas.openxmlformats.org/drawingml/2006/main" noChangeAspect="1"/>
+            </wp:cNvGraphicFramePr>
+            <a:graphic xmlns:a="http://schemas.openxmlformats.org/drawingml/2006/main">
+              <a:graphicData uri="http://schemas.openxmlformats.org/drawingml/2006/picture">
+                <pic:pic xmlns:pic="http://schemas.openxmlformats.org/drawingml/2006/picture">
+                  <pic:nvPicPr>
+                    <pic:cNvPr id="1" name=""/>
+                    <pic:cNvPicPr/>
+                  </pic:nvPicPr>
+                  <pic:blipFill>
+                    <a:blip r:embed="rId13"/>
+                    <a:stretch>
+                      <a:fillRect/>
+                    </a:stretch>
+                  </pic:blipFill>
+                  <pic:spPr>
+                    <a:xfrm>
+                      <a:off x="0" y="0"/>
+                      <a:ext cx="5051172" cy="2274264"/>
+                    </a:xfrm>
+                    <a:prstGeom prst="rect">
+                      <a:avLst/>
+                    </a:prstGeom>
+                  </pic:spPr>
+                </pic:pic>
+              </a:graphicData>
+            </a:graphic>
+          </wp:inline>
+        </w:drawing>
+      </w:r>
+    </w:p>
+    <w:p>
+      <w:pPr>
+        <w:pStyle w:val="Prrafodelista"/>
+        <w:numPr>
+          <w:ilvl w:val="0"/>
+          <w:numId w:val="9"/>
+        </w:numPr>
+        <w:spacing w:line="360" w:lineRule="auto"/>
+        <w:rPr>
+          <w:rFonts w:ascii="Arial" w:eastAsia="Arial" w:hAnsi="Arial" w:cs="Arial"/>
+          <w:sz w:val="20"/>
+          <w:szCs w:val="20"/>
+        </w:rPr>
+      </w:pPr>
+      <w:r>
+        <w:rPr>
+          <w:rFonts w:ascii="Arial" w:eastAsia="Arial" w:hAnsi="Arial" w:cs="Arial"/>
+          <w:sz w:val="20"/>
+          <w:szCs w:val="20"/>
+        </w:rPr>
+        <w:t xml:space="preserve">Verificar que se crearon las tablas y </w:t>
+      </w:r>
+      <w:r>
+        <w:rPr>
+          <w:rFonts w:ascii="Arial" w:eastAsia="Arial" w:hAnsi="Arial" w:cs="Arial"/>
+          <w:sz w:val="20"/>
+          <w:szCs w:val="20"/>
+        </w:rPr>
+        <w:t xml:space="preserve">que </w:t>
+      </w:r>
+      <w:r>
+        <w:rPr>
+          <w:rFonts w:ascii="Arial" w:eastAsia="Arial" w:hAnsi="Arial" w:cs="Arial"/>
+          <w:sz w:val="20"/>
+          <w:szCs w:val="20"/>
+        </w:rPr>
+        <w:t xml:space="preserve">tienen </w:t>
+      </w:r>
+      <w:r>
+        <w:rPr>
+          <w:rFonts w:ascii="Arial" w:eastAsia="Arial" w:hAnsi="Arial" w:cs="Arial"/>
+          <w:sz w:val="20"/>
+          <w:szCs w:val="20"/>
+        </w:rPr>
+        <w:t>registros</w:t>
+      </w:r>
+      <w:r>
+        <w:rPr>
+          <w:rFonts w:ascii="Arial" w:eastAsia="Arial" w:hAnsi="Arial" w:cs="Arial"/>
+          <w:sz w:val="20"/>
+          <w:szCs w:val="20"/>
+        </w:rPr>
+        <w:t xml:space="preserve"> cargados.</w:t>
+      </w:r>
+    </w:p>
+    <w:p>
+      <w:pPr>
+        <w:pStyle w:val="Prrafodelista"/>
+        <w:spacing w:line="360" w:lineRule="auto"/>
+        <w:ind w:left="1080"/>
+        <w:rPr>
+          <w:rFonts w:ascii="Arial" w:eastAsia="Arial" w:hAnsi="Arial" w:cs="Arial"/>
+          <w:sz w:val="20"/>
+          <w:szCs w:val="20"/>
+        </w:rPr>
+      </w:pPr>
+    </w:p>
+    <w:p>
+      <w:pPr>
+        <w:pStyle w:val="Prrafodelista"/>
+        <w:spacing w:line="360" w:lineRule="auto"/>
+        <w:ind w:left="0"/>
+        <w:rPr>
+          <w:rFonts w:ascii="Arial" w:eastAsia="Arial" w:hAnsi="Arial" w:cs="Arial"/>
           <w:b/>
+          <w:sz w:val="24"/>
+          <w:szCs w:val="24"/>
         </w:rPr>
       </w:pPr>
       <w:proofErr w:type="spellStart"/>
       <w:r>
         <w:rPr>
+          <w:rFonts w:ascii="Arial" w:eastAsia="Arial" w:hAnsi="Arial" w:cs="Arial"/>
           <w:b/>
-        </w:rPr>
-        <w:t>frm</w:t>
-      </w:r>
-      <w:r>
-        <w:rPr>
-          <w:b/>
-        </w:rPr>
-        <w:t>ConsultaUsuarios</w:t>
+          <w:sz w:val="24"/>
+          <w:szCs w:val="24"/>
+        </w:rPr>
+        <w:lastRenderedPageBreak/>
+        <w:t>Helpers</w:t>
       </w:r>
       <w:proofErr w:type="spellEnd"/>
     </w:p>
@@ -208,12 +804,57 @@
       <w:pPr>
         <w:pStyle w:val="Prrafodelista"/>
         <w:numPr>
-          <w:ilvl w:val="1"/>
-          <w:numId w:val="7"/>
+          <w:ilvl w:val="0"/>
+          <w:numId w:val="9"/>
         </w:numPr>
-      </w:pPr>
-      <w:r>
-        <w:t>Programar la consulta de Usuarios que filtre resultado por Nombre, Perfil o ambos. La opción de Todos deberá deshabilitar los campos Nombre y Perfil, y retornar todos los usuarios.</w:t>
+        <w:spacing w:line="360" w:lineRule="auto"/>
+        <w:rPr>
+          <w:rFonts w:ascii="Arial" w:eastAsia="Arial" w:hAnsi="Arial" w:cs="Arial"/>
+          <w:sz w:val="20"/>
+          <w:szCs w:val="20"/>
+        </w:rPr>
+      </w:pPr>
+      <w:proofErr w:type="spellStart"/>
+      <w:r>
+        <w:rPr>
+          <w:rFonts w:ascii="Arial" w:eastAsia="Arial" w:hAnsi="Arial" w:cs="Arial"/>
+          <w:sz w:val="20"/>
+          <w:szCs w:val="20"/>
+        </w:rPr>
+        <w:t>DBHelper</w:t>
+      </w:r>
+      <w:proofErr w:type="spellEnd"/>
+      <w:r>
+        <w:rPr>
+          <w:rFonts w:ascii="Arial" w:eastAsia="Arial" w:hAnsi="Arial" w:cs="Arial"/>
+          <w:sz w:val="20"/>
+          <w:szCs w:val="20"/>
+        </w:rPr>
+        <w:t xml:space="preserve">: </w:t>
+      </w:r>
+      <w:r>
+        <w:rPr>
+          <w:rFonts w:ascii="Arial" w:eastAsia="Arial" w:hAnsi="Arial" w:cs="Arial"/>
+          <w:sz w:val="20"/>
+          <w:szCs w:val="20"/>
+        </w:rPr>
+        <w:t>C</w:t>
+      </w:r>
+      <w:r>
+        <w:rPr>
+          <w:rFonts w:ascii="Arial" w:eastAsia="Arial" w:hAnsi="Arial" w:cs="Arial"/>
+          <w:sz w:val="20"/>
+          <w:szCs w:val="20"/>
+        </w:rPr>
+        <w:t>ambiar</w:t>
+      </w:r>
+      <w:r>
+        <w:rPr>
+          <w:rFonts w:ascii="Arial" w:eastAsia="Arial" w:hAnsi="Arial" w:cs="Arial"/>
+          <w:sz w:val="20"/>
+          <w:szCs w:val="20"/>
+        </w:rPr>
+        <w:t xml:space="preserve"> la cadena de conexión de base de datos con:</w:t>
       </w:r>
     </w:p>
     <w:p>
@@ -221,19 +862,22 @@
         <w:pStyle w:val="Prrafodelista"/>
         <w:numPr>
           <w:ilvl w:val="1"/>
-          <w:numId w:val="7"/>
+          <w:numId w:val="10"/>
         </w:numPr>
-      </w:pPr>
-      <w:r>
-        <w:t xml:space="preserve">Mostrar los datos en la grilla con los títulos </w:t>
-      </w:r>
-      <w:proofErr w:type="gramStart"/>
-      <w:r>
-        <w:t>de acuerdo al</w:t>
-      </w:r>
-      <w:proofErr w:type="gramEnd"/>
-      <w:r>
-        <w:t xml:space="preserve"> diseño.</w:t>
+        <w:spacing w:line="360" w:lineRule="auto"/>
+        <w:rPr>
+          <w:rFonts w:ascii="Arial" w:eastAsia="Arial" w:hAnsi="Arial" w:cs="Arial"/>
+          <w:sz w:val="20"/>
+          <w:szCs w:val="20"/>
+        </w:rPr>
+      </w:pPr>
+      <w:r>
+        <w:rPr>
+          <w:rFonts w:ascii="Arial" w:eastAsia="Arial" w:hAnsi="Arial" w:cs="Arial"/>
+          <w:sz w:val="20"/>
+          <w:szCs w:val="20"/>
+        </w:rPr>
+        <w:t xml:space="preserve">Nombre de Base de Datos usado en el punto 2, </w:t>
       </w:r>
     </w:p>
     <w:p>
@@ -241,50 +885,22 @@
         <w:pStyle w:val="Prrafodelista"/>
         <w:numPr>
           <w:ilvl w:val="1"/>
-          <w:numId w:val="7"/>
+          <w:numId w:val="10"/>
         </w:numPr>
-      </w:pPr>
-      <w:r>
-        <w:t xml:space="preserve">Botón </w:t>
-      </w:r>
-      <w:r>
-        <w:rPr>
-          <w:b/>
-        </w:rPr>
-        <w:t>Consultar</w:t>
-      </w:r>
-      <w:r>
-        <w:t xml:space="preserve">: </w:t>
-      </w:r>
-    </w:p>
-    <w:p>
-      <w:pPr>
-        <w:pStyle w:val="Prrafodelista"/>
-        <w:numPr>
-          <w:ilvl w:val="2"/>
-          <w:numId w:val="7"/>
-        </w:numPr>
-      </w:pPr>
-      <w:r>
-        <w:t>Debe llenar la grilla con los registros que cumplen la condición.</w:t>
-      </w:r>
-    </w:p>
-    <w:p>
-      <w:pPr>
-        <w:pStyle w:val="Prrafodelista"/>
-        <w:numPr>
-          <w:ilvl w:val="2"/>
-          <w:numId w:val="7"/>
-        </w:numPr>
-      </w:pPr>
-      <w:r>
-        <w:t xml:space="preserve">Debe indicar con un mensaje “No se encontraron registros” si no hay </w:t>
-      </w:r>
-      <w:r>
-        <w:t>filas que</w:t>
-      </w:r>
-      <w:r>
-        <w:t xml:space="preserve"> cumplen la condición.</w:t>
+        <w:spacing w:line="360" w:lineRule="auto"/>
+        <w:rPr>
+          <w:rFonts w:ascii="Arial" w:eastAsia="Arial" w:hAnsi="Arial" w:cs="Arial"/>
+          <w:sz w:val="20"/>
+          <w:szCs w:val="20"/>
+        </w:rPr>
+      </w:pPr>
+      <w:r>
+        <w:rPr>
+          <w:rFonts w:ascii="Arial" w:eastAsia="Arial" w:hAnsi="Arial" w:cs="Arial"/>
+          <w:sz w:val="20"/>
+          <w:szCs w:val="20"/>
+        </w:rPr>
+        <w:t>Nombre de servidor: maquis</w:t>
       </w:r>
     </w:p>
     <w:p>
@@ -292,108 +908,212 @@
         <w:pStyle w:val="Prrafodelista"/>
         <w:numPr>
           <w:ilvl w:val="1"/>
-          <w:numId w:val="7"/>
+          <w:numId w:val="10"/>
         </w:numPr>
-      </w:pPr>
-      <w:r>
-        <w:t xml:space="preserve">Botón </w:t>
-      </w:r>
-      <w:r>
-        <w:rPr>
-          <w:b/>
-        </w:rPr>
-        <w:t>Ver Detalle</w:t>
-      </w:r>
-      <w:r>
-        <w:t xml:space="preserve">: </w:t>
+        <w:spacing w:line="360" w:lineRule="auto"/>
+        <w:rPr>
+          <w:rFonts w:ascii="Arial" w:eastAsia="Arial" w:hAnsi="Arial" w:cs="Arial"/>
+          <w:sz w:val="20"/>
+          <w:szCs w:val="20"/>
+        </w:rPr>
+      </w:pPr>
+      <w:r>
+        <w:rPr>
+          <w:rFonts w:ascii="Arial" w:eastAsia="Arial" w:hAnsi="Arial" w:cs="Arial"/>
+          <w:sz w:val="20"/>
+          <w:szCs w:val="20"/>
+        </w:rPr>
+        <w:t>Nombre de usuario y Contraseña: avisuales1/avisuales1</w:t>
       </w:r>
     </w:p>
     <w:p>
       <w:pPr>
         <w:pStyle w:val="Prrafodelista"/>
         <w:numPr>
-          <w:ilvl w:val="2"/>
-          <w:numId w:val="7"/>
+          <w:ilvl w:val="0"/>
+          <w:numId w:val="9"/>
         </w:numPr>
-      </w:pPr>
-      <w:r>
-        <w:t>Se debe habilitar cuando se ha seleccionado una fila de la grilla.</w:t>
+        <w:spacing w:line="360" w:lineRule="auto"/>
+        <w:rPr>
+          <w:rFonts w:ascii="Arial" w:eastAsia="Arial" w:hAnsi="Arial" w:cs="Arial"/>
+          <w:sz w:val="20"/>
+          <w:szCs w:val="20"/>
+        </w:rPr>
+      </w:pPr>
+      <w:proofErr w:type="spellStart"/>
+      <w:r>
+        <w:rPr>
+          <w:rFonts w:ascii="Arial" w:eastAsia="Arial" w:hAnsi="Arial" w:cs="Arial"/>
+          <w:sz w:val="20"/>
+          <w:szCs w:val="20"/>
+        </w:rPr>
+        <w:t>DBHelper</w:t>
+      </w:r>
+      <w:proofErr w:type="spellEnd"/>
+      <w:r>
+        <w:rPr>
+          <w:rFonts w:ascii="Arial" w:eastAsia="Arial" w:hAnsi="Arial" w:cs="Arial"/>
+          <w:sz w:val="20"/>
+          <w:szCs w:val="20"/>
+        </w:rPr>
+        <w:t xml:space="preserve">: </w:t>
+      </w:r>
+      <w:r>
+        <w:rPr>
+          <w:rFonts w:ascii="Arial" w:eastAsia="Arial" w:hAnsi="Arial" w:cs="Arial"/>
+          <w:sz w:val="20"/>
+          <w:szCs w:val="20"/>
+        </w:rPr>
+        <w:t xml:space="preserve">Desarrollar el método </w:t>
+      </w:r>
+      <w:proofErr w:type="spellStart"/>
+      <w:r>
+        <w:rPr>
+          <w:rFonts w:ascii="Arial" w:hAnsi="Arial" w:cs="Arial"/>
+          <w:color w:val="000000"/>
+          <w:sz w:val="20"/>
+          <w:szCs w:val="20"/>
+          <w:highlight w:val="white"/>
+        </w:rPr>
+        <w:t>ConsultaSQL</w:t>
+      </w:r>
+      <w:proofErr w:type="spellEnd"/>
+      <w:r>
+        <w:rPr>
+          <w:rFonts w:ascii="Arial" w:eastAsia="Arial" w:hAnsi="Arial" w:cs="Arial"/>
+          <w:sz w:val="20"/>
+          <w:szCs w:val="20"/>
+        </w:rPr>
+        <w:t xml:space="preserve"> para el acceso a datos.</w:t>
       </w:r>
     </w:p>
     <w:p>
       <w:pPr>
         <w:pStyle w:val="Prrafodelista"/>
         <w:numPr>
-          <w:ilvl w:val="2"/>
-          <w:numId w:val="7"/>
+          <w:ilvl w:val="0"/>
+          <w:numId w:val="9"/>
         </w:numPr>
-      </w:pPr>
-      <w:r>
-        <w:t>Muestra el detalle</w:t>
-      </w:r>
-      <w:r>
-        <w:t xml:space="preserve"> del usuario </w:t>
-      </w:r>
-      <w:r>
-        <w:t>según diseño.</w:t>
-      </w:r>
-      <w:r>
-        <w:rPr>
-          <w:rFonts w:cstheme="minorHAnsi"/>
-          <w:noProof/>
+        <w:spacing w:line="360" w:lineRule="auto"/>
+        <w:rPr>
+          <w:rFonts w:ascii="Arial" w:eastAsia="Arial" w:hAnsi="Arial" w:cs="Arial"/>
+          <w:sz w:val="20"/>
+          <w:szCs w:val="20"/>
+        </w:rPr>
+      </w:pPr>
+      <w:proofErr w:type="spellStart"/>
+      <w:r>
+        <w:rPr>
+          <w:rFonts w:ascii="Arial" w:eastAsia="Arial" w:hAnsi="Arial" w:cs="Arial"/>
+          <w:sz w:val="20"/>
+          <w:szCs w:val="20"/>
+        </w:rPr>
+        <w:t>GUIHelper</w:t>
+      </w:r>
+      <w:proofErr w:type="spellEnd"/>
+      <w:r>
+        <w:rPr>
+          <w:rFonts w:ascii="Arial" w:eastAsia="Arial" w:hAnsi="Arial" w:cs="Arial"/>
+          <w:sz w:val="20"/>
+          <w:szCs w:val="20"/>
+        </w:rPr>
+        <w:t xml:space="preserve">: </w:t>
+      </w:r>
+      <w:r>
+        <w:rPr>
+          <w:rFonts w:ascii="Arial" w:eastAsia="Arial" w:hAnsi="Arial" w:cs="Arial"/>
+          <w:sz w:val="20"/>
+          <w:szCs w:val="20"/>
+        </w:rPr>
+        <w:t xml:space="preserve">Crear </w:t>
+      </w:r>
+      <w:r>
+        <w:rPr>
+          <w:rFonts w:ascii="Arial" w:eastAsia="Arial" w:hAnsi="Arial" w:cs="Arial"/>
+          <w:sz w:val="20"/>
+          <w:szCs w:val="20"/>
+        </w:rPr>
+        <w:t>una clase</w:t>
+      </w:r>
+      <w:r>
+        <w:rPr>
+          <w:rFonts w:ascii="Arial" w:eastAsia="Arial" w:hAnsi="Arial" w:cs="Arial"/>
+          <w:sz w:val="20"/>
+          <w:szCs w:val="20"/>
         </w:rPr>
         <w:t xml:space="preserve"> </w:t>
+      </w:r>
+      <w:proofErr w:type="spellStart"/>
+      <w:r>
+        <w:rPr>
+          <w:rFonts w:ascii="Arial" w:eastAsia="Arial" w:hAnsi="Arial" w:cs="Arial"/>
+          <w:sz w:val="20"/>
+          <w:szCs w:val="20"/>
+        </w:rPr>
+        <w:t>GUIHelper</w:t>
+      </w:r>
+      <w:proofErr w:type="spellEnd"/>
+      <w:r>
+        <w:rPr>
+          <w:rFonts w:ascii="Arial" w:eastAsia="Arial" w:hAnsi="Arial" w:cs="Arial"/>
+          <w:sz w:val="20"/>
+          <w:szCs w:val="20"/>
+        </w:rPr>
+        <w:t xml:space="preserve"> con el método </w:t>
+      </w:r>
+      <w:proofErr w:type="spellStart"/>
+      <w:r>
+        <w:rPr>
+          <w:rFonts w:ascii="Arial" w:eastAsia="Arial" w:hAnsi="Arial" w:cs="Arial"/>
+          <w:sz w:val="20"/>
+          <w:szCs w:val="20"/>
+        </w:rPr>
+        <w:t>llenarCombo</w:t>
+      </w:r>
+      <w:proofErr w:type="spellEnd"/>
+      <w:r>
+        <w:rPr>
+          <w:rFonts w:ascii="Arial" w:eastAsia="Arial" w:hAnsi="Arial" w:cs="Arial"/>
+          <w:sz w:val="20"/>
+          <w:szCs w:val="20"/>
+        </w:rPr>
+        <w:t xml:space="preserve">. Esto es para poder usar el método desde cualquier </w:t>
+      </w:r>
+      <w:r>
+        <w:rPr>
+          <w:rFonts w:ascii="Arial" w:eastAsia="Arial" w:hAnsi="Arial" w:cs="Arial"/>
+          <w:sz w:val="20"/>
+          <w:szCs w:val="20"/>
+        </w:rPr>
+        <w:t>parte del proyecto</w:t>
+      </w:r>
+      <w:r>
+        <w:rPr>
+          <w:rFonts w:ascii="Arial" w:eastAsia="Arial" w:hAnsi="Arial" w:cs="Arial"/>
+          <w:sz w:val="20"/>
+          <w:szCs w:val="20"/>
+        </w:rPr>
+        <w:t xml:space="preserve">. </w:t>
       </w:r>
     </w:p>
     <w:p>
       <w:pPr>
-        <w:pStyle w:val="Prrafodelista"/>
-        <w:numPr>
-          <w:ilvl w:val="1"/>
-          <w:numId w:val="7"/>
-        </w:numPr>
-      </w:pPr>
-      <w:r>
-        <w:t xml:space="preserve">Botón </w:t>
-      </w:r>
-      <w:r>
-        <w:rPr>
+        <w:spacing w:line="360" w:lineRule="auto"/>
+        <w:rPr>
+          <w:rFonts w:ascii="Arial" w:eastAsia="Arial" w:hAnsi="Arial" w:cs="Arial"/>
           <w:b/>
-        </w:rPr>
-        <w:t>Salir</w:t>
-      </w:r>
-      <w:r>
-        <w:t xml:space="preserve">: </w:t>
-      </w:r>
-    </w:p>
-    <w:p>
-      <w:pPr>
-        <w:pStyle w:val="Prrafodelista"/>
-        <w:numPr>
-          <w:ilvl w:val="2"/>
-          <w:numId w:val="7"/>
-        </w:numPr>
-        <w:rPr>
-          <w:u w:val="single"/>
-        </w:rPr>
-      </w:pPr>
-      <w:r>
-        <w:t>Pide confirmación y cierra el formulario principal.</w:t>
-      </w:r>
-    </w:p>
-    <w:p>
-      <w:pPr>
-        <w:ind w:firstLine="360"/>
-        <w:rPr>
+          <w:sz w:val="22"/>
+          <w:szCs w:val="22"/>
+          <w:lang w:val="es-AR" w:eastAsia="en-US"/>
+        </w:rPr>
+      </w:pPr>
+      <w:proofErr w:type="spellStart"/>
+      <w:r>
+        <w:rPr>
+          <w:rFonts w:ascii="Arial" w:eastAsia="Arial" w:hAnsi="Arial" w:cs="Arial"/>
           <w:b/>
         </w:rPr>
-      </w:pPr>
-      <w:proofErr w:type="spellStart"/>
-      <w:r>
-        <w:rPr>
-          <w:b/>
-        </w:rPr>
-        <w:t>frmDetalleUsuario</w:t>
+        <w:t>frmConsultaUsuarios</w:t>
       </w:r>
       <w:proofErr w:type="spellEnd"/>
     </w:p>
@@ -401,41 +1121,74 @@
       <w:pPr>
         <w:pStyle w:val="Prrafodelista"/>
         <w:numPr>
-          <w:ilvl w:val="1"/>
-          <w:numId w:val="7"/>
+          <w:ilvl w:val="0"/>
+          <w:numId w:val="9"/>
         </w:numPr>
-      </w:pPr>
-      <w:r>
-        <w:t xml:space="preserve">Botón </w:t>
-      </w:r>
-      <w:r>
-        <w:rPr>
+        <w:spacing w:line="360" w:lineRule="auto"/>
+        <w:rPr>
+          <w:rFonts w:ascii="Arial" w:eastAsia="Arial" w:hAnsi="Arial" w:cs="Arial"/>
+          <w:sz w:val="20"/>
+          <w:szCs w:val="20"/>
+        </w:rPr>
+      </w:pPr>
+      <w:r>
+        <w:rPr>
+          <w:rFonts w:ascii="Arial" w:eastAsia="Arial" w:hAnsi="Arial" w:cs="Arial"/>
+          <w:sz w:val="20"/>
+          <w:szCs w:val="20"/>
+        </w:rPr>
+        <w:t xml:space="preserve">Desarrollar el evento </w:t>
+      </w:r>
+      <w:proofErr w:type="spellStart"/>
+      <w:r>
+        <w:rPr>
+          <w:rFonts w:ascii="Arial" w:eastAsia="Arial" w:hAnsi="Arial" w:cs="Arial"/>
           <w:b/>
-        </w:rPr>
-        <w:t>Volver</w:t>
-      </w:r>
-      <w:r>
-        <w:t xml:space="preserve">: </w:t>
-      </w:r>
-    </w:p>
-    <w:p>
-      <w:pPr>
-        <w:pStyle w:val="Prrafodelista"/>
-        <w:numPr>
-          <w:ilvl w:val="2"/>
-          <w:numId w:val="7"/>
-        </w:numPr>
-      </w:pPr>
-      <w:r>
-        <w:t>Retorna el control al formulario principal.</w:t>
-      </w:r>
-      <w:r>
-        <w:t xml:space="preserve"> </w:t>
-      </w:r>
-    </w:p>
-    <w:p>
-      <w:r>
-        <w:t>Consideraciones:</w:t>
+          <w:sz w:val="20"/>
+          <w:szCs w:val="20"/>
+        </w:rPr>
+        <w:t>frmConsultaUsuarios_Load</w:t>
+      </w:r>
+      <w:proofErr w:type="spellEnd"/>
+      <w:r>
+        <w:rPr>
+          <w:rFonts w:ascii="Arial" w:eastAsia="Arial" w:hAnsi="Arial" w:cs="Arial"/>
+          <w:sz w:val="20"/>
+          <w:szCs w:val="20"/>
+        </w:rPr>
+        <w:t xml:space="preserve"> y l</w:t>
+      </w:r>
+      <w:r>
+        <w:rPr>
+          <w:rFonts w:ascii="Arial" w:eastAsia="Arial" w:hAnsi="Arial" w:cs="Arial"/>
+          <w:sz w:val="20"/>
+          <w:szCs w:val="20"/>
+        </w:rPr>
+        <w:t xml:space="preserve">lenar </w:t>
+      </w:r>
+      <w:r>
+        <w:rPr>
+          <w:rFonts w:ascii="Arial" w:eastAsia="Arial" w:hAnsi="Arial" w:cs="Arial"/>
+          <w:sz w:val="20"/>
+          <w:szCs w:val="20"/>
+        </w:rPr>
+        <w:t>el</w:t>
+      </w:r>
+      <w:r>
+        <w:rPr>
+          <w:rFonts w:ascii="Arial" w:eastAsia="Arial" w:hAnsi="Arial" w:cs="Arial"/>
+          <w:sz w:val="20"/>
+          <w:szCs w:val="20"/>
+        </w:rPr>
+        <w:t xml:space="preserve"> combo</w:t>
+      </w:r>
+      <w:r>
+        <w:rPr>
+          <w:rFonts w:ascii="Arial" w:eastAsia="Arial" w:hAnsi="Arial" w:cs="Arial"/>
+          <w:sz w:val="20"/>
+          <w:szCs w:val="20"/>
+        </w:rPr>
+        <w:t xml:space="preserve"> Perfil.</w:t>
       </w:r>
     </w:p>
     <w:p>
@@ -443,37 +1196,119 @@
         <w:pStyle w:val="Prrafodelista"/>
         <w:numPr>
           <w:ilvl w:val="0"/>
-          <w:numId w:val="6"/>
+          <w:numId w:val="9"/>
         </w:numPr>
-      </w:pPr>
-      <w:r>
-        <w:t xml:space="preserve">Debe crear una base de datos con nombre </w:t>
-      </w:r>
-      <w:r>
-        <w:t>que tenga</w:t>
-      </w:r>
-      <w:r>
-        <w:t xml:space="preserve"> el siguiente formato </w:t>
+        <w:spacing w:line="360" w:lineRule="auto"/>
+        <w:rPr>
+          <w:rFonts w:ascii="Arial" w:eastAsia="Arial" w:hAnsi="Arial" w:cs="Arial"/>
+          <w:sz w:val="20"/>
+          <w:szCs w:val="20"/>
+        </w:rPr>
+      </w:pPr>
+      <w:r>
+        <w:rPr>
+          <w:rFonts w:ascii="Arial" w:eastAsia="Arial" w:hAnsi="Arial" w:cs="Arial"/>
+          <w:sz w:val="20"/>
+          <w:szCs w:val="20"/>
+        </w:rPr>
+        <w:t xml:space="preserve">Desarrollar el </w:t>
+      </w:r>
+      <w:r>
+        <w:rPr>
+          <w:rFonts w:ascii="Arial" w:eastAsia="Arial" w:hAnsi="Arial" w:cs="Arial"/>
+          <w:sz w:val="20"/>
+          <w:szCs w:val="20"/>
+        </w:rPr>
+        <w:t>evento</w:t>
+      </w:r>
+      <w:r>
+        <w:rPr>
+          <w:rFonts w:ascii="Arial" w:eastAsia="Arial" w:hAnsi="Arial" w:cs="Arial"/>
+          <w:sz w:val="20"/>
+          <w:szCs w:val="20"/>
+        </w:rPr>
+        <w:t xml:space="preserve"> </w:t>
       </w:r>
       <w:proofErr w:type="spellStart"/>
+      <w:r>
+        <w:rPr>
+          <w:rFonts w:ascii="Arial" w:eastAsia="Arial" w:hAnsi="Arial" w:cs="Arial"/>
+          <w:b/>
+          <w:sz w:val="20"/>
+          <w:szCs w:val="20"/>
+        </w:rPr>
+        <w:t>btnConsultar_</w:t>
+      </w:r>
       <w:proofErr w:type="gramStart"/>
       <w:r>
-        <w:t>DBUsuario</w:t>
+        <w:rPr>
+          <w:rFonts w:ascii="Arial" w:eastAsia="Arial" w:hAnsi="Arial" w:cs="Arial"/>
+          <w:b/>
+          <w:sz w:val="20"/>
+          <w:szCs w:val="20"/>
+        </w:rPr>
+        <w:t>Click</w:t>
       </w:r>
       <w:proofErr w:type="spellEnd"/>
-      <w:r>
-        <w:t>[</w:t>
+      <w:proofErr w:type="gramEnd"/>
+      <w:r>
+        <w:rPr>
+          <w:rFonts w:ascii="Arial" w:eastAsia="Arial" w:hAnsi="Arial" w:cs="Arial"/>
+          <w:sz w:val="20"/>
+          <w:szCs w:val="20"/>
+        </w:rPr>
+        <w:t xml:space="preserve"> para armar la consulta a la tabla Usuarios</w:t>
+      </w:r>
+      <w:r>
+        <w:rPr>
+          <w:rFonts w:ascii="Arial" w:eastAsia="Arial" w:hAnsi="Arial" w:cs="Arial"/>
+          <w:sz w:val="20"/>
+          <w:szCs w:val="20"/>
+        </w:rPr>
+        <w:t xml:space="preserve"> y validar que campos de filtro se hayan cargado si el </w:t>
       </w:r>
       <w:proofErr w:type="spellStart"/>
-      <w:proofErr w:type="gramEnd"/>
-      <w:r>
-        <w:t>NroLegajo</w:t>
+      <w:r>
+        <w:rPr>
+          <w:rFonts w:ascii="Arial" w:eastAsia="Arial" w:hAnsi="Arial" w:cs="Arial"/>
+          <w:sz w:val="20"/>
+          <w:szCs w:val="20"/>
+        </w:rPr>
+        <w:t>checkbox</w:t>
       </w:r>
       <w:proofErr w:type="spellEnd"/>
       <w:r>
-        <w:t>] (sin guiones).</w:t>
-      </w:r>
-      <w:r>
+        <w:rPr>
+          <w:rFonts w:ascii="Arial" w:eastAsia="Arial" w:hAnsi="Arial" w:cs="Arial"/>
+          <w:sz w:val="20"/>
+          <w:szCs w:val="20"/>
+        </w:rPr>
+        <w:t xml:space="preserve"> Todos se encuentra </w:t>
+      </w:r>
+      <w:proofErr w:type="spellStart"/>
+      <w:r>
+        <w:rPr>
+          <w:rFonts w:ascii="Arial" w:eastAsia="Arial" w:hAnsi="Arial" w:cs="Arial"/>
+          <w:sz w:val="20"/>
+          <w:szCs w:val="20"/>
+        </w:rPr>
+        <w:t>destildado</w:t>
+      </w:r>
+      <w:proofErr w:type="spellEnd"/>
+      <w:r>
+        <w:rPr>
+          <w:rFonts w:ascii="Arial" w:eastAsia="Arial" w:hAnsi="Arial" w:cs="Arial"/>
+          <w:sz w:val="20"/>
+          <w:szCs w:val="20"/>
+        </w:rPr>
+        <w:t>.</w:t>
+      </w:r>
+      <w:r>
+        <w:rPr>
+          <w:rFonts w:ascii="Arial" w:eastAsia="Arial" w:hAnsi="Arial" w:cs="Arial"/>
+          <w:sz w:val="20"/>
+          <w:szCs w:val="20"/>
+        </w:rPr>
         <w:t xml:space="preserve"> </w:t>
       </w:r>
     </w:p>
@@ -482,22 +1317,95 @@
         <w:pStyle w:val="Prrafodelista"/>
         <w:numPr>
           <w:ilvl w:val="0"/>
-          <w:numId w:val="6"/>
+          <w:numId w:val="9"/>
         </w:numPr>
-      </w:pPr>
-      <w:r>
-        <w:t>Dispone en la carpeta DB de script para crear</w:t>
-      </w:r>
-      <w:r>
-        <w:t xml:space="preserve"> las tablas sobre la base de datos</w:t>
-      </w:r>
-      <w:bookmarkStart w:id="0" w:name="_GoBack"/>
-      <w:bookmarkEnd w:id="0"/>
-      <w:r>
+        <w:spacing w:line="360" w:lineRule="auto"/>
+        <w:rPr>
+          <w:rFonts w:ascii="Arial" w:eastAsia="Arial" w:hAnsi="Arial" w:cs="Arial"/>
+          <w:sz w:val="20"/>
+          <w:szCs w:val="20"/>
+        </w:rPr>
+      </w:pPr>
+      <w:r>
+        <w:rPr>
+          <w:rFonts w:ascii="Arial" w:eastAsia="Arial" w:hAnsi="Arial" w:cs="Arial"/>
+          <w:sz w:val="20"/>
+          <w:szCs w:val="20"/>
+        </w:rPr>
+        <w:t xml:space="preserve">Usar el evento </w:t>
+      </w:r>
+      <w:proofErr w:type="spellStart"/>
+      <w:r>
+        <w:rPr>
+          <w:rFonts w:ascii="Arial" w:hAnsi="Arial" w:cs="Arial"/>
+          <w:b/>
+          <w:color w:val="000000"/>
+          <w:sz w:val="20"/>
+          <w:szCs w:val="20"/>
+          <w:highlight w:val="white"/>
+        </w:rPr>
+        <w:t>chkTodos_CheckedChanged</w:t>
+      </w:r>
+      <w:proofErr w:type="spellEnd"/>
+      <w:r>
+        <w:rPr>
+          <w:rFonts w:ascii="Arial" w:hAnsi="Arial" w:cs="Arial"/>
+          <w:color w:val="000000"/>
+          <w:sz w:val="20"/>
+          <w:szCs w:val="20"/>
+          <w:highlight w:val="white"/>
+        </w:rPr>
+        <w:t xml:space="preserve"> para deshabilitar y habilitar los campos </w:t>
+      </w:r>
+      <w:r>
+        <w:rPr>
+          <w:rFonts w:ascii="Arial" w:hAnsi="Arial" w:cs="Arial"/>
+          <w:color w:val="000000"/>
+          <w:sz w:val="20"/>
+          <w:szCs w:val="20"/>
+          <w:highlight w:val="white"/>
+        </w:rPr>
+        <w:t>N</w:t>
+      </w:r>
+      <w:r>
+        <w:rPr>
+          <w:rFonts w:ascii="Arial" w:hAnsi="Arial" w:cs="Arial"/>
+          <w:color w:val="000000"/>
+          <w:sz w:val="20"/>
+          <w:szCs w:val="20"/>
+          <w:highlight w:val="white"/>
+        </w:rPr>
+        <w:t xml:space="preserve">ombre y </w:t>
+      </w:r>
+      <w:r>
+        <w:rPr>
+          <w:rFonts w:ascii="Arial" w:hAnsi="Arial" w:cs="Arial"/>
+          <w:color w:val="000000"/>
+          <w:sz w:val="20"/>
+          <w:szCs w:val="20"/>
+          <w:highlight w:val="white"/>
+        </w:rPr>
+        <w:t>P</w:t>
+      </w:r>
+      <w:r>
+        <w:rPr>
+          <w:rFonts w:ascii="Arial" w:hAnsi="Arial" w:cs="Arial"/>
+          <w:color w:val="000000"/>
+          <w:sz w:val="20"/>
+          <w:szCs w:val="20"/>
+          <w:highlight w:val="white"/>
+        </w:rPr>
+        <w:t>erfil</w:t>
+      </w:r>
+      <w:r>
+        <w:rPr>
+          <w:rFonts w:ascii="Arial" w:hAnsi="Arial" w:cs="Arial"/>
+          <w:color w:val="000000"/>
+          <w:sz w:val="20"/>
+          <w:szCs w:val="20"/>
+          <w:highlight w:val="white"/>
+        </w:rPr>
         <w:t>.</w:t>
-      </w:r>
-      <w:r>
-        <w:t xml:space="preserve"> </w:t>
       </w:r>
     </w:p>
     <w:p>
@@ -505,11 +1413,442 @@
         <w:pStyle w:val="Prrafodelista"/>
         <w:numPr>
           <w:ilvl w:val="0"/>
-          <w:numId w:val="6"/>
+          <w:numId w:val="9"/>
         </w:numPr>
-      </w:pPr>
-      <w:r>
-        <w:t>Puede usar el código que encuentre en el proyecto o partir de cero.</w:t>
+        <w:spacing w:line="360" w:lineRule="auto"/>
+        <w:rPr>
+          <w:rFonts w:ascii="Arial" w:eastAsia="Arial" w:hAnsi="Arial" w:cs="Arial"/>
+          <w:sz w:val="20"/>
+          <w:szCs w:val="20"/>
+        </w:rPr>
+      </w:pPr>
+      <w:r>
+        <w:rPr>
+          <w:rFonts w:ascii="Arial" w:eastAsia="Arial" w:hAnsi="Arial" w:cs="Arial"/>
+          <w:sz w:val="20"/>
+          <w:szCs w:val="20"/>
+        </w:rPr>
+        <w:t xml:space="preserve">Agregar a </w:t>
+      </w:r>
+      <w:proofErr w:type="spellStart"/>
+      <w:r>
+        <w:rPr>
+          <w:rFonts w:ascii="Arial" w:eastAsia="Arial" w:hAnsi="Arial" w:cs="Arial"/>
+          <w:b/>
+          <w:sz w:val="20"/>
+          <w:szCs w:val="20"/>
+        </w:rPr>
+        <w:t>dgvUsuarios</w:t>
+      </w:r>
+      <w:proofErr w:type="spellEnd"/>
+      <w:r>
+        <w:rPr>
+          <w:rFonts w:ascii="Arial" w:hAnsi="Arial" w:cs="Arial"/>
+          <w:color w:val="000000"/>
+          <w:sz w:val="20"/>
+          <w:szCs w:val="20"/>
+          <w:highlight w:val="white"/>
+        </w:rPr>
+        <w:t xml:space="preserve"> </w:t>
+      </w:r>
+      <w:r>
+        <w:rPr>
+          <w:rFonts w:ascii="Arial" w:eastAsia="Arial" w:hAnsi="Arial" w:cs="Arial"/>
+          <w:sz w:val="20"/>
+          <w:szCs w:val="20"/>
+        </w:rPr>
+        <w:t>las columnas</w:t>
+      </w:r>
+      <w:r>
+        <w:rPr>
+          <w:rFonts w:ascii="Arial" w:eastAsia="Arial" w:hAnsi="Arial" w:cs="Arial"/>
+          <w:sz w:val="20"/>
+          <w:szCs w:val="20"/>
+        </w:rPr>
+        <w:t xml:space="preserve"> ID (visible = false),</w:t>
+      </w:r>
+      <w:r>
+        <w:rPr>
+          <w:rFonts w:ascii="Arial" w:eastAsia="Arial" w:hAnsi="Arial" w:cs="Arial"/>
+          <w:sz w:val="20"/>
+          <w:szCs w:val="20"/>
+        </w:rPr>
+        <w:t xml:space="preserve"> Nombre, Email y Perfil, </w:t>
+      </w:r>
+      <w:r>
+        <w:rPr>
+          <w:rFonts w:ascii="Arial" w:eastAsia="Arial" w:hAnsi="Arial" w:cs="Arial"/>
+          <w:sz w:val="20"/>
+          <w:szCs w:val="20"/>
+        </w:rPr>
+        <w:t xml:space="preserve">y </w:t>
+      </w:r>
+      <w:r>
+        <w:rPr>
+          <w:rFonts w:ascii="Arial" w:eastAsia="Arial" w:hAnsi="Arial" w:cs="Arial"/>
+          <w:sz w:val="20"/>
+          <w:szCs w:val="20"/>
+        </w:rPr>
+        <w:t>asociadas las columnas</w:t>
+      </w:r>
+      <w:r>
+        <w:rPr>
+          <w:rFonts w:ascii="Arial" w:eastAsia="Arial" w:hAnsi="Arial" w:cs="Arial"/>
+          <w:sz w:val="20"/>
+          <w:szCs w:val="20"/>
+        </w:rPr>
+        <w:t xml:space="preserve"> </w:t>
+      </w:r>
+      <w:proofErr w:type="spellStart"/>
+      <w:r>
+        <w:rPr>
+          <w:rFonts w:ascii="Arial" w:eastAsia="Arial" w:hAnsi="Arial" w:cs="Arial"/>
+          <w:sz w:val="20"/>
+          <w:szCs w:val="20"/>
+        </w:rPr>
+        <w:t>id_usuario</w:t>
+      </w:r>
+      <w:proofErr w:type="spellEnd"/>
+      <w:r>
+        <w:rPr>
+          <w:rFonts w:ascii="Arial" w:eastAsia="Arial" w:hAnsi="Arial" w:cs="Arial"/>
+          <w:sz w:val="20"/>
+          <w:szCs w:val="20"/>
+        </w:rPr>
+        <w:t xml:space="preserve">, </w:t>
+      </w:r>
+      <w:proofErr w:type="spellStart"/>
+      <w:r>
+        <w:rPr>
+          <w:rFonts w:ascii="Arial" w:eastAsia="Arial" w:hAnsi="Arial" w:cs="Arial"/>
+          <w:sz w:val="20"/>
+          <w:szCs w:val="20"/>
+        </w:rPr>
+        <w:t>nombre_usuario</w:t>
+      </w:r>
+      <w:proofErr w:type="spellEnd"/>
+      <w:r>
+        <w:rPr>
+          <w:rFonts w:ascii="Arial" w:eastAsia="Arial" w:hAnsi="Arial" w:cs="Arial"/>
+          <w:sz w:val="20"/>
+          <w:szCs w:val="20"/>
+        </w:rPr>
+        <w:t xml:space="preserve">, </w:t>
+      </w:r>
+      <w:proofErr w:type="spellStart"/>
+      <w:r>
+        <w:rPr>
+          <w:rFonts w:ascii="Arial" w:eastAsia="Arial" w:hAnsi="Arial" w:cs="Arial"/>
+          <w:sz w:val="20"/>
+          <w:szCs w:val="20"/>
+        </w:rPr>
+        <w:t>correo_electronico</w:t>
+      </w:r>
+      <w:proofErr w:type="spellEnd"/>
+      <w:r>
+        <w:rPr>
+          <w:rFonts w:ascii="Arial" w:eastAsia="Arial" w:hAnsi="Arial" w:cs="Arial"/>
+          <w:sz w:val="20"/>
+          <w:szCs w:val="20"/>
+        </w:rPr>
+        <w:t xml:space="preserve"> y </w:t>
+      </w:r>
+      <w:proofErr w:type="spellStart"/>
+      <w:r>
+        <w:rPr>
+          <w:rFonts w:ascii="Arial" w:eastAsia="Arial" w:hAnsi="Arial" w:cs="Arial"/>
+          <w:sz w:val="20"/>
+          <w:szCs w:val="20"/>
+        </w:rPr>
+        <w:t>nombre_perfil</w:t>
+      </w:r>
+      <w:proofErr w:type="spellEnd"/>
+      <w:r>
+        <w:rPr>
+          <w:rFonts w:ascii="Arial" w:eastAsia="Arial" w:hAnsi="Arial" w:cs="Arial"/>
+          <w:sz w:val="20"/>
+          <w:szCs w:val="20"/>
+        </w:rPr>
+        <w:t xml:space="preserve"> </w:t>
+      </w:r>
+      <w:r>
+        <w:rPr>
+          <w:rFonts w:ascii="Arial" w:eastAsia="Arial" w:hAnsi="Arial" w:cs="Arial"/>
+          <w:sz w:val="20"/>
+          <w:szCs w:val="20"/>
+        </w:rPr>
+        <w:t>respectivamente</w:t>
+      </w:r>
+      <w:r>
+        <w:rPr>
+          <w:rFonts w:ascii="Arial" w:eastAsia="Arial" w:hAnsi="Arial" w:cs="Arial"/>
+          <w:sz w:val="20"/>
+          <w:szCs w:val="20"/>
+        </w:rPr>
+        <w:t>,</w:t>
+      </w:r>
+      <w:r>
+        <w:rPr>
+          <w:rFonts w:ascii="Arial" w:eastAsia="Arial" w:hAnsi="Arial" w:cs="Arial"/>
+          <w:sz w:val="20"/>
+          <w:szCs w:val="20"/>
+        </w:rPr>
+        <w:t xml:space="preserve"> </w:t>
+      </w:r>
+      <w:r>
+        <w:rPr>
+          <w:rFonts w:ascii="Arial" w:eastAsia="Arial" w:hAnsi="Arial" w:cs="Arial"/>
+          <w:sz w:val="20"/>
+          <w:szCs w:val="20"/>
+        </w:rPr>
+        <w:t xml:space="preserve">que se encuentran en el </w:t>
+      </w:r>
+      <w:proofErr w:type="spellStart"/>
+      <w:r>
+        <w:rPr>
+          <w:rFonts w:ascii="Arial" w:eastAsia="Arial" w:hAnsi="Arial" w:cs="Arial"/>
+          <w:sz w:val="20"/>
+          <w:szCs w:val="20"/>
+        </w:rPr>
+        <w:t>select</w:t>
+      </w:r>
+      <w:proofErr w:type="spellEnd"/>
+      <w:r>
+        <w:rPr>
+          <w:rFonts w:ascii="Arial" w:eastAsia="Arial" w:hAnsi="Arial" w:cs="Arial"/>
+          <w:sz w:val="20"/>
+          <w:szCs w:val="20"/>
+        </w:rPr>
+        <w:t xml:space="preserve"> de la consulta</w:t>
+      </w:r>
+      <w:r>
+        <w:rPr>
+          <w:rFonts w:ascii="Arial" w:eastAsia="Arial" w:hAnsi="Arial" w:cs="Arial"/>
+          <w:sz w:val="20"/>
+          <w:szCs w:val="20"/>
+        </w:rPr>
+        <w:t xml:space="preserve">, usando la propiedad </w:t>
+      </w:r>
+      <w:proofErr w:type="spellStart"/>
+      <w:r>
+        <w:rPr>
+          <w:rFonts w:ascii="Arial" w:eastAsia="Arial" w:hAnsi="Arial" w:cs="Arial"/>
+          <w:sz w:val="20"/>
+          <w:szCs w:val="20"/>
+        </w:rPr>
+        <w:t>DataPropertyName</w:t>
+      </w:r>
+      <w:proofErr w:type="spellEnd"/>
+      <w:r>
+        <w:rPr>
+          <w:rFonts w:ascii="Arial" w:eastAsia="Arial" w:hAnsi="Arial" w:cs="Arial"/>
+          <w:sz w:val="20"/>
+          <w:szCs w:val="20"/>
+        </w:rPr>
+        <w:t xml:space="preserve"> de cada columna</w:t>
+      </w:r>
+      <w:r>
+        <w:rPr>
+          <w:rFonts w:ascii="Arial" w:eastAsia="Arial" w:hAnsi="Arial" w:cs="Arial"/>
+          <w:sz w:val="20"/>
+          <w:szCs w:val="20"/>
+        </w:rPr>
+        <w:t>.</w:t>
+      </w:r>
+    </w:p>
+    <w:p>
+      <w:pPr>
+        <w:pStyle w:val="Prrafodelista"/>
+        <w:spacing w:line="360" w:lineRule="auto"/>
+        <w:ind w:left="1080"/>
+        <w:rPr>
+          <w:rFonts w:ascii="Arial" w:eastAsia="Arial" w:hAnsi="Arial" w:cs="Arial"/>
+          <w:sz w:val="20"/>
+          <w:szCs w:val="20"/>
+        </w:rPr>
+      </w:pPr>
+      <w:r>
+        <w:rPr>
+          <w:rFonts w:ascii="Arial" w:eastAsia="Arial" w:hAnsi="Arial" w:cs="Arial"/>
+          <w:sz w:val="20"/>
+          <w:szCs w:val="20"/>
+        </w:rPr>
+        <w:drawing>
+          <wp:inline distT="0" distB="0" distL="0" distR="0" wp14:anchorId="7E631E4B" wp14:editId="4C04A20A">
+            <wp:extent cx="5468113" cy="4848902"/>
+            <wp:effectExtent l="0" t="0" r="0" b="8890"/>
+            <wp:docPr id="10" name="Imagen 10"/>
+            <wp:cNvGraphicFramePr>
+              <a:graphicFrameLocks xmlns:a="http://schemas.openxmlformats.org/drawingml/2006/main" noChangeAspect="1"/>
+            </wp:cNvGraphicFramePr>
+            <a:graphic xmlns:a="http://schemas.openxmlformats.org/drawingml/2006/main">
+              <a:graphicData uri="http://schemas.openxmlformats.org/drawingml/2006/picture">
+                <pic:pic xmlns:pic="http://schemas.openxmlformats.org/drawingml/2006/picture">
+                  <pic:nvPicPr>
+                    <pic:cNvPr id="1" name=""/>
+                    <pic:cNvPicPr/>
+                  </pic:nvPicPr>
+                  <pic:blipFill>
+                    <a:blip r:embed="rId14"/>
+                    <a:stretch>
+                      <a:fillRect/>
+                    </a:stretch>
+                  </pic:blipFill>
+                  <pic:spPr>
+                    <a:xfrm>
+                      <a:off x="0" y="0"/>
+                      <a:ext cx="5468113" cy="4848902"/>
+                    </a:xfrm>
+                    <a:prstGeom prst="rect">
+                      <a:avLst/>
+                    </a:prstGeom>
+                  </pic:spPr>
+                </pic:pic>
+              </a:graphicData>
+            </a:graphic>
+          </wp:inline>
+        </w:drawing>
+      </w:r>
+    </w:p>
+    <w:p>
+      <w:pPr>
+        <w:pStyle w:val="Prrafodelista"/>
+        <w:spacing w:line="360" w:lineRule="auto"/>
+        <w:ind w:left="1080"/>
+        <w:jc w:val="center"/>
+        <w:rPr>
+          <w:rFonts w:ascii="Arial" w:eastAsia="Arial" w:hAnsi="Arial" w:cs="Arial"/>
+          <w:sz w:val="20"/>
+          <w:szCs w:val="20"/>
+        </w:rPr>
+      </w:pPr>
+      <w:r>
+        <w:rPr>
+          <w:rFonts w:ascii="Arial" w:eastAsia="Arial" w:hAnsi="Arial" w:cs="Arial"/>
+          <w:sz w:val="20"/>
+          <w:szCs w:val="20"/>
+        </w:rPr>
+        <w:lastRenderedPageBreak/>
+        <w:drawing>
+          <wp:inline distT="0" distB="0" distL="0" distR="0" wp14:anchorId="2B803B3C" wp14:editId="54DE12F2">
+            <wp:extent cx="5238751" cy="4106759"/>
+            <wp:effectExtent l="0" t="0" r="0" b="8255"/>
+            <wp:docPr id="12" name="Imagen 12"/>
+            <wp:cNvGraphicFramePr>
+              <a:graphicFrameLocks xmlns:a="http://schemas.openxmlformats.org/drawingml/2006/main" noChangeAspect="1"/>
+            </wp:cNvGraphicFramePr>
+            <a:graphic xmlns:a="http://schemas.openxmlformats.org/drawingml/2006/main">
+              <a:graphicData uri="http://schemas.openxmlformats.org/drawingml/2006/picture">
+                <pic:pic xmlns:pic="http://schemas.openxmlformats.org/drawingml/2006/picture">
+                  <pic:nvPicPr>
+                    <pic:cNvPr id="1" name=""/>
+                    <pic:cNvPicPr/>
+                  </pic:nvPicPr>
+                  <pic:blipFill>
+                    <a:blip r:embed="rId15"/>
+                    <a:stretch>
+                      <a:fillRect/>
+                    </a:stretch>
+                  </pic:blipFill>
+                  <pic:spPr>
+                    <a:xfrm>
+                      <a:off x="0" y="0"/>
+                      <a:ext cx="5245660" cy="4112175"/>
+                    </a:xfrm>
+                    <a:prstGeom prst="rect">
+                      <a:avLst/>
+                    </a:prstGeom>
+                  </pic:spPr>
+                </pic:pic>
+              </a:graphicData>
+            </a:graphic>
+          </wp:inline>
+        </w:drawing>
+      </w:r>
+    </w:p>
+    <w:p>
+      <w:pPr>
+        <w:pStyle w:val="Prrafodelista"/>
+        <w:spacing w:line="360" w:lineRule="auto"/>
+        <w:ind w:left="1080"/>
+        <w:rPr>
+          <w:rFonts w:ascii="Arial" w:eastAsia="Arial" w:hAnsi="Arial" w:cs="Arial"/>
+          <w:sz w:val="20"/>
+          <w:szCs w:val="20"/>
+        </w:rPr>
+      </w:pPr>
+    </w:p>
+    <w:p>
+      <w:pPr>
+        <w:pStyle w:val="Prrafodelista"/>
+        <w:spacing w:line="360" w:lineRule="auto"/>
+        <w:ind w:left="1080"/>
+        <w:jc w:val="center"/>
+        <w:rPr>
+          <w:rFonts w:ascii="Arial" w:eastAsia="Arial" w:hAnsi="Arial" w:cs="Arial"/>
+          <w:sz w:val="20"/>
+          <w:szCs w:val="20"/>
+        </w:rPr>
+      </w:pPr>
+      <w:r>
+        <w:rPr>
+          <w:rFonts w:ascii="Arial" w:eastAsia="Arial" w:hAnsi="Arial" w:cs="Arial"/>
+          <w:sz w:val="20"/>
+          <w:szCs w:val="20"/>
+        </w:rPr>
+        <w:drawing>
+          <wp:inline distT="0" distB="0" distL="0" distR="0" wp14:anchorId="79EDF6EB" wp14:editId="4E7B3735">
+            <wp:extent cx="3972479" cy="3772426"/>
+            <wp:effectExtent l="0" t="0" r="9525" b="0"/>
+            <wp:docPr id="13" name="Imagen 13"/>
+            <wp:cNvGraphicFramePr>
+              <a:graphicFrameLocks xmlns:a="http://schemas.openxmlformats.org/drawingml/2006/main" noChangeAspect="1"/>
+            </wp:cNvGraphicFramePr>
+            <a:graphic xmlns:a="http://schemas.openxmlformats.org/drawingml/2006/main">
+              <a:graphicData uri="http://schemas.openxmlformats.org/drawingml/2006/picture">
+                <pic:pic xmlns:pic="http://schemas.openxmlformats.org/drawingml/2006/picture">
+                  <pic:nvPicPr>
+                    <pic:cNvPr id="1" name=""/>
+                    <pic:cNvPicPr/>
+                  </pic:nvPicPr>
+                  <pic:blipFill>
+                    <a:blip r:embed="rId16"/>
+                    <a:stretch>
+                      <a:fillRect/>
+                    </a:stretch>
+                  </pic:blipFill>
+                  <pic:spPr>
+                    <a:xfrm>
+                      <a:off x="0" y="0"/>
+                      <a:ext cx="3972479" cy="3772426"/>
+                    </a:xfrm>
+                    <a:prstGeom prst="rect">
+                      <a:avLst/>
+                    </a:prstGeom>
+                  </pic:spPr>
+                </pic:pic>
+              </a:graphicData>
+            </a:graphic>
+          </wp:inline>
+        </w:drawing>
+      </w:r>
+    </w:p>
+    <w:p>
+      <w:pPr>
+        <w:rPr>
+          <w:rFonts w:ascii="Arial" w:eastAsia="Arial" w:hAnsi="Arial" w:cs="Arial"/>
+          <w:sz w:val="20"/>
+          <w:szCs w:val="20"/>
+          <w:lang w:val="es-AR" w:eastAsia="en-US"/>
+        </w:rPr>
+      </w:pPr>
+      <w:r>
+        <w:rPr>
+          <w:rFonts w:ascii="Arial" w:eastAsia="Arial" w:hAnsi="Arial" w:cs="Arial"/>
+          <w:sz w:val="20"/>
+          <w:szCs w:val="20"/>
+        </w:rPr>
+        <w:br w:type="page"/>
       </w:r>
     </w:p>
     <w:p>
@@ -517,28 +1856,587 @@
         <w:pStyle w:val="Prrafodelista"/>
         <w:numPr>
           <w:ilvl w:val="0"/>
-          <w:numId w:val="6"/>
+          <w:numId w:val="9"/>
         </w:numPr>
-      </w:pPr>
-      <w:r>
-        <w:t>Se evalúa que funcione y eventualmente se revisa el código. Puede programar con/sin capas.</w:t>
+        <w:spacing w:line="360" w:lineRule="auto"/>
+        <w:rPr>
+          <w:rFonts w:ascii="Arial" w:eastAsia="Arial" w:hAnsi="Arial" w:cs="Arial"/>
+          <w:sz w:val="20"/>
+          <w:szCs w:val="20"/>
+        </w:rPr>
+      </w:pPr>
+      <w:r>
+        <w:rPr>
+          <w:rFonts w:ascii="Arial" w:eastAsia="Arial" w:hAnsi="Arial" w:cs="Arial"/>
+          <w:sz w:val="20"/>
+          <w:szCs w:val="20"/>
+        </w:rPr>
+        <w:lastRenderedPageBreak/>
+        <w:t>Desarrollar el evento</w:t>
+      </w:r>
+      <w:r>
+        <w:rPr>
+          <w:rFonts w:ascii="Arial" w:eastAsia="Arial" w:hAnsi="Arial" w:cs="Arial"/>
+          <w:b/>
+          <w:sz w:val="20"/>
+          <w:szCs w:val="20"/>
+        </w:rPr>
+        <w:t xml:space="preserve"> </w:t>
+      </w:r>
+      <w:proofErr w:type="spellStart"/>
+      <w:r>
+        <w:rPr>
+          <w:rFonts w:ascii="Arial" w:eastAsia="Arial" w:hAnsi="Arial" w:cs="Arial"/>
+          <w:b/>
+          <w:sz w:val="20"/>
+          <w:szCs w:val="20"/>
+        </w:rPr>
+        <w:t>dgvUsuarios</w:t>
+      </w:r>
+      <w:r>
+        <w:rPr>
+          <w:rFonts w:ascii="Arial" w:hAnsi="Arial" w:cs="Arial"/>
+          <w:b/>
+          <w:color w:val="000000"/>
+          <w:sz w:val="20"/>
+          <w:szCs w:val="20"/>
+          <w:highlight w:val="white"/>
+        </w:rPr>
+        <w:t>_CellClick</w:t>
+      </w:r>
+      <w:proofErr w:type="spellEnd"/>
+      <w:r>
+        <w:rPr>
+          <w:rFonts w:ascii="Arial" w:hAnsi="Arial" w:cs="Arial"/>
+          <w:color w:val="000000"/>
+          <w:sz w:val="20"/>
+          <w:szCs w:val="20"/>
+          <w:highlight w:val="white"/>
+        </w:rPr>
+        <w:t xml:space="preserve"> para habilitar el botón </w:t>
+      </w:r>
+      <w:proofErr w:type="spellStart"/>
+      <w:r>
+        <w:rPr>
+          <w:rFonts w:ascii="Arial" w:hAnsi="Arial" w:cs="Arial"/>
+          <w:b/>
+          <w:color w:val="000000"/>
+          <w:sz w:val="20"/>
+          <w:szCs w:val="20"/>
+        </w:rPr>
+        <w:t>btnDetalleUsuario</w:t>
+      </w:r>
+      <w:proofErr w:type="spellEnd"/>
+      <w:r>
+        <w:rPr>
+          <w:rFonts w:ascii="Arial" w:hAnsi="Arial" w:cs="Arial"/>
+          <w:b/>
+          <w:color w:val="000000"/>
+          <w:sz w:val="20"/>
+          <w:szCs w:val="20"/>
+        </w:rPr>
+        <w:t xml:space="preserve"> </w:t>
+      </w:r>
+      <w:r>
+        <w:rPr>
+          <w:rFonts w:ascii="Arial" w:hAnsi="Arial" w:cs="Arial"/>
+          <w:color w:val="000000"/>
+          <w:sz w:val="20"/>
+          <w:szCs w:val="20"/>
+        </w:rPr>
+        <w:t xml:space="preserve">y guardar en una variable el id del usuario </w:t>
+      </w:r>
+      <w:r>
+        <w:rPr>
+          <w:rFonts w:ascii="Arial" w:hAnsi="Arial" w:cs="Arial"/>
+          <w:color w:val="000000"/>
+          <w:sz w:val="20"/>
+          <w:szCs w:val="20"/>
+        </w:rPr>
+        <w:t>s</w:t>
+      </w:r>
+      <w:r>
+        <w:rPr>
+          <w:rFonts w:ascii="Arial" w:hAnsi="Arial" w:cs="Arial"/>
+          <w:color w:val="000000"/>
+          <w:sz w:val="20"/>
+          <w:szCs w:val="20"/>
+        </w:rPr>
+        <w:t>eleccionado</w:t>
+      </w:r>
+      <w:r>
+        <w:rPr>
+          <w:rFonts w:ascii="Arial" w:hAnsi="Arial" w:cs="Arial"/>
+          <w:color w:val="000000"/>
+          <w:sz w:val="20"/>
+          <w:szCs w:val="20"/>
+        </w:rPr>
+        <w:t xml:space="preserve"> para que sea usado posteriormente</w:t>
+      </w:r>
+      <w:r>
+        <w:rPr>
+          <w:rFonts w:ascii="Arial" w:hAnsi="Arial" w:cs="Arial"/>
+          <w:color w:val="000000"/>
+          <w:sz w:val="20"/>
+          <w:szCs w:val="20"/>
+        </w:rPr>
+        <w:t>.</w:t>
       </w:r>
     </w:p>
-    <w:p/>
     <w:p>
       <w:pPr>
-        <w:autoSpaceDE w:val="0"/>
-        <w:autoSpaceDN w:val="0"/>
-        <w:adjustRightInd w:val="0"/>
+        <w:pStyle w:val="Prrafodelista"/>
+        <w:numPr>
+          <w:ilvl w:val="0"/>
+          <w:numId w:val="9"/>
+        </w:numPr>
         <w:spacing w:line="360" w:lineRule="auto"/>
-        <w:jc w:val="both"/>
+        <w:rPr>
+          <w:rFonts w:ascii="Arial" w:eastAsia="Arial" w:hAnsi="Arial" w:cs="Arial"/>
+          <w:sz w:val="20"/>
+          <w:szCs w:val="20"/>
+        </w:rPr>
+      </w:pPr>
+      <w:r>
+        <w:rPr>
+          <w:rFonts w:ascii="Arial" w:eastAsia="Arial" w:hAnsi="Arial" w:cs="Arial"/>
+          <w:sz w:val="20"/>
+          <w:szCs w:val="20"/>
+        </w:rPr>
+        <w:t>Desarrollar el evento</w:t>
+      </w:r>
+      <w:r>
+        <w:rPr>
+          <w:rFonts w:ascii="Arial" w:hAnsi="Arial" w:cs="Arial"/>
+          <w:color w:val="000000"/>
+          <w:sz w:val="20"/>
+          <w:szCs w:val="20"/>
+          <w:highlight w:val="white"/>
+        </w:rPr>
+        <w:t xml:space="preserve"> </w:t>
+      </w:r>
+      <w:proofErr w:type="spellStart"/>
+      <w:r>
+        <w:rPr>
+          <w:rFonts w:ascii="Arial" w:hAnsi="Arial" w:cs="Arial"/>
+          <w:b/>
+          <w:color w:val="000000"/>
+          <w:sz w:val="20"/>
+          <w:szCs w:val="20"/>
+          <w:highlight w:val="white"/>
+        </w:rPr>
+        <w:t>btnDetalleUsuario_</w:t>
+      </w:r>
+      <w:proofErr w:type="gramStart"/>
+      <w:r>
+        <w:rPr>
+          <w:rFonts w:ascii="Arial" w:hAnsi="Arial" w:cs="Arial"/>
+          <w:b/>
+          <w:color w:val="000000"/>
+          <w:sz w:val="20"/>
+          <w:szCs w:val="20"/>
+          <w:highlight w:val="white"/>
+        </w:rPr>
+        <w:t>Click</w:t>
+      </w:r>
+      <w:proofErr w:type="spellEnd"/>
+      <w:proofErr w:type="gramEnd"/>
+      <w:r>
+        <w:rPr>
+          <w:rFonts w:ascii="Arial" w:hAnsi="Arial" w:cs="Arial"/>
+          <w:color w:val="000000"/>
+          <w:sz w:val="20"/>
+          <w:szCs w:val="20"/>
+          <w:highlight w:val="white"/>
+        </w:rPr>
+        <w:t xml:space="preserve"> para abrir la ventana </w:t>
+      </w:r>
+      <w:proofErr w:type="spellStart"/>
+      <w:r>
+        <w:rPr>
+          <w:rFonts w:ascii="Arial" w:hAnsi="Arial" w:cs="Arial"/>
+          <w:b/>
+          <w:color w:val="000000"/>
+          <w:sz w:val="20"/>
+          <w:szCs w:val="20"/>
+        </w:rPr>
+        <w:t>frmDetalleUsuario</w:t>
+      </w:r>
+      <w:proofErr w:type="spellEnd"/>
+      <w:r>
+        <w:rPr>
+          <w:rFonts w:ascii="Arial" w:hAnsi="Arial" w:cs="Arial"/>
+          <w:color w:val="000000"/>
+          <w:sz w:val="20"/>
+          <w:szCs w:val="20"/>
+        </w:rPr>
+        <w:t xml:space="preserve"> con los datos del usuario seleccionado.</w:t>
+      </w:r>
+    </w:p>
+    <w:p>
+      <w:pPr>
+        <w:pStyle w:val="Prrafodelista"/>
+        <w:numPr>
+          <w:ilvl w:val="0"/>
+          <w:numId w:val="9"/>
+        </w:numPr>
+        <w:spacing w:line="360" w:lineRule="auto"/>
+        <w:rPr>
+          <w:rFonts w:ascii="Arial" w:eastAsia="Arial" w:hAnsi="Arial" w:cs="Arial"/>
+          <w:sz w:val="20"/>
+          <w:szCs w:val="20"/>
+        </w:rPr>
+      </w:pPr>
+      <w:r>
+        <w:rPr>
+          <w:rFonts w:ascii="Arial" w:hAnsi="Arial" w:cs="Arial"/>
+          <w:color w:val="000000"/>
+          <w:sz w:val="19"/>
+          <w:szCs w:val="19"/>
+        </w:rPr>
+        <w:t xml:space="preserve">Desarrollar el evento </w:t>
+      </w:r>
+      <w:proofErr w:type="spellStart"/>
+      <w:r>
+        <w:rPr>
+          <w:rFonts w:ascii="Arial" w:hAnsi="Arial" w:cs="Arial"/>
+          <w:b/>
+          <w:color w:val="000000"/>
+          <w:sz w:val="19"/>
+          <w:szCs w:val="19"/>
+        </w:rPr>
+        <w:t>btnSalir_Click</w:t>
+      </w:r>
+      <w:proofErr w:type="spellEnd"/>
+      <w:r>
+        <w:rPr>
+          <w:rFonts w:ascii="Arial" w:hAnsi="Arial" w:cs="Arial"/>
+          <w:color w:val="000000"/>
+          <w:sz w:val="19"/>
+          <w:szCs w:val="19"/>
+        </w:rPr>
+        <w:t xml:space="preserve"> y </w:t>
+      </w:r>
+      <w:proofErr w:type="spellStart"/>
+      <w:r>
+        <w:rPr>
+          <w:rFonts w:ascii="Arial" w:hAnsi="Arial" w:cs="Arial"/>
+          <w:b/>
+          <w:color w:val="000000"/>
+          <w:sz w:val="19"/>
+          <w:szCs w:val="19"/>
+        </w:rPr>
+        <w:t>frmConsultaUsuarios_FormClosing</w:t>
+      </w:r>
+      <w:proofErr w:type="spellEnd"/>
+      <w:r>
+        <w:rPr>
+          <w:rFonts w:ascii="Arial" w:hAnsi="Arial" w:cs="Arial"/>
+          <w:color w:val="000000"/>
+          <w:sz w:val="19"/>
+          <w:szCs w:val="19"/>
+        </w:rPr>
+        <w:t xml:space="preserve">, </w:t>
+      </w:r>
+      <w:r>
+        <w:rPr>
+          <w:rFonts w:ascii="Arial" w:eastAsia="Arial" w:hAnsi="Arial" w:cs="Arial"/>
+          <w:sz w:val="20"/>
+          <w:szCs w:val="20"/>
+        </w:rPr>
+        <w:t xml:space="preserve">que consulte al usuario con un </w:t>
+      </w:r>
+      <w:proofErr w:type="spellStart"/>
+      <w:r>
+        <w:rPr>
+          <w:rFonts w:ascii="Arial" w:eastAsia="Arial" w:hAnsi="Arial" w:cs="Arial"/>
+          <w:sz w:val="20"/>
+          <w:szCs w:val="20"/>
+        </w:rPr>
+        <w:t>MessageBo</w:t>
+      </w:r>
+      <w:r>
+        <w:rPr>
+          <w:rFonts w:ascii="Arial" w:eastAsia="Arial" w:hAnsi="Arial" w:cs="Arial"/>
+          <w:sz w:val="20"/>
+          <w:szCs w:val="20"/>
+        </w:rPr>
+        <w:t>x</w:t>
+      </w:r>
+      <w:proofErr w:type="spellEnd"/>
+      <w:r>
+        <w:rPr>
+          <w:rFonts w:ascii="Arial" w:eastAsia="Arial" w:hAnsi="Arial" w:cs="Arial"/>
+          <w:sz w:val="20"/>
+          <w:szCs w:val="20"/>
+        </w:rPr>
+        <w:t xml:space="preserve"> con el siguiente texto </w:t>
+      </w:r>
+      <w:r>
+        <w:rPr>
+          <w:rFonts w:ascii="Arial" w:eastAsia="Arial" w:hAnsi="Arial" w:cs="Arial"/>
+          <w:sz w:val="20"/>
+          <w:szCs w:val="20"/>
+        </w:rPr>
+        <w:t>“</w:t>
+      </w:r>
+      <w:r>
+        <w:rPr>
+          <w:rFonts w:ascii="Arial" w:eastAsia="Arial" w:hAnsi="Arial" w:cs="Arial"/>
+          <w:sz w:val="20"/>
+          <w:szCs w:val="20"/>
+        </w:rPr>
+        <w:t xml:space="preserve">¿Está seguro </w:t>
+      </w:r>
+      <w:proofErr w:type="gramStart"/>
+      <w:r>
+        <w:rPr>
+          <w:rFonts w:ascii="Arial" w:eastAsia="Arial" w:hAnsi="Arial" w:cs="Arial"/>
+          <w:sz w:val="20"/>
+          <w:szCs w:val="20"/>
+        </w:rPr>
+        <w:t>que</w:t>
+      </w:r>
+      <w:proofErr w:type="gramEnd"/>
+      <w:r>
+        <w:rPr>
+          <w:rFonts w:ascii="Arial" w:eastAsia="Arial" w:hAnsi="Arial" w:cs="Arial"/>
+          <w:sz w:val="20"/>
+          <w:szCs w:val="20"/>
+        </w:rPr>
+        <w:t xml:space="preserve"> desea salir?</w:t>
+      </w:r>
+      <w:r>
+        <w:rPr>
+          <w:rFonts w:ascii="Arial" w:eastAsia="Arial" w:hAnsi="Arial" w:cs="Arial"/>
+          <w:sz w:val="20"/>
+          <w:szCs w:val="20"/>
+        </w:rPr>
+        <w:t>”</w:t>
+      </w:r>
+    </w:p>
+    <w:p>
+      <w:pPr>
+        <w:spacing w:line="360" w:lineRule="auto"/>
+        <w:rPr>
+          <w:rFonts w:ascii="Arial" w:eastAsia="Arial" w:hAnsi="Arial" w:cs="Arial"/>
+          <w:b/>
+        </w:rPr>
+      </w:pPr>
+      <w:proofErr w:type="spellStart"/>
+      <w:r>
+        <w:rPr>
+          <w:rFonts w:ascii="Arial" w:eastAsia="Arial" w:hAnsi="Arial" w:cs="Arial"/>
+          <w:b/>
+        </w:rPr>
+        <w:t>frmDetalleUsuario</w:t>
+      </w:r>
+      <w:proofErr w:type="spellEnd"/>
+    </w:p>
+    <w:p>
+      <w:pPr>
+        <w:pStyle w:val="Prrafodelista"/>
+        <w:numPr>
+          <w:ilvl w:val="0"/>
+          <w:numId w:val="9"/>
+        </w:numPr>
+        <w:spacing w:line="360" w:lineRule="auto"/>
+        <w:rPr>
+          <w:rFonts w:ascii="Arial" w:eastAsia="Arial" w:hAnsi="Arial" w:cs="Arial"/>
+          <w:sz w:val="20"/>
+          <w:szCs w:val="20"/>
+        </w:rPr>
+      </w:pPr>
+      <w:r>
+        <w:rPr>
+          <w:rFonts w:ascii="Arial" w:hAnsi="Arial" w:cs="Arial"/>
+          <w:color w:val="000000"/>
+          <w:sz w:val="20"/>
+          <w:szCs w:val="20"/>
+          <w:highlight w:val="white"/>
+        </w:rPr>
+        <w:t xml:space="preserve">Agregar el evento </w:t>
+      </w:r>
+      <w:proofErr w:type="spellStart"/>
+      <w:r>
+        <w:rPr>
+          <w:rFonts w:ascii="Arial" w:hAnsi="Arial" w:cs="Arial"/>
+          <w:color w:val="000000"/>
+          <w:sz w:val="20"/>
+          <w:szCs w:val="20"/>
+          <w:highlight w:val="white"/>
+        </w:rPr>
+        <w:t>frmDetalleUsuario_Load</w:t>
+      </w:r>
+      <w:proofErr w:type="spellEnd"/>
+      <w:r>
+        <w:rPr>
+          <w:rFonts w:ascii="Arial" w:hAnsi="Arial" w:cs="Arial"/>
+          <w:color w:val="000000"/>
+          <w:sz w:val="20"/>
+          <w:szCs w:val="20"/>
+          <w:highlight w:val="white"/>
+        </w:rPr>
+        <w:t xml:space="preserve"> para cargar los datos del Usuario</w:t>
+      </w:r>
+      <w:r>
+        <w:rPr>
+          <w:rFonts w:ascii="Arial" w:hAnsi="Arial" w:cs="Arial"/>
+          <w:color w:val="000000"/>
+          <w:sz w:val="20"/>
+          <w:szCs w:val="20"/>
+          <w:highlight w:val="white"/>
+        </w:rPr>
+        <w:t xml:space="preserve"> seleccionado</w:t>
+      </w:r>
+      <w:r>
+        <w:rPr>
+          <w:rFonts w:ascii="Arial" w:hAnsi="Arial" w:cs="Arial"/>
+          <w:color w:val="000000"/>
+          <w:sz w:val="20"/>
+          <w:szCs w:val="20"/>
+          <w:highlight w:val="white"/>
+        </w:rPr>
+        <w:t>.</w:t>
+      </w:r>
+    </w:p>
+    <w:p>
+      <w:pPr>
+        <w:pStyle w:val="Prrafodelista"/>
+        <w:numPr>
+          <w:ilvl w:val="0"/>
+          <w:numId w:val="9"/>
+        </w:numPr>
+        <w:spacing w:line="360" w:lineRule="auto"/>
+        <w:rPr>
+          <w:rFonts w:ascii="Arial" w:eastAsia="Arial" w:hAnsi="Arial" w:cs="Arial"/>
+          <w:sz w:val="20"/>
+          <w:szCs w:val="20"/>
+        </w:rPr>
+      </w:pPr>
+      <w:r>
+        <w:rPr>
+          <w:rFonts w:ascii="Arial" w:hAnsi="Arial" w:cs="Arial"/>
+          <w:color w:val="000000"/>
+          <w:sz w:val="20"/>
+          <w:szCs w:val="20"/>
+          <w:highlight w:val="white"/>
+        </w:rPr>
+        <w:t>Agregar el evento</w:t>
+      </w:r>
+      <w:r>
+        <w:rPr>
+          <w:rFonts w:ascii="Arial" w:hAnsi="Arial" w:cs="Arial"/>
+          <w:color w:val="000000"/>
+          <w:sz w:val="20"/>
+          <w:szCs w:val="20"/>
+          <w:highlight w:val="white"/>
+        </w:rPr>
+        <w:t xml:space="preserve"> </w:t>
+      </w:r>
+      <w:proofErr w:type="spellStart"/>
+      <w:r>
+        <w:rPr>
+          <w:rFonts w:ascii="Arial" w:hAnsi="Arial" w:cs="Arial"/>
+          <w:color w:val="000000"/>
+          <w:sz w:val="20"/>
+          <w:szCs w:val="20"/>
+          <w:highlight w:val="white"/>
+        </w:rPr>
+        <w:t>btnVolver_</w:t>
+      </w:r>
+      <w:proofErr w:type="gramStart"/>
+      <w:r>
+        <w:rPr>
+          <w:rFonts w:ascii="Arial" w:hAnsi="Arial" w:cs="Arial"/>
+          <w:color w:val="000000"/>
+          <w:sz w:val="20"/>
+          <w:szCs w:val="20"/>
+          <w:highlight w:val="white"/>
+        </w:rPr>
+        <w:t>Clic</w:t>
+      </w:r>
+      <w:r>
+        <w:rPr>
+          <w:rFonts w:ascii="Arial" w:hAnsi="Arial" w:cs="Arial"/>
+          <w:color w:val="000000"/>
+          <w:sz w:val="20"/>
+          <w:szCs w:val="20"/>
+          <w:highlight w:val="white"/>
+        </w:rPr>
+        <w:t>k</w:t>
+      </w:r>
+      <w:proofErr w:type="spellEnd"/>
+      <w:proofErr w:type="gramEnd"/>
+      <w:r>
+        <w:rPr>
+          <w:rFonts w:ascii="Arial" w:hAnsi="Arial" w:cs="Arial"/>
+          <w:color w:val="000000"/>
+          <w:sz w:val="20"/>
+          <w:szCs w:val="20"/>
+          <w:highlight w:val="white"/>
+        </w:rPr>
+        <w:t xml:space="preserve"> para cerrar la ventana </w:t>
+      </w:r>
+      <w:proofErr w:type="spellStart"/>
+      <w:r>
+        <w:rPr>
+          <w:rFonts w:ascii="Arial" w:hAnsi="Arial" w:cs="Arial"/>
+          <w:color w:val="000000"/>
+          <w:sz w:val="20"/>
+          <w:szCs w:val="20"/>
+          <w:highlight w:val="white"/>
+        </w:rPr>
+        <w:t>DetalleUsuario</w:t>
+      </w:r>
+      <w:proofErr w:type="spellEnd"/>
+      <w:r>
+        <w:rPr>
+          <w:rFonts w:ascii="Arial" w:hAnsi="Arial" w:cs="Arial"/>
+          <w:color w:val="000000"/>
+          <w:sz w:val="20"/>
+          <w:szCs w:val="20"/>
+          <w:highlight w:val="white"/>
+        </w:rPr>
+        <w:t xml:space="preserve"> y volver a la ventana </w:t>
+      </w:r>
+      <w:proofErr w:type="spellStart"/>
+      <w:r>
+        <w:rPr>
+          <w:rFonts w:ascii="Arial" w:hAnsi="Arial" w:cs="Arial"/>
+          <w:color w:val="000000"/>
+          <w:sz w:val="20"/>
+          <w:szCs w:val="20"/>
+          <w:highlight w:val="white"/>
+        </w:rPr>
+        <w:t>ConsultaUsuarios</w:t>
+      </w:r>
+      <w:proofErr w:type="spellEnd"/>
+      <w:r>
+        <w:rPr>
+          <w:rFonts w:ascii="Arial" w:hAnsi="Arial" w:cs="Arial"/>
+          <w:color w:val="000000"/>
+          <w:sz w:val="20"/>
+          <w:szCs w:val="20"/>
+          <w:highlight w:val="white"/>
+        </w:rPr>
+        <w:t>.</w:t>
+      </w:r>
+    </w:p>
+    <w:p>
+      <w:pPr>
+        <w:spacing w:line="360" w:lineRule="auto"/>
+        <w:rPr>
+          <w:rFonts w:ascii="Arial" w:eastAsia="Arial" w:hAnsi="Arial" w:cs="Arial"/>
+          <w:b/>
+        </w:rPr>
       </w:pPr>
     </w:p>
     <w:sectPr>
-      <w:headerReference w:type="even" r:id="rId9"/>
-      <w:footerReference w:type="even" r:id="rId10"/>
-      <w:footerReference w:type="default" r:id="rId11"/>
-      <w:footerReference w:type="first" r:id="rId12"/>
+      <w:headerReference w:type="even" r:id="rId17"/>
+      <w:footerReference w:type="even" r:id="rId18"/>
+      <w:footerReference w:type="default" r:id="rId19"/>
+      <w:footerReference w:type="first" r:id="rId20"/>
       <w:pgSz w:w="11906" w:h="16838"/>
       <w:pgMar w:top="1038" w:right="849" w:bottom="567" w:left="1134" w:header="425" w:footer="0" w:gutter="0"/>
       <w:pgNumType w:start="1"/>
@@ -1166,6 +3064,118 @@
     </w:lvl>
   </w:abstractNum>
   <w:abstractNum w:abstractNumId="1" w15:restartNumberingAfterBreak="0">
+    <w:nsid w:val="0BBC58FD"/>
+    <w:multiLevelType w:val="hybridMultilevel"/>
+    <w:tmpl w:val="929CFE86"/>
+    <w:lvl w:ilvl="0" w:tplc="46103EB2">
+      <w:numFmt w:val="bullet"/>
+      <w:lvlText w:val=""/>
+      <w:lvlJc w:val="left"/>
+      <w:pPr>
+        <w:ind w:left="720" w:hanging="360"/>
+      </w:pPr>
+      <w:rPr>
+        <w:rFonts w:ascii="Symbol" w:eastAsia="Arial" w:hAnsi="Symbol" w:cs="Arial" w:hint="default"/>
+      </w:rPr>
+    </w:lvl>
+    <w:lvl w:ilvl="1" w:tplc="2C0A0003" w:tentative="1">
+      <w:start w:val="1"/>
+      <w:numFmt w:val="bullet"/>
+      <w:lvlText w:val="o"/>
+      <w:lvlJc w:val="left"/>
+      <w:pPr>
+        <w:ind w:left="1440" w:hanging="360"/>
+      </w:pPr>
+      <w:rPr>
+        <w:rFonts w:ascii="Courier New" w:hAnsi="Courier New" w:cs="Courier New" w:hint="default"/>
+      </w:rPr>
+    </w:lvl>
+    <w:lvl w:ilvl="2" w:tplc="2C0A0005" w:tentative="1">
+      <w:start w:val="1"/>
+      <w:numFmt w:val="bullet"/>
+      <w:lvlText w:val=""/>
+      <w:lvlJc w:val="left"/>
+      <w:pPr>
+        <w:ind w:left="2160" w:hanging="360"/>
+      </w:pPr>
+      <w:rPr>
+        <w:rFonts w:ascii="Wingdings" w:hAnsi="Wingdings" w:hint="default"/>
+      </w:rPr>
+    </w:lvl>
+    <w:lvl w:ilvl="3" w:tplc="2C0A0001" w:tentative="1">
+      <w:start w:val="1"/>
+      <w:numFmt w:val="bullet"/>
+      <w:lvlText w:val=""/>
+      <w:lvlJc w:val="left"/>
+      <w:pPr>
+        <w:ind w:left="2880" w:hanging="360"/>
+      </w:pPr>
+      <w:rPr>
+        <w:rFonts w:ascii="Symbol" w:hAnsi="Symbol" w:hint="default"/>
+      </w:rPr>
+    </w:lvl>
+    <w:lvl w:ilvl="4" w:tplc="2C0A0003" w:tentative="1">
+      <w:start w:val="1"/>
+      <w:numFmt w:val="bullet"/>
+      <w:lvlText w:val="o"/>
+      <w:lvlJc w:val="left"/>
+      <w:pPr>
+        <w:ind w:left="3600" w:hanging="360"/>
+      </w:pPr>
+      <w:rPr>
+        <w:rFonts w:ascii="Courier New" w:hAnsi="Courier New" w:cs="Courier New" w:hint="default"/>
+      </w:rPr>
+    </w:lvl>
+    <w:lvl w:ilvl="5" w:tplc="2C0A0005" w:tentative="1">
+      <w:start w:val="1"/>
+      <w:numFmt w:val="bullet"/>
+      <w:lvlText w:val=""/>
+      <w:lvlJc w:val="left"/>
+      <w:pPr>
+        <w:ind w:left="4320" w:hanging="360"/>
+      </w:pPr>
+      <w:rPr>
+        <w:rFonts w:ascii="Wingdings" w:hAnsi="Wingdings" w:hint="default"/>
+      </w:rPr>
+    </w:lvl>
+    <w:lvl w:ilvl="6" w:tplc="2C0A0001" w:tentative="1">
+      <w:start w:val="1"/>
+      <w:numFmt w:val="bullet"/>
+      <w:lvlText w:val=""/>
+      <w:lvlJc w:val="left"/>
+      <w:pPr>
+        <w:ind w:left="5040" w:hanging="360"/>
+      </w:pPr>
+      <w:rPr>
+        <w:rFonts w:ascii="Symbol" w:hAnsi="Symbol" w:hint="default"/>
+      </w:rPr>
+    </w:lvl>
+    <w:lvl w:ilvl="7" w:tplc="2C0A0003" w:tentative="1">
+      <w:start w:val="1"/>
+      <w:numFmt w:val="bullet"/>
+      <w:lvlText w:val="o"/>
+      <w:lvlJc w:val="left"/>
+      <w:pPr>
+        <w:ind w:left="5760" w:hanging="360"/>
+      </w:pPr>
+      <w:rPr>
+        <w:rFonts w:ascii="Courier New" w:hAnsi="Courier New" w:cs="Courier New" w:hint="default"/>
+      </w:rPr>
+    </w:lvl>
+    <w:lvl w:ilvl="8" w:tplc="2C0A0005" w:tentative="1">
+      <w:start w:val="1"/>
+      <w:numFmt w:val="bullet"/>
+      <w:lvlText w:val=""/>
+      <w:lvlJc w:val="left"/>
+      <w:pPr>
+        <w:ind w:left="6480" w:hanging="360"/>
+      </w:pPr>
+      <w:rPr>
+        <w:rFonts w:ascii="Wingdings" w:hAnsi="Wingdings" w:hint="default"/>
+      </w:rPr>
+    </w:lvl>
+  </w:abstractNum>
+  <w:abstractNum w:abstractNumId="2" w15:restartNumberingAfterBreak="0">
     <w:nsid w:val="0F1B1F35"/>
     <w:multiLevelType w:val="hybridMultilevel"/>
     <w:tmpl w:val="B5CABF30"/>
@@ -1278,7 +3288,7 @@
       </w:rPr>
     </w:lvl>
   </w:abstractNum>
-  <w:abstractNum w:abstractNumId="2" w15:restartNumberingAfterBreak="0">
+  <w:abstractNum w:abstractNumId="3" w15:restartNumberingAfterBreak="0">
     <w:nsid w:val="15F80FC6"/>
     <w:multiLevelType w:val="hybridMultilevel"/>
     <w:tmpl w:val="25CC7D72"/>
@@ -1390,7 +3400,7 @@
       </w:rPr>
     </w:lvl>
   </w:abstractNum>
-  <w:abstractNum w:abstractNumId="3" w15:restartNumberingAfterBreak="0">
+  <w:abstractNum w:abstractNumId="4" w15:restartNumberingAfterBreak="0">
     <w:nsid w:val="2A8C674F"/>
     <w:multiLevelType w:val="hybridMultilevel"/>
     <w:tmpl w:val="1CD80DA2"/>
@@ -1503,7 +3513,7 @@
       </w:rPr>
     </w:lvl>
   </w:abstractNum>
-  <w:abstractNum w:abstractNumId="4" w15:restartNumberingAfterBreak="0">
+  <w:abstractNum w:abstractNumId="5" w15:restartNumberingAfterBreak="0">
     <w:nsid w:val="3613272F"/>
     <w:multiLevelType w:val="hybridMultilevel"/>
     <w:tmpl w:val="BCC2E97E"/>
@@ -1616,7 +3626,7 @@
       </w:rPr>
     </w:lvl>
   </w:abstractNum>
-  <w:abstractNum w:abstractNumId="5" w15:restartNumberingAfterBreak="0">
+  <w:abstractNum w:abstractNumId="6" w15:restartNumberingAfterBreak="0">
     <w:nsid w:val="4A86468A"/>
     <w:multiLevelType w:val="hybridMultilevel"/>
     <w:tmpl w:val="F5D8E0D6"/>
@@ -1729,7 +3739,96 @@
       </w:rPr>
     </w:lvl>
   </w:abstractNum>
-  <w:abstractNum w:abstractNumId="6" w15:restartNumberingAfterBreak="0">
+  <w:abstractNum w:abstractNumId="7" w15:restartNumberingAfterBreak="0">
+    <w:nsid w:val="54186DC8"/>
+    <w:multiLevelType w:val="hybridMultilevel"/>
+    <w:tmpl w:val="F4F02546"/>
+    <w:lvl w:ilvl="0" w:tplc="0DD88ADE">
+      <w:start w:val="1"/>
+      <w:numFmt w:val="decimal"/>
+      <w:lvlText w:val="%1)"/>
+      <w:lvlJc w:val="left"/>
+      <w:pPr>
+        <w:ind w:left="1080" w:hanging="360"/>
+      </w:pPr>
+      <w:rPr>
+        <w:rFonts w:hint="default"/>
+      </w:rPr>
+    </w:lvl>
+    <w:lvl w:ilvl="1" w:tplc="2C0A0019">
+      <w:start w:val="1"/>
+      <w:numFmt w:val="lowerLetter"/>
+      <w:lvlText w:val="%2."/>
+      <w:lvlJc w:val="left"/>
+      <w:pPr>
+        <w:ind w:left="1800" w:hanging="360"/>
+      </w:pPr>
+    </w:lvl>
+    <w:lvl w:ilvl="2" w:tplc="2C0A001B" w:tentative="1">
+      <w:start w:val="1"/>
+      <w:numFmt w:val="lowerRoman"/>
+      <w:lvlText w:val="%3."/>
+      <w:lvlJc w:val="right"/>
+      <w:pPr>
+        <w:ind w:left="2520" w:hanging="180"/>
+      </w:pPr>
+    </w:lvl>
+    <w:lvl w:ilvl="3" w:tplc="2C0A000F" w:tentative="1">
+      <w:start w:val="1"/>
+      <w:numFmt w:val="decimal"/>
+      <w:lvlText w:val="%4."/>
+      <w:lvlJc w:val="left"/>
+      <w:pPr>
+        <w:ind w:left="3240" w:hanging="360"/>
+      </w:pPr>
+    </w:lvl>
+    <w:lvl w:ilvl="4" w:tplc="2C0A0019" w:tentative="1">
+      <w:start w:val="1"/>
+      <w:numFmt w:val="lowerLetter"/>
+      <w:lvlText w:val="%5."/>
+      <w:lvlJc w:val="left"/>
+      <w:pPr>
+        <w:ind w:left="3960" w:hanging="360"/>
+      </w:pPr>
+    </w:lvl>
+    <w:lvl w:ilvl="5" w:tplc="2C0A001B" w:tentative="1">
+      <w:start w:val="1"/>
+      <w:numFmt w:val="lowerRoman"/>
+      <w:lvlText w:val="%6."/>
+      <w:lvlJc w:val="right"/>
+      <w:pPr>
+        <w:ind w:left="4680" w:hanging="180"/>
+      </w:pPr>
+    </w:lvl>
+    <w:lvl w:ilvl="6" w:tplc="2C0A000F" w:tentative="1">
+      <w:start w:val="1"/>
+      <w:numFmt w:val="decimal"/>
+      <w:lvlText w:val="%7."/>
+      <w:lvlJc w:val="left"/>
+      <w:pPr>
+        <w:ind w:left="5400" w:hanging="360"/>
+      </w:pPr>
+    </w:lvl>
+    <w:lvl w:ilvl="7" w:tplc="2C0A0019" w:tentative="1">
+      <w:start w:val="1"/>
+      <w:numFmt w:val="lowerLetter"/>
+      <w:lvlText w:val="%8."/>
+      <w:lvlJc w:val="left"/>
+      <w:pPr>
+        <w:ind w:left="6120" w:hanging="360"/>
+      </w:pPr>
+    </w:lvl>
+    <w:lvl w:ilvl="8" w:tplc="2C0A001B" w:tentative="1">
+      <w:start w:val="1"/>
+      <w:numFmt w:val="lowerRoman"/>
+      <w:lvlText w:val="%9."/>
+      <w:lvlJc w:val="right"/>
+      <w:pPr>
+        <w:ind w:left="6840" w:hanging="180"/>
+      </w:pPr>
+    </w:lvl>
+  </w:abstractNum>
+  <w:abstractNum w:abstractNumId="8" w15:restartNumberingAfterBreak="0">
     <w:nsid w:val="5ED56437"/>
     <w:multiLevelType w:val="hybridMultilevel"/>
     <w:tmpl w:val="9ACAC552"/>
@@ -1839,28 +3938,126 @@
       <w:rPr>
         <w:rFonts w:ascii="Wingdings" w:hAnsi="Wingdings" w:hint="default"/>
       </w:rPr>
+    </w:lvl>
+  </w:abstractNum>
+  <w:abstractNum w:abstractNumId="9" w15:restartNumberingAfterBreak="0">
+    <w:nsid w:val="681300E5"/>
+    <w:multiLevelType w:val="hybridMultilevel"/>
+    <w:tmpl w:val="9E522722"/>
+    <w:lvl w:ilvl="0" w:tplc="0DD88ADE">
+      <w:start w:val="1"/>
+      <w:numFmt w:val="decimal"/>
+      <w:lvlText w:val="%1)"/>
+      <w:lvlJc w:val="left"/>
+      <w:pPr>
+        <w:ind w:left="1080" w:hanging="360"/>
+      </w:pPr>
+      <w:rPr>
+        <w:rFonts w:hint="default"/>
+      </w:rPr>
+    </w:lvl>
+    <w:lvl w:ilvl="1" w:tplc="2C0A0019">
+      <w:start w:val="1"/>
+      <w:numFmt w:val="lowerLetter"/>
+      <w:lvlText w:val="%2."/>
+      <w:lvlJc w:val="left"/>
+      <w:pPr>
+        <w:ind w:left="1800" w:hanging="360"/>
+      </w:pPr>
+    </w:lvl>
+    <w:lvl w:ilvl="2" w:tplc="2C0A001B" w:tentative="1">
+      <w:start w:val="1"/>
+      <w:numFmt w:val="lowerRoman"/>
+      <w:lvlText w:val="%3."/>
+      <w:lvlJc w:val="right"/>
+      <w:pPr>
+        <w:ind w:left="2520" w:hanging="180"/>
+      </w:pPr>
+    </w:lvl>
+    <w:lvl w:ilvl="3" w:tplc="2C0A000F" w:tentative="1">
+      <w:start w:val="1"/>
+      <w:numFmt w:val="decimal"/>
+      <w:lvlText w:val="%4."/>
+      <w:lvlJc w:val="left"/>
+      <w:pPr>
+        <w:ind w:left="3240" w:hanging="360"/>
+      </w:pPr>
+    </w:lvl>
+    <w:lvl w:ilvl="4" w:tplc="2C0A0019" w:tentative="1">
+      <w:start w:val="1"/>
+      <w:numFmt w:val="lowerLetter"/>
+      <w:lvlText w:val="%5."/>
+      <w:lvlJc w:val="left"/>
+      <w:pPr>
+        <w:ind w:left="3960" w:hanging="360"/>
+      </w:pPr>
+    </w:lvl>
+    <w:lvl w:ilvl="5" w:tplc="2C0A001B" w:tentative="1">
+      <w:start w:val="1"/>
+      <w:numFmt w:val="lowerRoman"/>
+      <w:lvlText w:val="%6."/>
+      <w:lvlJc w:val="right"/>
+      <w:pPr>
+        <w:ind w:left="4680" w:hanging="180"/>
+      </w:pPr>
+    </w:lvl>
+    <w:lvl w:ilvl="6" w:tplc="2C0A000F" w:tentative="1">
+      <w:start w:val="1"/>
+      <w:numFmt w:val="decimal"/>
+      <w:lvlText w:val="%7."/>
+      <w:lvlJc w:val="left"/>
+      <w:pPr>
+        <w:ind w:left="5400" w:hanging="360"/>
+      </w:pPr>
+    </w:lvl>
+    <w:lvl w:ilvl="7" w:tplc="2C0A0019" w:tentative="1">
+      <w:start w:val="1"/>
+      <w:numFmt w:val="lowerLetter"/>
+      <w:lvlText w:val="%8."/>
+      <w:lvlJc w:val="left"/>
+      <w:pPr>
+        <w:ind w:left="6120" w:hanging="360"/>
+      </w:pPr>
+    </w:lvl>
+    <w:lvl w:ilvl="8" w:tplc="2C0A001B" w:tentative="1">
+      <w:start w:val="1"/>
+      <w:numFmt w:val="lowerRoman"/>
+      <w:lvlText w:val="%9."/>
+      <w:lvlJc w:val="right"/>
+      <w:pPr>
+        <w:ind w:left="6840" w:hanging="180"/>
+      </w:pPr>
     </w:lvl>
   </w:abstractNum>
   <w:num w:numId="1">
     <w:abstractNumId w:val="0"/>
   </w:num>
   <w:num w:numId="2">
+    <w:abstractNumId w:val="6"/>
+  </w:num>
+  <w:num w:numId="3">
+    <w:abstractNumId w:val="4"/>
+  </w:num>
+  <w:num w:numId="4">
+    <w:abstractNumId w:val="2"/>
+  </w:num>
+  <w:num w:numId="5">
     <w:abstractNumId w:val="5"/>
   </w:num>
-  <w:num w:numId="3">
+  <w:num w:numId="6">
     <w:abstractNumId w:val="3"/>
   </w:num>
-  <w:num w:numId="4">
+  <w:num w:numId="7">
+    <w:abstractNumId w:val="8"/>
+  </w:num>
+  <w:num w:numId="8">
     <w:abstractNumId w:val="1"/>
   </w:num>
-  <w:num w:numId="5">
-    <w:abstractNumId w:val="4"/>
+  <w:num w:numId="9">
+    <w:abstractNumId w:val="9"/>
   </w:num>
-  <w:num w:numId="6">
-    <w:abstractNumId w:val="2"/>
-  </w:num>
-  <w:num w:numId="7">
-    <w:abstractNumId w:val="6"/>
+  <w:num w:numId="10">
+    <w:abstractNumId w:val="7"/>
   </w:num>
 </w:numbering>
 </file>

</xml_diff>

<commit_message>
Modificar Doc paso a paso Simulacro.
</commit_message>
<xml_diff>
--- a/semana_08_simulacro_parcial/Paso a Paso_Simulacro_PAVI_2018.docx
+++ b/semana_08_simulacro_parcial/Paso a Paso_Simulacro_PAVI_2018.docx
@@ -16,16 +16,7 @@
           <w:rFonts w:ascii="Arial" w:eastAsia="Arial" w:hAnsi="Arial" w:cs="Arial"/>
           <w:b/>
         </w:rPr>
-        <w:t>Paso a P</w:t>
-      </w:r>
-      <w:bookmarkStart w:id="0" w:name="_GoBack"/>
-      <w:bookmarkEnd w:id="0"/>
-      <w:r>
-        <w:rPr>
-          <w:rFonts w:ascii="Arial" w:eastAsia="Arial" w:hAnsi="Arial" w:cs="Arial"/>
-          <w:b/>
-        </w:rPr>
-        <w:t>aso -</w:t>
+        <w:t>Paso a Paso -</w:t>
       </w:r>
       <w:r>
         <w:rPr>
@@ -112,6 +103,7 @@
       <w:r>
         <w:rPr>
           <w:rFonts w:ascii="Arial" w:eastAsia="Arial" w:hAnsi="Arial" w:cs="Arial"/>
+          <w:noProof/>
           <w:sz w:val="20"/>
           <w:szCs w:val="20"/>
         </w:rPr>
@@ -243,6 +235,7 @@
       <w:r>
         <w:rPr>
           <w:rFonts w:ascii="Arial" w:eastAsia="Arial" w:hAnsi="Arial" w:cs="Arial"/>
+          <w:noProof/>
           <w:sz w:val="20"/>
           <w:szCs w:val="20"/>
         </w:rPr>
@@ -297,6 +290,7 @@
       <w:r>
         <w:rPr>
           <w:rFonts w:ascii="Arial" w:eastAsia="Arial" w:hAnsi="Arial" w:cs="Arial"/>
+          <w:noProof/>
           <w:sz w:val="20"/>
           <w:szCs w:val="20"/>
         </w:rPr>
@@ -382,15 +376,7 @@
           <w:sz w:val="20"/>
           <w:szCs w:val="20"/>
         </w:rPr>
-        <w:t xml:space="preserve"> que la base de datos se </w:t>
-      </w:r>
-      <w:r>
-        <w:rPr>
-          <w:rFonts w:ascii="Arial" w:eastAsia="Arial" w:hAnsi="Arial" w:cs="Arial"/>
-          <w:sz w:val="20"/>
-          <w:szCs w:val="20"/>
-        </w:rPr>
-        <w:t>generó correctamente.</w:t>
+        <w:t xml:space="preserve"> que la base de datos se generó correctamente.</w:t>
       </w:r>
     </w:p>
     <w:p>
@@ -406,6 +392,7 @@
       <w:r>
         <w:rPr>
           <w:rFonts w:eastAsia="Arial"/>
+          <w:noProof/>
         </w:rPr>
         <w:drawing>
           <wp:inline distT="0" distB="0" distL="0" distR="0" wp14:anchorId="3B4453DD" wp14:editId="48F87C61">
@@ -548,6 +535,7 @@
       <w:r>
         <w:rPr>
           <w:rFonts w:ascii="Arial" w:eastAsia="Arial" w:hAnsi="Arial" w:cs="Arial"/>
+          <w:noProof/>
           <w:sz w:val="20"/>
           <w:szCs w:val="20"/>
         </w:rPr>
@@ -602,6 +590,7 @@
       <w:r>
         <w:rPr>
           <w:rFonts w:ascii="Arial" w:eastAsia="Arial" w:hAnsi="Arial" w:cs="Arial"/>
+          <w:noProof/>
           <w:sz w:val="20"/>
           <w:szCs w:val="20"/>
         </w:rPr>
@@ -668,6 +657,7 @@
       <w:r>
         <w:rPr>
           <w:rFonts w:ascii="Arial" w:eastAsia="Arial" w:hAnsi="Arial" w:cs="Arial"/>
+          <w:noProof/>
           <w:sz w:val="20"/>
           <w:szCs w:val="20"/>
         </w:rPr>
@@ -710,6 +700,24 @@
     </w:p>
     <w:p>
       <w:pPr>
+        <w:rPr>
+          <w:rFonts w:ascii="Arial" w:eastAsia="Arial" w:hAnsi="Arial" w:cs="Arial"/>
+          <w:sz w:val="20"/>
+          <w:szCs w:val="20"/>
+          <w:lang w:val="es-AR" w:eastAsia="en-US"/>
+        </w:rPr>
+      </w:pPr>
+      <w:r>
+        <w:rPr>
+          <w:rFonts w:ascii="Arial" w:eastAsia="Arial" w:hAnsi="Arial" w:cs="Arial"/>
+          <w:sz w:val="20"/>
+          <w:szCs w:val="20"/>
+        </w:rPr>
+        <w:br w:type="page"/>
+      </w:r>
+    </w:p>
+    <w:p>
+      <w:pPr>
         <w:pStyle w:val="Prrafodelista"/>
         <w:numPr>
           <w:ilvl w:val="0"/>
@@ -728,6 +736,7 @@
           <w:sz w:val="20"/>
           <w:szCs w:val="20"/>
         </w:rPr>
+        <w:lastRenderedPageBreak/>
         <w:t xml:space="preserve">Verificar que se crearon las tablas y </w:t>
       </w:r>
       <w:r>
@@ -795,7 +804,6 @@
           <w:sz w:val="24"/>
           <w:szCs w:val="24"/>
         </w:rPr>
-        <w:lastRenderedPageBreak/>
         <w:t>Helpers</w:t>
       </w:r>
       <w:proofErr w:type="spellEnd"/>
@@ -838,23 +846,48 @@
           <w:sz w:val="20"/>
           <w:szCs w:val="20"/>
         </w:rPr>
-        <w:t>C</w:t>
-      </w:r>
-      <w:r>
-        <w:rPr>
-          <w:rFonts w:ascii="Arial" w:eastAsia="Arial" w:hAnsi="Arial" w:cs="Arial"/>
-          <w:sz w:val="20"/>
-          <w:szCs w:val="20"/>
-        </w:rPr>
-        <w:t>ambiar</w:t>
-      </w:r>
-      <w:r>
-        <w:rPr>
-          <w:rFonts w:ascii="Arial" w:eastAsia="Arial" w:hAnsi="Arial" w:cs="Arial"/>
-          <w:sz w:val="20"/>
-          <w:szCs w:val="20"/>
-        </w:rPr>
-        <w:t xml:space="preserve"> la cadena de conexión de base de datos con:</w:t>
+        <w:t>Cambiar</w:t>
+      </w:r>
+      <w:r>
+        <w:rPr>
+          <w:rFonts w:ascii="Arial" w:eastAsia="Arial" w:hAnsi="Arial" w:cs="Arial"/>
+          <w:sz w:val="20"/>
+          <w:szCs w:val="20"/>
+        </w:rPr>
+        <w:t xml:space="preserve"> la cadena de conexión de base de datos con</w:t>
+      </w:r>
+      <w:r>
+        <w:rPr>
+          <w:rFonts w:ascii="Arial" w:eastAsia="Arial" w:hAnsi="Arial" w:cs="Arial"/>
+          <w:sz w:val="20"/>
+          <w:szCs w:val="20"/>
+        </w:rPr>
+        <w:t xml:space="preserve"> los siguientes datos (o bien obtenerla con el </w:t>
+      </w:r>
+      <w:r>
+        <w:rPr>
+          <w:rFonts w:ascii="Arial" w:eastAsia="Arial" w:hAnsi="Arial" w:cs="Arial"/>
+          <w:b/>
+          <w:sz w:val="20"/>
+          <w:szCs w:val="20"/>
+        </w:rPr>
+        <w:t>Explorador de Servidores</w:t>
+      </w:r>
+      <w:r>
+        <w:rPr>
+          <w:rFonts w:ascii="Arial" w:eastAsia="Arial" w:hAnsi="Arial" w:cs="Arial"/>
+          <w:sz w:val="20"/>
+          <w:szCs w:val="20"/>
+        </w:rPr>
+        <w:t>)</w:t>
+      </w:r>
+      <w:r>
+        <w:rPr>
+          <w:rFonts w:ascii="Arial" w:eastAsia="Arial" w:hAnsi="Arial" w:cs="Arial"/>
+          <w:sz w:val="20"/>
+          <w:szCs w:val="20"/>
+        </w:rPr>
+        <w:t>:</w:t>
       </w:r>
     </w:p>
     <w:p>
@@ -1137,65 +1170,14 @@
           <w:sz w:val="20"/>
           <w:szCs w:val="20"/>
         </w:rPr>
-        <w:t xml:space="preserve">Desarrollar el evento </w:t>
-      </w:r>
-      <w:proofErr w:type="spellStart"/>
-      <w:r>
-        <w:rPr>
-          <w:rFonts w:ascii="Arial" w:eastAsia="Arial" w:hAnsi="Arial" w:cs="Arial"/>
-          <w:b/>
-          <w:sz w:val="20"/>
-          <w:szCs w:val="20"/>
-        </w:rPr>
-        <w:t>frmConsultaUsuarios_Load</w:t>
-      </w:r>
-      <w:proofErr w:type="spellEnd"/>
-      <w:r>
-        <w:rPr>
-          <w:rFonts w:ascii="Arial" w:eastAsia="Arial" w:hAnsi="Arial" w:cs="Arial"/>
-          <w:sz w:val="20"/>
-          <w:szCs w:val="20"/>
-        </w:rPr>
-        <w:t xml:space="preserve"> y l</w:t>
-      </w:r>
-      <w:r>
-        <w:rPr>
-          <w:rFonts w:ascii="Arial" w:eastAsia="Arial" w:hAnsi="Arial" w:cs="Arial"/>
-          <w:sz w:val="20"/>
-          <w:szCs w:val="20"/>
-        </w:rPr>
-        <w:t xml:space="preserve">lenar </w:t>
-      </w:r>
-      <w:r>
-        <w:rPr>
-          <w:rFonts w:ascii="Arial" w:eastAsia="Arial" w:hAnsi="Arial" w:cs="Arial"/>
-          <w:sz w:val="20"/>
-          <w:szCs w:val="20"/>
-        </w:rPr>
-        <w:t>el</w:t>
-      </w:r>
-      <w:r>
-        <w:rPr>
-          <w:rFonts w:ascii="Arial" w:eastAsia="Arial" w:hAnsi="Arial" w:cs="Arial"/>
-          <w:sz w:val="20"/>
-          <w:szCs w:val="20"/>
-        </w:rPr>
-        <w:t xml:space="preserve"> combo</w:t>
-      </w:r>
-      <w:r>
-        <w:rPr>
-          <w:rFonts w:ascii="Arial" w:eastAsia="Arial" w:hAnsi="Arial" w:cs="Arial"/>
-          <w:sz w:val="20"/>
-          <w:szCs w:val="20"/>
-        </w:rPr>
-        <w:t xml:space="preserve"> Perfil.</w:t>
+        <w:t>Definir como ventana inicial:</w:t>
       </w:r>
     </w:p>
     <w:p>
       <w:pPr>
         <w:pStyle w:val="Prrafodelista"/>
         <w:numPr>
-          <w:ilvl w:val="0"/>
+          <w:ilvl w:val="1"/>
           <w:numId w:val="9"/>
         </w:numPr>
         <w:spacing w:line="360" w:lineRule="auto"/>
@@ -1211,90 +1193,18 @@
           <w:sz w:val="20"/>
           <w:szCs w:val="20"/>
         </w:rPr>
-        <w:t xml:space="preserve">Desarrollar el </w:t>
-      </w:r>
-      <w:r>
-        <w:rPr>
-          <w:rFonts w:ascii="Arial" w:eastAsia="Arial" w:hAnsi="Arial" w:cs="Arial"/>
-          <w:sz w:val="20"/>
-          <w:szCs w:val="20"/>
-        </w:rPr>
-        <w:t>evento</w:t>
-      </w:r>
-      <w:r>
-        <w:rPr>
-          <w:rFonts w:ascii="Arial" w:eastAsia="Arial" w:hAnsi="Arial" w:cs="Arial"/>
-          <w:sz w:val="20"/>
-          <w:szCs w:val="20"/>
-        </w:rPr>
-        <w:t xml:space="preserve"> </w:t>
+        <w:t xml:space="preserve">En C# se modifica en </w:t>
       </w:r>
       <w:proofErr w:type="spellStart"/>
       <w:r>
         <w:rPr>
           <w:rFonts w:ascii="Arial" w:eastAsia="Arial" w:hAnsi="Arial" w:cs="Arial"/>
-          <w:b/>
-          <w:sz w:val="20"/>
-          <w:szCs w:val="20"/>
-        </w:rPr>
-        <w:t>btnConsultar_</w:t>
-      </w:r>
-      <w:proofErr w:type="gramStart"/>
-      <w:r>
-        <w:rPr>
-          <w:rFonts w:ascii="Arial" w:eastAsia="Arial" w:hAnsi="Arial" w:cs="Arial"/>
-          <w:b/>
-          <w:sz w:val="20"/>
-          <w:szCs w:val="20"/>
-        </w:rPr>
-        <w:t>Click</w:t>
+          <w:sz w:val="20"/>
+          <w:szCs w:val="20"/>
+        </w:rPr>
+        <w:t>Program.cs</w:t>
       </w:r>
       <w:proofErr w:type="spellEnd"/>
-      <w:proofErr w:type="gramEnd"/>
-      <w:r>
-        <w:rPr>
-          <w:rFonts w:ascii="Arial" w:eastAsia="Arial" w:hAnsi="Arial" w:cs="Arial"/>
-          <w:sz w:val="20"/>
-          <w:szCs w:val="20"/>
-        </w:rPr>
-        <w:t xml:space="preserve"> para armar la consulta a la tabla Usuarios</w:t>
-      </w:r>
-      <w:r>
-        <w:rPr>
-          <w:rFonts w:ascii="Arial" w:eastAsia="Arial" w:hAnsi="Arial" w:cs="Arial"/>
-          <w:sz w:val="20"/>
-          <w:szCs w:val="20"/>
-        </w:rPr>
-        <w:t xml:space="preserve"> y validar que campos de filtro se hayan cargado si el </w:t>
-      </w:r>
-      <w:proofErr w:type="spellStart"/>
-      <w:r>
-        <w:rPr>
-          <w:rFonts w:ascii="Arial" w:eastAsia="Arial" w:hAnsi="Arial" w:cs="Arial"/>
-          <w:sz w:val="20"/>
-          <w:szCs w:val="20"/>
-        </w:rPr>
-        <w:t>checkbox</w:t>
-      </w:r>
-      <w:proofErr w:type="spellEnd"/>
-      <w:r>
-        <w:rPr>
-          <w:rFonts w:ascii="Arial" w:eastAsia="Arial" w:hAnsi="Arial" w:cs="Arial"/>
-          <w:sz w:val="20"/>
-          <w:szCs w:val="20"/>
-        </w:rPr>
-        <w:t xml:space="preserve"> Todos se encuentra </w:t>
-      </w:r>
-      <w:proofErr w:type="spellStart"/>
-      <w:r>
-        <w:rPr>
-          <w:rFonts w:ascii="Arial" w:eastAsia="Arial" w:hAnsi="Arial" w:cs="Arial"/>
-          <w:sz w:val="20"/>
-          <w:szCs w:val="20"/>
-        </w:rPr>
-        <w:t>destildado</w:t>
-      </w:r>
-      <w:proofErr w:type="spellEnd"/>
       <w:r>
         <w:rPr>
           <w:rFonts w:ascii="Arial" w:eastAsia="Arial" w:hAnsi="Arial" w:cs="Arial"/>
@@ -1302,21 +1212,13 @@
           <w:szCs w:val="20"/>
         </w:rPr>
         <w:t>.</w:t>
-      </w:r>
-      <w:r>
-        <w:rPr>
-          <w:rFonts w:ascii="Arial" w:eastAsia="Arial" w:hAnsi="Arial" w:cs="Arial"/>
-          <w:sz w:val="20"/>
-          <w:szCs w:val="20"/>
-        </w:rPr>
-        <w:t xml:space="preserve"> </w:t>
       </w:r>
     </w:p>
     <w:p>
       <w:pPr>
         <w:pStyle w:val="Prrafodelista"/>
         <w:numPr>
-          <w:ilvl w:val="0"/>
+          <w:ilvl w:val="1"/>
           <w:numId w:val="9"/>
         </w:numPr>
         <w:spacing w:line="360" w:lineRule="auto"/>
@@ -1332,352 +1234,32 @@
           <w:sz w:val="20"/>
           <w:szCs w:val="20"/>
         </w:rPr>
-        <w:t xml:space="preserve">Usar el evento </w:t>
-      </w:r>
-      <w:proofErr w:type="spellStart"/>
-      <w:r>
-        <w:rPr>
-          <w:rFonts w:ascii="Arial" w:hAnsi="Arial" w:cs="Arial"/>
-          <w:b/>
-          <w:color w:val="000000"/>
-          <w:sz w:val="20"/>
-          <w:szCs w:val="20"/>
-          <w:highlight w:val="white"/>
-        </w:rPr>
-        <w:t>chkTodos_CheckedChanged</w:t>
-      </w:r>
-      <w:proofErr w:type="spellEnd"/>
-      <w:r>
-        <w:rPr>
-          <w:rFonts w:ascii="Arial" w:hAnsi="Arial" w:cs="Arial"/>
-          <w:color w:val="000000"/>
-          <w:sz w:val="20"/>
-          <w:szCs w:val="20"/>
-          <w:highlight w:val="white"/>
-        </w:rPr>
-        <w:t xml:space="preserve"> para deshabilitar y habilitar los campos </w:t>
-      </w:r>
-      <w:r>
-        <w:rPr>
-          <w:rFonts w:ascii="Arial" w:hAnsi="Arial" w:cs="Arial"/>
-          <w:color w:val="000000"/>
-          <w:sz w:val="20"/>
-          <w:szCs w:val="20"/>
-          <w:highlight w:val="white"/>
-        </w:rPr>
-        <w:t>N</w:t>
-      </w:r>
-      <w:r>
-        <w:rPr>
-          <w:rFonts w:ascii="Arial" w:hAnsi="Arial" w:cs="Arial"/>
-          <w:color w:val="000000"/>
-          <w:sz w:val="20"/>
-          <w:szCs w:val="20"/>
-          <w:highlight w:val="white"/>
-        </w:rPr>
-        <w:t xml:space="preserve">ombre y </w:t>
-      </w:r>
-      <w:r>
-        <w:rPr>
-          <w:rFonts w:ascii="Arial" w:hAnsi="Arial" w:cs="Arial"/>
-          <w:color w:val="000000"/>
-          <w:sz w:val="20"/>
-          <w:szCs w:val="20"/>
-          <w:highlight w:val="white"/>
-        </w:rPr>
-        <w:t>P</w:t>
-      </w:r>
-      <w:r>
-        <w:rPr>
-          <w:rFonts w:ascii="Arial" w:hAnsi="Arial" w:cs="Arial"/>
-          <w:color w:val="000000"/>
-          <w:sz w:val="20"/>
-          <w:szCs w:val="20"/>
-          <w:highlight w:val="white"/>
-        </w:rPr>
-        <w:t>erfil</w:t>
-      </w:r>
-      <w:r>
-        <w:rPr>
-          <w:rFonts w:ascii="Arial" w:hAnsi="Arial" w:cs="Arial"/>
-          <w:color w:val="000000"/>
-          <w:sz w:val="20"/>
-          <w:szCs w:val="20"/>
-          <w:highlight w:val="white"/>
-        </w:rPr>
-        <w:t>.</w:t>
+        <w:t>En VB se configura en las Propiedades del Proyecto.</w:t>
       </w:r>
     </w:p>
     <w:p>
       <w:pPr>
         <w:pStyle w:val="Prrafodelista"/>
-        <w:numPr>
-          <w:ilvl w:val="0"/>
-          <w:numId w:val="9"/>
-        </w:numPr>
         <w:spacing w:line="360" w:lineRule="auto"/>
-        <w:rPr>
-          <w:rFonts w:ascii="Arial" w:eastAsia="Arial" w:hAnsi="Arial" w:cs="Arial"/>
-          <w:sz w:val="20"/>
-          <w:szCs w:val="20"/>
-        </w:rPr>
-      </w:pPr>
-      <w:r>
-        <w:rPr>
-          <w:rFonts w:ascii="Arial" w:eastAsia="Arial" w:hAnsi="Arial" w:cs="Arial"/>
-          <w:sz w:val="20"/>
-          <w:szCs w:val="20"/>
-        </w:rPr>
-        <w:t xml:space="preserve">Agregar a </w:t>
-      </w:r>
-      <w:proofErr w:type="spellStart"/>
-      <w:r>
-        <w:rPr>
-          <w:rFonts w:ascii="Arial" w:eastAsia="Arial" w:hAnsi="Arial" w:cs="Arial"/>
-          <w:b/>
-          <w:sz w:val="20"/>
-          <w:szCs w:val="20"/>
-        </w:rPr>
-        <w:t>dgvUsuarios</w:t>
-      </w:r>
-      <w:proofErr w:type="spellEnd"/>
-      <w:r>
-        <w:rPr>
-          <w:rFonts w:ascii="Arial" w:hAnsi="Arial" w:cs="Arial"/>
-          <w:color w:val="000000"/>
-          <w:sz w:val="20"/>
-          <w:szCs w:val="20"/>
-          <w:highlight w:val="white"/>
-        </w:rPr>
-        <w:t xml:space="preserve"> </w:t>
-      </w:r>
-      <w:r>
-        <w:rPr>
-          <w:rFonts w:ascii="Arial" w:eastAsia="Arial" w:hAnsi="Arial" w:cs="Arial"/>
-          <w:sz w:val="20"/>
-          <w:szCs w:val="20"/>
-        </w:rPr>
-        <w:t>las columnas</w:t>
-      </w:r>
-      <w:r>
-        <w:rPr>
-          <w:rFonts w:ascii="Arial" w:eastAsia="Arial" w:hAnsi="Arial" w:cs="Arial"/>
-          <w:sz w:val="20"/>
-          <w:szCs w:val="20"/>
-        </w:rPr>
-        <w:t xml:space="preserve"> ID (visible = false),</w:t>
-      </w:r>
-      <w:r>
-        <w:rPr>
-          <w:rFonts w:ascii="Arial" w:eastAsia="Arial" w:hAnsi="Arial" w:cs="Arial"/>
-          <w:sz w:val="20"/>
-          <w:szCs w:val="20"/>
-        </w:rPr>
-        <w:t xml:space="preserve"> Nombre, Email y Perfil, </w:t>
-      </w:r>
-      <w:r>
-        <w:rPr>
-          <w:rFonts w:ascii="Arial" w:eastAsia="Arial" w:hAnsi="Arial" w:cs="Arial"/>
-          <w:sz w:val="20"/>
-          <w:szCs w:val="20"/>
-        </w:rPr>
-        <w:t xml:space="preserve">y </w:t>
-      </w:r>
-      <w:r>
-        <w:rPr>
-          <w:rFonts w:ascii="Arial" w:eastAsia="Arial" w:hAnsi="Arial" w:cs="Arial"/>
-          <w:sz w:val="20"/>
-          <w:szCs w:val="20"/>
-        </w:rPr>
-        <w:t>asociadas las columnas</w:t>
-      </w:r>
-      <w:r>
-        <w:rPr>
-          <w:rFonts w:ascii="Arial" w:eastAsia="Arial" w:hAnsi="Arial" w:cs="Arial"/>
-          <w:sz w:val="20"/>
-          <w:szCs w:val="20"/>
-        </w:rPr>
-        <w:t xml:space="preserve"> </w:t>
-      </w:r>
-      <w:proofErr w:type="spellStart"/>
-      <w:r>
-        <w:rPr>
-          <w:rFonts w:ascii="Arial" w:eastAsia="Arial" w:hAnsi="Arial" w:cs="Arial"/>
-          <w:sz w:val="20"/>
-          <w:szCs w:val="20"/>
-        </w:rPr>
-        <w:t>id_usuario</w:t>
-      </w:r>
-      <w:proofErr w:type="spellEnd"/>
-      <w:r>
-        <w:rPr>
-          <w:rFonts w:ascii="Arial" w:eastAsia="Arial" w:hAnsi="Arial" w:cs="Arial"/>
-          <w:sz w:val="20"/>
-          <w:szCs w:val="20"/>
-        </w:rPr>
-        <w:t xml:space="preserve">, </w:t>
-      </w:r>
-      <w:proofErr w:type="spellStart"/>
-      <w:r>
-        <w:rPr>
-          <w:rFonts w:ascii="Arial" w:eastAsia="Arial" w:hAnsi="Arial" w:cs="Arial"/>
-          <w:sz w:val="20"/>
-          <w:szCs w:val="20"/>
-        </w:rPr>
-        <w:t>nombre_usuario</w:t>
-      </w:r>
-      <w:proofErr w:type="spellEnd"/>
-      <w:r>
-        <w:rPr>
-          <w:rFonts w:ascii="Arial" w:eastAsia="Arial" w:hAnsi="Arial" w:cs="Arial"/>
-          <w:sz w:val="20"/>
-          <w:szCs w:val="20"/>
-        </w:rPr>
-        <w:t xml:space="preserve">, </w:t>
-      </w:r>
-      <w:proofErr w:type="spellStart"/>
-      <w:r>
-        <w:rPr>
-          <w:rFonts w:ascii="Arial" w:eastAsia="Arial" w:hAnsi="Arial" w:cs="Arial"/>
-          <w:sz w:val="20"/>
-          <w:szCs w:val="20"/>
-        </w:rPr>
-        <w:t>correo_electronico</w:t>
-      </w:r>
-      <w:proofErr w:type="spellEnd"/>
-      <w:r>
-        <w:rPr>
-          <w:rFonts w:ascii="Arial" w:eastAsia="Arial" w:hAnsi="Arial" w:cs="Arial"/>
-          <w:sz w:val="20"/>
-          <w:szCs w:val="20"/>
-        </w:rPr>
-        <w:t xml:space="preserve"> y </w:t>
-      </w:r>
-      <w:proofErr w:type="spellStart"/>
-      <w:r>
-        <w:rPr>
-          <w:rFonts w:ascii="Arial" w:eastAsia="Arial" w:hAnsi="Arial" w:cs="Arial"/>
-          <w:sz w:val="20"/>
-          <w:szCs w:val="20"/>
-        </w:rPr>
-        <w:t>nombre_perfil</w:t>
-      </w:r>
-      <w:proofErr w:type="spellEnd"/>
-      <w:r>
-        <w:rPr>
-          <w:rFonts w:ascii="Arial" w:eastAsia="Arial" w:hAnsi="Arial" w:cs="Arial"/>
-          <w:sz w:val="20"/>
-          <w:szCs w:val="20"/>
-        </w:rPr>
-        <w:t xml:space="preserve"> </w:t>
-      </w:r>
-      <w:r>
-        <w:rPr>
-          <w:rFonts w:ascii="Arial" w:eastAsia="Arial" w:hAnsi="Arial" w:cs="Arial"/>
-          <w:sz w:val="20"/>
-          <w:szCs w:val="20"/>
-        </w:rPr>
-        <w:t>respectivamente</w:t>
-      </w:r>
-      <w:r>
-        <w:rPr>
-          <w:rFonts w:ascii="Arial" w:eastAsia="Arial" w:hAnsi="Arial" w:cs="Arial"/>
-          <w:sz w:val="20"/>
-          <w:szCs w:val="20"/>
-        </w:rPr>
-        <w:t>,</w:t>
-      </w:r>
-      <w:r>
-        <w:rPr>
-          <w:rFonts w:ascii="Arial" w:eastAsia="Arial" w:hAnsi="Arial" w:cs="Arial"/>
-          <w:sz w:val="20"/>
-          <w:szCs w:val="20"/>
-        </w:rPr>
-        <w:t xml:space="preserve"> </w:t>
-      </w:r>
-      <w:r>
-        <w:rPr>
-          <w:rFonts w:ascii="Arial" w:eastAsia="Arial" w:hAnsi="Arial" w:cs="Arial"/>
-          <w:sz w:val="20"/>
-          <w:szCs w:val="20"/>
-        </w:rPr>
-        <w:t xml:space="preserve">que se encuentran en el </w:t>
-      </w:r>
-      <w:proofErr w:type="spellStart"/>
-      <w:r>
-        <w:rPr>
-          <w:rFonts w:ascii="Arial" w:eastAsia="Arial" w:hAnsi="Arial" w:cs="Arial"/>
-          <w:sz w:val="20"/>
-          <w:szCs w:val="20"/>
-        </w:rPr>
-        <w:t>select</w:t>
-      </w:r>
-      <w:proofErr w:type="spellEnd"/>
-      <w:r>
-        <w:rPr>
-          <w:rFonts w:ascii="Arial" w:eastAsia="Arial" w:hAnsi="Arial" w:cs="Arial"/>
-          <w:sz w:val="20"/>
-          <w:szCs w:val="20"/>
-        </w:rPr>
-        <w:t xml:space="preserve"> de la consulta</w:t>
-      </w:r>
-      <w:r>
-        <w:rPr>
-          <w:rFonts w:ascii="Arial" w:eastAsia="Arial" w:hAnsi="Arial" w:cs="Arial"/>
-          <w:sz w:val="20"/>
-          <w:szCs w:val="20"/>
-        </w:rPr>
-        <w:t xml:space="preserve">, usando la propiedad </w:t>
-      </w:r>
-      <w:proofErr w:type="spellStart"/>
-      <w:r>
-        <w:rPr>
-          <w:rFonts w:ascii="Arial" w:eastAsia="Arial" w:hAnsi="Arial" w:cs="Arial"/>
-          <w:sz w:val="20"/>
-          <w:szCs w:val="20"/>
-        </w:rPr>
-        <w:t>DataPropertyName</w:t>
-      </w:r>
-      <w:proofErr w:type="spellEnd"/>
-      <w:r>
-        <w:rPr>
-          <w:rFonts w:ascii="Arial" w:eastAsia="Arial" w:hAnsi="Arial" w:cs="Arial"/>
-          <w:sz w:val="20"/>
-          <w:szCs w:val="20"/>
-        </w:rPr>
-        <w:t xml:space="preserve"> de cada columna</w:t>
-      </w:r>
-      <w:r>
-        <w:rPr>
-          <w:rFonts w:ascii="Arial" w:eastAsia="Arial" w:hAnsi="Arial" w:cs="Arial"/>
-          <w:sz w:val="20"/>
-          <w:szCs w:val="20"/>
-        </w:rPr>
-        <w:t>.</w:t>
-      </w:r>
-    </w:p>
-    <w:p>
-      <w:pPr>
-        <w:pStyle w:val="Prrafodelista"/>
-        <w:spacing w:line="360" w:lineRule="auto"/>
-        <w:ind w:left="1080"/>
-        <w:rPr>
-          <w:rFonts w:ascii="Arial" w:eastAsia="Arial" w:hAnsi="Arial" w:cs="Arial"/>
-          <w:sz w:val="20"/>
-          <w:szCs w:val="20"/>
-        </w:rPr>
-      </w:pPr>
-      <w:r>
-        <w:rPr>
-          <w:rFonts w:ascii="Arial" w:eastAsia="Arial" w:hAnsi="Arial" w:cs="Arial"/>
-          <w:sz w:val="20"/>
-          <w:szCs w:val="20"/>
-        </w:rPr>
+        <w:ind w:left="1800"/>
+        <w:rPr>
+          <w:rFonts w:ascii="Arial" w:eastAsia="Arial" w:hAnsi="Arial" w:cs="Arial"/>
+          <w:sz w:val="20"/>
+          <w:szCs w:val="20"/>
+        </w:rPr>
+      </w:pPr>
+      <w:r>
+        <w:rPr>
+          <w:rFonts w:ascii="Arial" w:eastAsia="Arial" w:hAnsi="Arial" w:cs="Arial"/>
+          <w:sz w:val="20"/>
+          <w:szCs w:val="20"/>
+        </w:rPr>
+        <w:lastRenderedPageBreak/>
         <w:drawing>
-          <wp:inline distT="0" distB="0" distL="0" distR="0" wp14:anchorId="7E631E4B" wp14:editId="4C04A20A">
-            <wp:extent cx="5468113" cy="4848902"/>
+          <wp:inline distT="0" distB="0" distL="0" distR="0" wp14:anchorId="4B3976B5" wp14:editId="5276A271">
+            <wp:extent cx="3448531" cy="5687219"/>
             <wp:effectExtent l="0" t="0" r="0" b="8890"/>
-            <wp:docPr id="10" name="Imagen 10"/>
+            <wp:docPr id="6" name="Imagen 6"/>
             <wp:cNvGraphicFramePr>
               <a:graphicFrameLocks xmlns:a="http://schemas.openxmlformats.org/drawingml/2006/main" noChangeAspect="1"/>
             </wp:cNvGraphicFramePr>
@@ -1697,7 +1279,7 @@
                   <pic:spPr>
                     <a:xfrm>
                       <a:off x="0" y="0"/>
-                      <a:ext cx="5468113" cy="4848902"/>
+                      <a:ext cx="3448531" cy="5687219"/>
                     </a:xfrm>
                     <a:prstGeom prst="rect">
                       <a:avLst/>
@@ -1712,9 +1294,7 @@
     </w:p>
     <w:p>
       <w:pPr>
-        <w:pStyle w:val="Prrafodelista"/>
         <w:spacing w:line="360" w:lineRule="auto"/>
-        <w:ind w:left="1080"/>
         <w:jc w:val="center"/>
         <w:rPr>
           <w:rFonts w:ascii="Arial" w:eastAsia="Arial" w:hAnsi="Arial" w:cs="Arial"/>
@@ -1724,16 +1304,13 @@
       </w:pPr>
       <w:r>
         <w:rPr>
-          <w:rFonts w:ascii="Arial" w:eastAsia="Arial" w:hAnsi="Arial" w:cs="Arial"/>
-          <w:sz w:val="20"/>
-          <w:szCs w:val="20"/>
-        </w:rPr>
-        <w:lastRenderedPageBreak/>
+          <w:rFonts w:eastAsia="Arial"/>
+        </w:rPr>
         <w:drawing>
-          <wp:inline distT="0" distB="0" distL="0" distR="0" wp14:anchorId="2B803B3C" wp14:editId="54DE12F2">
-            <wp:extent cx="5238751" cy="4106759"/>
-            <wp:effectExtent l="0" t="0" r="0" b="8255"/>
-            <wp:docPr id="12" name="Imagen 12"/>
+          <wp:inline distT="0" distB="0" distL="0" distR="0" wp14:anchorId="5D5183A3" wp14:editId="470FBC45">
+            <wp:extent cx="5510530" cy="1885897"/>
+            <wp:effectExtent l="0" t="0" r="0" b="635"/>
+            <wp:docPr id="11" name="Imagen 11"/>
             <wp:cNvGraphicFramePr>
               <a:graphicFrameLocks xmlns:a="http://schemas.openxmlformats.org/drawingml/2006/main" noChangeAspect="1"/>
             </wp:cNvGraphicFramePr>
@@ -1753,7 +1330,7 @@
                   <pic:spPr>
                     <a:xfrm>
                       <a:off x="0" y="0"/>
-                      <a:ext cx="5245660" cy="4112175"/>
+                      <a:ext cx="5515511" cy="1887602"/>
                     </a:xfrm>
                     <a:prstGeom prst="rect">
                       <a:avLst/>
@@ -1768,6 +1345,557 @@
     </w:p>
     <w:p>
       <w:pPr>
+        <w:spacing w:line="360" w:lineRule="auto"/>
+        <w:jc w:val="center"/>
+        <w:rPr>
+          <w:rFonts w:ascii="Arial" w:eastAsia="Arial" w:hAnsi="Arial" w:cs="Arial"/>
+          <w:sz w:val="20"/>
+          <w:szCs w:val="20"/>
+        </w:rPr>
+      </w:pPr>
+    </w:p>
+    <w:p>
+      <w:pPr>
+        <w:pStyle w:val="Prrafodelista"/>
+        <w:numPr>
+          <w:ilvl w:val="0"/>
+          <w:numId w:val="9"/>
+        </w:numPr>
+        <w:spacing w:line="360" w:lineRule="auto"/>
+        <w:rPr>
+          <w:rFonts w:ascii="Arial" w:eastAsia="Arial" w:hAnsi="Arial" w:cs="Arial"/>
+          <w:sz w:val="20"/>
+          <w:szCs w:val="20"/>
+        </w:rPr>
+      </w:pPr>
+      <w:r>
+        <w:rPr>
+          <w:rFonts w:ascii="Arial" w:eastAsia="Arial" w:hAnsi="Arial" w:cs="Arial"/>
+          <w:sz w:val="20"/>
+          <w:szCs w:val="20"/>
+        </w:rPr>
+        <w:t xml:space="preserve">Desarrollar el evento </w:t>
+      </w:r>
+      <w:proofErr w:type="spellStart"/>
+      <w:r>
+        <w:rPr>
+          <w:rFonts w:ascii="Arial" w:eastAsia="Arial" w:hAnsi="Arial" w:cs="Arial"/>
+          <w:b/>
+          <w:sz w:val="20"/>
+          <w:szCs w:val="20"/>
+        </w:rPr>
+        <w:t>frmConsultaUsuarios_Load</w:t>
+      </w:r>
+      <w:proofErr w:type="spellEnd"/>
+      <w:r>
+        <w:rPr>
+          <w:rFonts w:ascii="Arial" w:eastAsia="Arial" w:hAnsi="Arial" w:cs="Arial"/>
+          <w:sz w:val="20"/>
+          <w:szCs w:val="20"/>
+        </w:rPr>
+        <w:t xml:space="preserve"> y l</w:t>
+      </w:r>
+      <w:r>
+        <w:rPr>
+          <w:rFonts w:ascii="Arial" w:eastAsia="Arial" w:hAnsi="Arial" w:cs="Arial"/>
+          <w:sz w:val="20"/>
+          <w:szCs w:val="20"/>
+        </w:rPr>
+        <w:t xml:space="preserve">lenar </w:t>
+      </w:r>
+      <w:r>
+        <w:rPr>
+          <w:rFonts w:ascii="Arial" w:eastAsia="Arial" w:hAnsi="Arial" w:cs="Arial"/>
+          <w:sz w:val="20"/>
+          <w:szCs w:val="20"/>
+        </w:rPr>
+        <w:t>el</w:t>
+      </w:r>
+      <w:r>
+        <w:rPr>
+          <w:rFonts w:ascii="Arial" w:eastAsia="Arial" w:hAnsi="Arial" w:cs="Arial"/>
+          <w:sz w:val="20"/>
+          <w:szCs w:val="20"/>
+        </w:rPr>
+        <w:t xml:space="preserve"> combo</w:t>
+      </w:r>
+      <w:r>
+        <w:rPr>
+          <w:rFonts w:ascii="Arial" w:eastAsia="Arial" w:hAnsi="Arial" w:cs="Arial"/>
+          <w:sz w:val="20"/>
+          <w:szCs w:val="20"/>
+        </w:rPr>
+        <w:t xml:space="preserve"> Perfil.</w:t>
+      </w:r>
+    </w:p>
+    <w:p>
+      <w:pPr>
+        <w:pStyle w:val="Prrafodelista"/>
+        <w:numPr>
+          <w:ilvl w:val="0"/>
+          <w:numId w:val="9"/>
+        </w:numPr>
+        <w:spacing w:line="360" w:lineRule="auto"/>
+        <w:rPr>
+          <w:rFonts w:ascii="Arial" w:eastAsia="Arial" w:hAnsi="Arial" w:cs="Arial"/>
+          <w:sz w:val="20"/>
+          <w:szCs w:val="20"/>
+        </w:rPr>
+      </w:pPr>
+      <w:r>
+        <w:rPr>
+          <w:rFonts w:ascii="Arial" w:eastAsia="Arial" w:hAnsi="Arial" w:cs="Arial"/>
+          <w:sz w:val="20"/>
+          <w:szCs w:val="20"/>
+        </w:rPr>
+        <w:t xml:space="preserve">Desarrollar el </w:t>
+      </w:r>
+      <w:r>
+        <w:rPr>
+          <w:rFonts w:ascii="Arial" w:eastAsia="Arial" w:hAnsi="Arial" w:cs="Arial"/>
+          <w:sz w:val="20"/>
+          <w:szCs w:val="20"/>
+        </w:rPr>
+        <w:t>evento</w:t>
+      </w:r>
+      <w:r>
+        <w:rPr>
+          <w:rFonts w:ascii="Arial" w:eastAsia="Arial" w:hAnsi="Arial" w:cs="Arial"/>
+          <w:sz w:val="20"/>
+          <w:szCs w:val="20"/>
+        </w:rPr>
+        <w:t xml:space="preserve"> </w:t>
+      </w:r>
+      <w:proofErr w:type="spellStart"/>
+      <w:r>
+        <w:rPr>
+          <w:rFonts w:ascii="Arial" w:eastAsia="Arial" w:hAnsi="Arial" w:cs="Arial"/>
+          <w:b/>
+          <w:sz w:val="20"/>
+          <w:szCs w:val="20"/>
+        </w:rPr>
+        <w:t>btnConsultar_</w:t>
+      </w:r>
+      <w:proofErr w:type="gramStart"/>
+      <w:r>
+        <w:rPr>
+          <w:rFonts w:ascii="Arial" w:eastAsia="Arial" w:hAnsi="Arial" w:cs="Arial"/>
+          <w:b/>
+          <w:sz w:val="20"/>
+          <w:szCs w:val="20"/>
+        </w:rPr>
+        <w:t>Click</w:t>
+      </w:r>
+      <w:proofErr w:type="spellEnd"/>
+      <w:proofErr w:type="gramEnd"/>
+      <w:r>
+        <w:rPr>
+          <w:rFonts w:ascii="Arial" w:eastAsia="Arial" w:hAnsi="Arial" w:cs="Arial"/>
+          <w:sz w:val="20"/>
+          <w:szCs w:val="20"/>
+        </w:rPr>
+        <w:t xml:space="preserve"> para armar la consulta a la tabla Usuarios</w:t>
+      </w:r>
+      <w:r>
+        <w:rPr>
+          <w:rFonts w:ascii="Arial" w:eastAsia="Arial" w:hAnsi="Arial" w:cs="Arial"/>
+          <w:sz w:val="20"/>
+          <w:szCs w:val="20"/>
+        </w:rPr>
+        <w:t xml:space="preserve"> y validar que campos de filtro se hayan cargado si el </w:t>
+      </w:r>
+      <w:proofErr w:type="spellStart"/>
+      <w:r>
+        <w:rPr>
+          <w:rFonts w:ascii="Arial" w:eastAsia="Arial" w:hAnsi="Arial" w:cs="Arial"/>
+          <w:sz w:val="20"/>
+          <w:szCs w:val="20"/>
+        </w:rPr>
+        <w:t>checkbox</w:t>
+      </w:r>
+      <w:proofErr w:type="spellEnd"/>
+      <w:r>
+        <w:rPr>
+          <w:rFonts w:ascii="Arial" w:eastAsia="Arial" w:hAnsi="Arial" w:cs="Arial"/>
+          <w:sz w:val="20"/>
+          <w:szCs w:val="20"/>
+        </w:rPr>
+        <w:t xml:space="preserve"> Todos se encuentra </w:t>
+      </w:r>
+      <w:proofErr w:type="spellStart"/>
+      <w:r>
+        <w:rPr>
+          <w:rFonts w:ascii="Arial" w:eastAsia="Arial" w:hAnsi="Arial" w:cs="Arial"/>
+          <w:sz w:val="20"/>
+          <w:szCs w:val="20"/>
+        </w:rPr>
+        <w:t>destildado</w:t>
+      </w:r>
+      <w:proofErr w:type="spellEnd"/>
+      <w:r>
+        <w:rPr>
+          <w:rFonts w:ascii="Arial" w:eastAsia="Arial" w:hAnsi="Arial" w:cs="Arial"/>
+          <w:sz w:val="20"/>
+          <w:szCs w:val="20"/>
+        </w:rPr>
+        <w:t>.</w:t>
+      </w:r>
+      <w:r>
+        <w:rPr>
+          <w:rFonts w:ascii="Arial" w:eastAsia="Arial" w:hAnsi="Arial" w:cs="Arial"/>
+          <w:sz w:val="20"/>
+          <w:szCs w:val="20"/>
+        </w:rPr>
+        <w:t xml:space="preserve"> </w:t>
+      </w:r>
+    </w:p>
+    <w:p>
+      <w:pPr>
+        <w:pStyle w:val="Prrafodelista"/>
+        <w:numPr>
+          <w:ilvl w:val="0"/>
+          <w:numId w:val="9"/>
+        </w:numPr>
+        <w:spacing w:line="360" w:lineRule="auto"/>
+        <w:rPr>
+          <w:rFonts w:ascii="Arial" w:eastAsia="Arial" w:hAnsi="Arial" w:cs="Arial"/>
+          <w:sz w:val="20"/>
+          <w:szCs w:val="20"/>
+        </w:rPr>
+      </w:pPr>
+      <w:r>
+        <w:rPr>
+          <w:rFonts w:ascii="Arial" w:eastAsia="Arial" w:hAnsi="Arial" w:cs="Arial"/>
+          <w:sz w:val="20"/>
+          <w:szCs w:val="20"/>
+        </w:rPr>
+        <w:lastRenderedPageBreak/>
+        <w:t xml:space="preserve">Usar el evento </w:t>
+      </w:r>
+      <w:proofErr w:type="spellStart"/>
+      <w:r>
+        <w:rPr>
+          <w:rFonts w:ascii="Arial" w:hAnsi="Arial" w:cs="Arial"/>
+          <w:b/>
+          <w:color w:val="000000"/>
+          <w:sz w:val="20"/>
+          <w:szCs w:val="20"/>
+          <w:highlight w:val="white"/>
+        </w:rPr>
+        <w:t>chkTodos_CheckedChanged</w:t>
+      </w:r>
+      <w:proofErr w:type="spellEnd"/>
+      <w:r>
+        <w:rPr>
+          <w:rFonts w:ascii="Arial" w:hAnsi="Arial" w:cs="Arial"/>
+          <w:color w:val="000000"/>
+          <w:sz w:val="20"/>
+          <w:szCs w:val="20"/>
+          <w:highlight w:val="white"/>
+        </w:rPr>
+        <w:t xml:space="preserve"> para deshabilitar y habilitar los campos </w:t>
+      </w:r>
+      <w:r>
+        <w:rPr>
+          <w:rFonts w:ascii="Arial" w:hAnsi="Arial" w:cs="Arial"/>
+          <w:color w:val="000000"/>
+          <w:sz w:val="20"/>
+          <w:szCs w:val="20"/>
+          <w:highlight w:val="white"/>
+        </w:rPr>
+        <w:t>N</w:t>
+      </w:r>
+      <w:r>
+        <w:rPr>
+          <w:rFonts w:ascii="Arial" w:hAnsi="Arial" w:cs="Arial"/>
+          <w:color w:val="000000"/>
+          <w:sz w:val="20"/>
+          <w:szCs w:val="20"/>
+          <w:highlight w:val="white"/>
+        </w:rPr>
+        <w:t xml:space="preserve">ombre y </w:t>
+      </w:r>
+      <w:r>
+        <w:rPr>
+          <w:rFonts w:ascii="Arial" w:hAnsi="Arial" w:cs="Arial"/>
+          <w:color w:val="000000"/>
+          <w:sz w:val="20"/>
+          <w:szCs w:val="20"/>
+          <w:highlight w:val="white"/>
+        </w:rPr>
+        <w:t>P</w:t>
+      </w:r>
+      <w:r>
+        <w:rPr>
+          <w:rFonts w:ascii="Arial" w:hAnsi="Arial" w:cs="Arial"/>
+          <w:color w:val="000000"/>
+          <w:sz w:val="20"/>
+          <w:szCs w:val="20"/>
+          <w:highlight w:val="white"/>
+        </w:rPr>
+        <w:t>erfil</w:t>
+      </w:r>
+      <w:r>
+        <w:rPr>
+          <w:rFonts w:ascii="Arial" w:hAnsi="Arial" w:cs="Arial"/>
+          <w:color w:val="000000"/>
+          <w:sz w:val="20"/>
+          <w:szCs w:val="20"/>
+          <w:highlight w:val="white"/>
+        </w:rPr>
+        <w:t>.</w:t>
+      </w:r>
+    </w:p>
+    <w:p>
+      <w:pPr>
+        <w:pStyle w:val="Prrafodelista"/>
+        <w:numPr>
+          <w:ilvl w:val="0"/>
+          <w:numId w:val="9"/>
+        </w:numPr>
+        <w:spacing w:line="360" w:lineRule="auto"/>
+        <w:rPr>
+          <w:rFonts w:ascii="Arial" w:eastAsia="Arial" w:hAnsi="Arial" w:cs="Arial"/>
+          <w:sz w:val="20"/>
+          <w:szCs w:val="20"/>
+        </w:rPr>
+      </w:pPr>
+      <w:r>
+        <w:rPr>
+          <w:rFonts w:ascii="Arial" w:eastAsia="Arial" w:hAnsi="Arial" w:cs="Arial"/>
+          <w:sz w:val="20"/>
+          <w:szCs w:val="20"/>
+        </w:rPr>
+        <w:t xml:space="preserve">Agregar a </w:t>
+      </w:r>
+      <w:proofErr w:type="spellStart"/>
+      <w:r>
+        <w:rPr>
+          <w:rFonts w:ascii="Arial" w:eastAsia="Arial" w:hAnsi="Arial" w:cs="Arial"/>
+          <w:b/>
+          <w:sz w:val="20"/>
+          <w:szCs w:val="20"/>
+        </w:rPr>
+        <w:t>dgvUsuarios</w:t>
+      </w:r>
+      <w:proofErr w:type="spellEnd"/>
+      <w:r>
+        <w:rPr>
+          <w:rFonts w:ascii="Arial" w:hAnsi="Arial" w:cs="Arial"/>
+          <w:color w:val="000000"/>
+          <w:sz w:val="20"/>
+          <w:szCs w:val="20"/>
+          <w:highlight w:val="white"/>
+        </w:rPr>
+        <w:t xml:space="preserve"> </w:t>
+      </w:r>
+      <w:r>
+        <w:rPr>
+          <w:rFonts w:ascii="Arial" w:eastAsia="Arial" w:hAnsi="Arial" w:cs="Arial"/>
+          <w:sz w:val="20"/>
+          <w:szCs w:val="20"/>
+        </w:rPr>
+        <w:t>las columnas</w:t>
+      </w:r>
+      <w:r>
+        <w:rPr>
+          <w:rFonts w:ascii="Arial" w:eastAsia="Arial" w:hAnsi="Arial" w:cs="Arial"/>
+          <w:sz w:val="20"/>
+          <w:szCs w:val="20"/>
+        </w:rPr>
+        <w:t xml:space="preserve"> ID (visible = false),</w:t>
+      </w:r>
+      <w:r>
+        <w:rPr>
+          <w:rFonts w:ascii="Arial" w:eastAsia="Arial" w:hAnsi="Arial" w:cs="Arial"/>
+          <w:sz w:val="20"/>
+          <w:szCs w:val="20"/>
+        </w:rPr>
+        <w:t xml:space="preserve"> Nombre, Email y Perfil, </w:t>
+      </w:r>
+      <w:r>
+        <w:rPr>
+          <w:rFonts w:ascii="Arial" w:eastAsia="Arial" w:hAnsi="Arial" w:cs="Arial"/>
+          <w:sz w:val="20"/>
+          <w:szCs w:val="20"/>
+        </w:rPr>
+        <w:t xml:space="preserve">y </w:t>
+      </w:r>
+      <w:r>
+        <w:rPr>
+          <w:rFonts w:ascii="Arial" w:eastAsia="Arial" w:hAnsi="Arial" w:cs="Arial"/>
+          <w:sz w:val="20"/>
+          <w:szCs w:val="20"/>
+        </w:rPr>
+        <w:t>asociadas las columnas</w:t>
+      </w:r>
+      <w:r>
+        <w:rPr>
+          <w:rFonts w:ascii="Arial" w:eastAsia="Arial" w:hAnsi="Arial" w:cs="Arial"/>
+          <w:sz w:val="20"/>
+          <w:szCs w:val="20"/>
+        </w:rPr>
+        <w:t xml:space="preserve"> </w:t>
+      </w:r>
+      <w:proofErr w:type="spellStart"/>
+      <w:r>
+        <w:rPr>
+          <w:rFonts w:ascii="Arial" w:eastAsia="Arial" w:hAnsi="Arial" w:cs="Arial"/>
+          <w:sz w:val="20"/>
+          <w:szCs w:val="20"/>
+        </w:rPr>
+        <w:t>id_usuario</w:t>
+      </w:r>
+      <w:proofErr w:type="spellEnd"/>
+      <w:r>
+        <w:rPr>
+          <w:rFonts w:ascii="Arial" w:eastAsia="Arial" w:hAnsi="Arial" w:cs="Arial"/>
+          <w:sz w:val="20"/>
+          <w:szCs w:val="20"/>
+        </w:rPr>
+        <w:t xml:space="preserve">, </w:t>
+      </w:r>
+      <w:proofErr w:type="spellStart"/>
+      <w:r>
+        <w:rPr>
+          <w:rFonts w:ascii="Arial" w:eastAsia="Arial" w:hAnsi="Arial" w:cs="Arial"/>
+          <w:sz w:val="20"/>
+          <w:szCs w:val="20"/>
+        </w:rPr>
+        <w:t>nombre_usuario</w:t>
+      </w:r>
+      <w:proofErr w:type="spellEnd"/>
+      <w:r>
+        <w:rPr>
+          <w:rFonts w:ascii="Arial" w:eastAsia="Arial" w:hAnsi="Arial" w:cs="Arial"/>
+          <w:sz w:val="20"/>
+          <w:szCs w:val="20"/>
+        </w:rPr>
+        <w:t xml:space="preserve">, </w:t>
+      </w:r>
+      <w:proofErr w:type="spellStart"/>
+      <w:r>
+        <w:rPr>
+          <w:rFonts w:ascii="Arial" w:eastAsia="Arial" w:hAnsi="Arial" w:cs="Arial"/>
+          <w:sz w:val="20"/>
+          <w:szCs w:val="20"/>
+        </w:rPr>
+        <w:t>correo_electronico</w:t>
+      </w:r>
+      <w:proofErr w:type="spellEnd"/>
+      <w:r>
+        <w:rPr>
+          <w:rFonts w:ascii="Arial" w:eastAsia="Arial" w:hAnsi="Arial" w:cs="Arial"/>
+          <w:sz w:val="20"/>
+          <w:szCs w:val="20"/>
+        </w:rPr>
+        <w:t xml:space="preserve"> y </w:t>
+      </w:r>
+      <w:proofErr w:type="spellStart"/>
+      <w:r>
+        <w:rPr>
+          <w:rFonts w:ascii="Arial" w:eastAsia="Arial" w:hAnsi="Arial" w:cs="Arial"/>
+          <w:sz w:val="20"/>
+          <w:szCs w:val="20"/>
+        </w:rPr>
+        <w:t>nombre_perfil</w:t>
+      </w:r>
+      <w:proofErr w:type="spellEnd"/>
+      <w:r>
+        <w:rPr>
+          <w:rFonts w:ascii="Arial" w:eastAsia="Arial" w:hAnsi="Arial" w:cs="Arial"/>
+          <w:sz w:val="20"/>
+          <w:szCs w:val="20"/>
+        </w:rPr>
+        <w:t xml:space="preserve"> </w:t>
+      </w:r>
+      <w:r>
+        <w:rPr>
+          <w:rFonts w:ascii="Arial" w:eastAsia="Arial" w:hAnsi="Arial" w:cs="Arial"/>
+          <w:sz w:val="20"/>
+          <w:szCs w:val="20"/>
+        </w:rPr>
+        <w:t>respectivamente</w:t>
+      </w:r>
+      <w:r>
+        <w:rPr>
+          <w:rFonts w:ascii="Arial" w:eastAsia="Arial" w:hAnsi="Arial" w:cs="Arial"/>
+          <w:sz w:val="20"/>
+          <w:szCs w:val="20"/>
+        </w:rPr>
+        <w:t>,</w:t>
+      </w:r>
+      <w:r>
+        <w:rPr>
+          <w:rFonts w:ascii="Arial" w:eastAsia="Arial" w:hAnsi="Arial" w:cs="Arial"/>
+          <w:sz w:val="20"/>
+          <w:szCs w:val="20"/>
+        </w:rPr>
+        <w:t xml:space="preserve"> </w:t>
+      </w:r>
+      <w:r>
+        <w:rPr>
+          <w:rFonts w:ascii="Arial" w:eastAsia="Arial" w:hAnsi="Arial" w:cs="Arial"/>
+          <w:sz w:val="20"/>
+          <w:szCs w:val="20"/>
+        </w:rPr>
+        <w:t xml:space="preserve">que se encuentran en el </w:t>
+      </w:r>
+      <w:proofErr w:type="spellStart"/>
+      <w:r>
+        <w:rPr>
+          <w:rFonts w:ascii="Arial" w:eastAsia="Arial" w:hAnsi="Arial" w:cs="Arial"/>
+          <w:sz w:val="20"/>
+          <w:szCs w:val="20"/>
+        </w:rPr>
+        <w:t>select</w:t>
+      </w:r>
+      <w:proofErr w:type="spellEnd"/>
+      <w:r>
+        <w:rPr>
+          <w:rFonts w:ascii="Arial" w:eastAsia="Arial" w:hAnsi="Arial" w:cs="Arial"/>
+          <w:sz w:val="20"/>
+          <w:szCs w:val="20"/>
+        </w:rPr>
+        <w:t xml:space="preserve"> de la consulta</w:t>
+      </w:r>
+      <w:r>
+        <w:rPr>
+          <w:rFonts w:ascii="Arial" w:eastAsia="Arial" w:hAnsi="Arial" w:cs="Arial"/>
+          <w:sz w:val="20"/>
+          <w:szCs w:val="20"/>
+        </w:rPr>
+        <w:t xml:space="preserve">, usando la propiedad </w:t>
+      </w:r>
+      <w:proofErr w:type="spellStart"/>
+      <w:r>
+        <w:rPr>
+          <w:rFonts w:ascii="Arial" w:eastAsia="Arial" w:hAnsi="Arial" w:cs="Arial"/>
+          <w:sz w:val="20"/>
+          <w:szCs w:val="20"/>
+        </w:rPr>
+        <w:t>DataPropertyName</w:t>
+      </w:r>
+      <w:proofErr w:type="spellEnd"/>
+      <w:r>
+        <w:rPr>
+          <w:rFonts w:ascii="Arial" w:eastAsia="Arial" w:hAnsi="Arial" w:cs="Arial"/>
+          <w:sz w:val="20"/>
+          <w:szCs w:val="20"/>
+        </w:rPr>
+        <w:t xml:space="preserve"> de cada columna</w:t>
+      </w:r>
+      <w:r>
+        <w:rPr>
+          <w:rFonts w:ascii="Arial" w:eastAsia="Arial" w:hAnsi="Arial" w:cs="Arial"/>
+          <w:sz w:val="20"/>
+          <w:szCs w:val="20"/>
+        </w:rPr>
+        <w:t>.</w:t>
+      </w:r>
+    </w:p>
+    <w:p>
+      <w:pPr>
         <w:pStyle w:val="Prrafodelista"/>
         <w:spacing w:line="360" w:lineRule="auto"/>
         <w:ind w:left="1080"/>
@@ -1777,30 +1905,18 @@
           <w:szCs w:val="20"/>
         </w:rPr>
       </w:pPr>
-    </w:p>
-    <w:p>
-      <w:pPr>
-        <w:pStyle w:val="Prrafodelista"/>
-        <w:spacing w:line="360" w:lineRule="auto"/>
-        <w:ind w:left="1080"/>
-        <w:jc w:val="center"/>
-        <w:rPr>
-          <w:rFonts w:ascii="Arial" w:eastAsia="Arial" w:hAnsi="Arial" w:cs="Arial"/>
-          <w:sz w:val="20"/>
-          <w:szCs w:val="20"/>
-        </w:rPr>
-      </w:pPr>
-      <w:r>
-        <w:rPr>
-          <w:rFonts w:ascii="Arial" w:eastAsia="Arial" w:hAnsi="Arial" w:cs="Arial"/>
+      <w:r>
+        <w:rPr>
+          <w:rFonts w:ascii="Arial" w:eastAsia="Arial" w:hAnsi="Arial" w:cs="Arial"/>
+          <w:noProof/>
           <w:sz w:val="20"/>
           <w:szCs w:val="20"/>
         </w:rPr>
         <w:drawing>
-          <wp:inline distT="0" distB="0" distL="0" distR="0" wp14:anchorId="79EDF6EB" wp14:editId="4E7B3735">
-            <wp:extent cx="3972479" cy="3772426"/>
-            <wp:effectExtent l="0" t="0" r="9525" b="0"/>
-            <wp:docPr id="13" name="Imagen 13"/>
+          <wp:inline distT="0" distB="0" distL="0" distR="0" wp14:anchorId="7E631E4B" wp14:editId="4C04A20A">
+            <wp:extent cx="5468113" cy="4848902"/>
+            <wp:effectExtent l="0" t="0" r="0" b="8890"/>
+            <wp:docPr id="10" name="Imagen 10"/>
             <wp:cNvGraphicFramePr>
               <a:graphicFrameLocks xmlns:a="http://schemas.openxmlformats.org/drawingml/2006/main" noChangeAspect="1"/>
             </wp:cNvGraphicFramePr>
@@ -1820,6 +1936,117 @@
                   <pic:spPr>
                     <a:xfrm>
                       <a:off x="0" y="0"/>
+                      <a:ext cx="5468113" cy="4848902"/>
+                    </a:xfrm>
+                    <a:prstGeom prst="rect">
+                      <a:avLst/>
+                    </a:prstGeom>
+                  </pic:spPr>
+                </pic:pic>
+              </a:graphicData>
+            </a:graphic>
+          </wp:inline>
+        </w:drawing>
+      </w:r>
+    </w:p>
+    <w:p>
+      <w:pPr>
+        <w:pStyle w:val="Prrafodelista"/>
+        <w:spacing w:line="360" w:lineRule="auto"/>
+        <w:ind w:left="1080"/>
+        <w:rPr>
+          <w:rFonts w:ascii="Arial" w:eastAsia="Arial" w:hAnsi="Arial" w:cs="Arial"/>
+          <w:sz w:val="20"/>
+          <w:szCs w:val="20"/>
+        </w:rPr>
+      </w:pPr>
+      <w:r>
+        <w:rPr>
+          <w:rFonts w:ascii="Arial" w:eastAsia="Arial" w:hAnsi="Arial" w:cs="Arial"/>
+          <w:sz w:val="20"/>
+          <w:szCs w:val="20"/>
+        </w:rPr>
+        <w:lastRenderedPageBreak/>
+        <w:drawing>
+          <wp:inline distT="0" distB="0" distL="0" distR="0" wp14:anchorId="364B86E2" wp14:editId="4548FA59">
+            <wp:extent cx="5715798" cy="4534533"/>
+            <wp:effectExtent l="0" t="0" r="0" b="0"/>
+            <wp:docPr id="4" name="Imagen 4"/>
+            <wp:cNvGraphicFramePr>
+              <a:graphicFrameLocks xmlns:a="http://schemas.openxmlformats.org/drawingml/2006/main" noChangeAspect="1"/>
+            </wp:cNvGraphicFramePr>
+            <a:graphic xmlns:a="http://schemas.openxmlformats.org/drawingml/2006/main">
+              <a:graphicData uri="http://schemas.openxmlformats.org/drawingml/2006/picture">
+                <pic:pic xmlns:pic="http://schemas.openxmlformats.org/drawingml/2006/picture">
+                  <pic:nvPicPr>
+                    <pic:cNvPr id="1" name=""/>
+                    <pic:cNvPicPr/>
+                  </pic:nvPicPr>
+                  <pic:blipFill>
+                    <a:blip r:embed="rId17"/>
+                    <a:stretch>
+                      <a:fillRect/>
+                    </a:stretch>
+                  </pic:blipFill>
+                  <pic:spPr>
+                    <a:xfrm>
+                      <a:off x="0" y="0"/>
+                      <a:ext cx="5715798" cy="4534533"/>
+                    </a:xfrm>
+                    <a:prstGeom prst="rect">
+                      <a:avLst/>
+                    </a:prstGeom>
+                  </pic:spPr>
+                </pic:pic>
+              </a:graphicData>
+            </a:graphic>
+          </wp:inline>
+        </w:drawing>
+      </w:r>
+    </w:p>
+    <w:p>
+      <w:pPr>
+        <w:pStyle w:val="Prrafodelista"/>
+        <w:spacing w:line="360" w:lineRule="auto"/>
+        <w:ind w:left="1080"/>
+        <w:jc w:val="center"/>
+        <w:rPr>
+          <w:rFonts w:ascii="Arial" w:eastAsia="Arial" w:hAnsi="Arial" w:cs="Arial"/>
+          <w:sz w:val="20"/>
+          <w:szCs w:val="20"/>
+        </w:rPr>
+      </w:pPr>
+      <w:r>
+        <w:rPr>
+          <w:rFonts w:ascii="Arial" w:eastAsia="Arial" w:hAnsi="Arial" w:cs="Arial"/>
+          <w:noProof/>
+          <w:sz w:val="20"/>
+          <w:szCs w:val="20"/>
+        </w:rPr>
+        <w:drawing>
+          <wp:inline distT="0" distB="0" distL="0" distR="0" wp14:anchorId="59529272" wp14:editId="4FC91400">
+            <wp:extent cx="3972479" cy="3772426"/>
+            <wp:effectExtent l="0" t="0" r="9525" b="0"/>
+            <wp:docPr id="13" name="Imagen 13"/>
+            <wp:cNvGraphicFramePr>
+              <a:graphicFrameLocks xmlns:a="http://schemas.openxmlformats.org/drawingml/2006/main" noChangeAspect="1"/>
+            </wp:cNvGraphicFramePr>
+            <a:graphic xmlns:a="http://schemas.openxmlformats.org/drawingml/2006/main">
+              <a:graphicData uri="http://schemas.openxmlformats.org/drawingml/2006/picture">
+                <pic:pic xmlns:pic="http://schemas.openxmlformats.org/drawingml/2006/picture">
+                  <pic:nvPicPr>
+                    <pic:cNvPr id="1" name=""/>
+                    <pic:cNvPicPr/>
+                  </pic:nvPicPr>
+                  <pic:blipFill>
+                    <a:blip r:embed="rId18"/>
+                    <a:stretch>
+                      <a:fillRect/>
+                    </a:stretch>
+                  </pic:blipFill>
+                  <pic:spPr>
+                    <a:xfrm>
+                      <a:off x="0" y="0"/>
                       <a:ext cx="3972479" cy="3772426"/>
                     </a:xfrm>
                     <a:prstGeom prst="rect">
@@ -1835,21 +2062,72 @@
     </w:p>
     <w:p>
       <w:pPr>
-        <w:rPr>
-          <w:rFonts w:ascii="Arial" w:eastAsia="Arial" w:hAnsi="Arial" w:cs="Arial"/>
-          <w:sz w:val="20"/>
-          <w:szCs w:val="20"/>
-          <w:lang w:val="es-AR" w:eastAsia="en-US"/>
-        </w:rPr>
-      </w:pPr>
-      <w:r>
-        <w:rPr>
-          <w:rFonts w:ascii="Arial" w:eastAsia="Arial" w:hAnsi="Arial" w:cs="Arial"/>
-          <w:sz w:val="20"/>
-          <w:szCs w:val="20"/>
-        </w:rPr>
-        <w:br w:type="page"/>
-      </w:r>
+        <w:pStyle w:val="Prrafodelista"/>
+        <w:spacing w:line="360" w:lineRule="auto"/>
+        <w:ind w:left="1080"/>
+        <w:jc w:val="center"/>
+        <w:rPr>
+          <w:rFonts w:ascii="Arial" w:eastAsia="Arial" w:hAnsi="Arial" w:cs="Arial"/>
+          <w:sz w:val="20"/>
+          <w:szCs w:val="20"/>
+        </w:rPr>
+      </w:pPr>
+      <w:r>
+        <w:rPr>
+          <w:rFonts w:ascii="Arial" w:eastAsia="Arial" w:hAnsi="Arial" w:cs="Arial"/>
+          <w:noProof/>
+          <w:sz w:val="20"/>
+          <w:szCs w:val="20"/>
+        </w:rPr>
+        <w:lastRenderedPageBreak/>
+        <w:drawing>
+          <wp:inline distT="0" distB="0" distL="0" distR="0" wp14:anchorId="2B803B3C" wp14:editId="54DE12F2">
+            <wp:extent cx="5238751" cy="4106759"/>
+            <wp:effectExtent l="0" t="0" r="0" b="8255"/>
+            <wp:docPr id="12" name="Imagen 12"/>
+            <wp:cNvGraphicFramePr>
+              <a:graphicFrameLocks xmlns:a="http://schemas.openxmlformats.org/drawingml/2006/main" noChangeAspect="1"/>
+            </wp:cNvGraphicFramePr>
+            <a:graphic xmlns:a="http://schemas.openxmlformats.org/drawingml/2006/main">
+              <a:graphicData uri="http://schemas.openxmlformats.org/drawingml/2006/picture">
+                <pic:pic xmlns:pic="http://schemas.openxmlformats.org/drawingml/2006/picture">
+                  <pic:nvPicPr>
+                    <pic:cNvPr id="1" name=""/>
+                    <pic:cNvPicPr/>
+                  </pic:nvPicPr>
+                  <pic:blipFill>
+                    <a:blip r:embed="rId19"/>
+                    <a:stretch>
+                      <a:fillRect/>
+                    </a:stretch>
+                  </pic:blipFill>
+                  <pic:spPr>
+                    <a:xfrm>
+                      <a:off x="0" y="0"/>
+                      <a:ext cx="5245660" cy="4112175"/>
+                    </a:xfrm>
+                    <a:prstGeom prst="rect">
+                      <a:avLst/>
+                    </a:prstGeom>
+                  </pic:spPr>
+                </pic:pic>
+              </a:graphicData>
+            </a:graphic>
+          </wp:inline>
+        </w:drawing>
+      </w:r>
+    </w:p>
+    <w:p>
+      <w:pPr>
+        <w:pStyle w:val="Prrafodelista"/>
+        <w:spacing w:line="360" w:lineRule="auto"/>
+        <w:ind w:left="1080"/>
+        <w:rPr>
+          <w:rFonts w:ascii="Arial" w:eastAsia="Arial" w:hAnsi="Arial" w:cs="Arial"/>
+          <w:sz w:val="20"/>
+          <w:szCs w:val="20"/>
+        </w:rPr>
+      </w:pPr>
     </w:p>
     <w:p>
       <w:pPr>
@@ -1865,13 +2143,14 @@
           <w:szCs w:val="20"/>
         </w:rPr>
       </w:pPr>
-      <w:r>
-        <w:rPr>
-          <w:rFonts w:ascii="Arial" w:eastAsia="Arial" w:hAnsi="Arial" w:cs="Arial"/>
-          <w:sz w:val="20"/>
-          <w:szCs w:val="20"/>
-        </w:rPr>
-        <w:lastRenderedPageBreak/>
+      <w:bookmarkStart w:id="0" w:name="_GoBack"/>
+      <w:bookmarkEnd w:id="0"/>
+      <w:r>
+        <w:rPr>
+          <w:rFonts w:ascii="Arial" w:eastAsia="Arial" w:hAnsi="Arial" w:cs="Arial"/>
+          <w:sz w:val="20"/>
+          <w:szCs w:val="20"/>
+        </w:rPr>
         <w:t>Desarrollar el evento</w:t>
       </w:r>
       <w:r>
@@ -2153,15 +2432,7 @@
           <w:sz w:val="20"/>
           <w:szCs w:val="20"/>
         </w:rPr>
-        <w:t>MessageBo</w:t>
-      </w:r>
-      <w:r>
-        <w:rPr>
-          <w:rFonts w:ascii="Arial" w:eastAsia="Arial" w:hAnsi="Arial" w:cs="Arial"/>
-          <w:sz w:val="20"/>
-          <w:szCs w:val="20"/>
-        </w:rPr>
-        <w:t>x</w:t>
+        <w:t>MessageBox</w:t>
       </w:r>
       <w:proofErr w:type="spellEnd"/>
       <w:r>
@@ -2204,15 +2475,7 @@
           <w:sz w:val="20"/>
           <w:szCs w:val="20"/>
         </w:rPr>
-        <w:t xml:space="preserve"> desea salir?</w:t>
-      </w:r>
-      <w:r>
-        <w:rPr>
-          <w:rFonts w:ascii="Arial" w:eastAsia="Arial" w:hAnsi="Arial" w:cs="Arial"/>
-          <w:sz w:val="20"/>
-          <w:szCs w:val="20"/>
-        </w:rPr>
-        <w:t>”</w:t>
+        <w:t xml:space="preserve"> desea salir?”</w:t>
       </w:r>
     </w:p>
     <w:p>
@@ -2322,8 +2585,9 @@
           <w:szCs w:val="20"/>
           <w:highlight w:val="white"/>
         </w:rPr>
-        <w:t>Agregar el evento</w:t>
-      </w:r>
+        <w:t xml:space="preserve">Agregar el evento </w:t>
+      </w:r>
+      <w:proofErr w:type="spellStart"/>
       <w:r>
         <w:rPr>
           <w:rFonts w:ascii="Arial" w:hAnsi="Arial" w:cs="Arial"/>
@@ -2332,9 +2596,9 @@
           <w:szCs w:val="20"/>
           <w:highlight w:val="white"/>
         </w:rPr>
-        <w:t xml:space="preserve"> </w:t>
-      </w:r>
-      <w:proofErr w:type="spellStart"/>
+        <w:t>btnVolver_</w:t>
+      </w:r>
+      <w:proofErr w:type="gramStart"/>
       <w:r>
         <w:rPr>
           <w:rFonts w:ascii="Arial" w:hAnsi="Arial" w:cs="Arial"/>
@@ -2343,9 +2607,10 @@
           <w:szCs w:val="20"/>
           <w:highlight w:val="white"/>
         </w:rPr>
-        <w:t>btnVolver_</w:t>
-      </w:r>
-      <w:proofErr w:type="gramStart"/>
+        <w:t>Click</w:t>
+      </w:r>
+      <w:proofErr w:type="spellEnd"/>
+      <w:proofErr w:type="gramEnd"/>
       <w:r>
         <w:rPr>
           <w:rFonts w:ascii="Arial" w:hAnsi="Arial" w:cs="Arial"/>
@@ -2354,8 +2619,9 @@
           <w:szCs w:val="20"/>
           <w:highlight w:val="white"/>
         </w:rPr>
-        <w:t>Clic</w:t>
-      </w:r>
+        <w:t xml:space="preserve"> para cerrar la ventana </w:t>
+      </w:r>
+      <w:proofErr w:type="spellStart"/>
       <w:r>
         <w:rPr>
           <w:rFonts w:ascii="Arial" w:hAnsi="Arial" w:cs="Arial"/>
@@ -2364,10 +2630,9 @@
           <w:szCs w:val="20"/>
           <w:highlight w:val="white"/>
         </w:rPr>
-        <w:t>k</w:t>
+        <w:t>DetalleUsuario</w:t>
       </w:r>
       <w:proofErr w:type="spellEnd"/>
-      <w:proofErr w:type="gramEnd"/>
       <w:r>
         <w:rPr>
           <w:rFonts w:ascii="Arial" w:hAnsi="Arial" w:cs="Arial"/>
@@ -2376,7 +2641,7 @@
           <w:szCs w:val="20"/>
           <w:highlight w:val="white"/>
         </w:rPr>
-        <w:t xml:space="preserve"> para cerrar la ventana </w:t>
+        <w:t xml:space="preserve"> y volver a la ventana </w:t>
       </w:r>
       <w:proofErr w:type="spellStart"/>
       <w:r>
@@ -2387,7 +2652,7 @@
           <w:szCs w:val="20"/>
           <w:highlight w:val="white"/>
         </w:rPr>
-        <w:t>DetalleUsuario</w:t>
+        <w:t>ConsultaUsuarios</w:t>
       </w:r>
       <w:proofErr w:type="spellEnd"/>
       <w:r>
@@ -2398,28 +2663,6 @@
           <w:szCs w:val="20"/>
           <w:highlight w:val="white"/>
         </w:rPr>
-        <w:t xml:space="preserve"> y volver a la ventana </w:t>
-      </w:r>
-      <w:proofErr w:type="spellStart"/>
-      <w:r>
-        <w:rPr>
-          <w:rFonts w:ascii="Arial" w:hAnsi="Arial" w:cs="Arial"/>
-          <w:color w:val="000000"/>
-          <w:sz w:val="20"/>
-          <w:szCs w:val="20"/>
-          <w:highlight w:val="white"/>
-        </w:rPr>
-        <w:t>ConsultaUsuarios</w:t>
-      </w:r>
-      <w:proofErr w:type="spellEnd"/>
-      <w:r>
-        <w:rPr>
-          <w:rFonts w:ascii="Arial" w:hAnsi="Arial" w:cs="Arial"/>
-          <w:color w:val="000000"/>
-          <w:sz w:val="20"/>
-          <w:szCs w:val="20"/>
-          <w:highlight w:val="white"/>
-        </w:rPr>
         <w:t>.</w:t>
       </w:r>
     </w:p>
@@ -2433,10 +2676,10 @@
       </w:pPr>
     </w:p>
     <w:sectPr>
-      <w:headerReference w:type="even" r:id="rId17"/>
-      <w:footerReference w:type="even" r:id="rId18"/>
-      <w:footerReference w:type="default" r:id="rId19"/>
-      <w:footerReference w:type="first" r:id="rId20"/>
+      <w:headerReference w:type="even" r:id="rId20"/>
+      <w:footerReference w:type="even" r:id="rId21"/>
+      <w:footerReference w:type="default" r:id="rId22"/>
+      <w:footerReference w:type="first" r:id="rId23"/>
       <w:pgSz w:w="11906" w:h="16838"/>
       <w:pgMar w:top="1038" w:right="849" w:bottom="567" w:left="1134" w:header="425" w:footer="0" w:gutter="0"/>
       <w:pgNumType w:start="1"/>

</xml_diff>